<commit_message>
edite el doc Entrega Final otra vez
</commit_message>
<xml_diff>
--- a/Entrega Final.docx
+++ b/Entrega Final.docx
@@ -218,8 +218,33 @@
           <w:rFonts w:cstheme="minorHAnsi"/>
           <w:sz w:val="24"/>
         </w:rPr>
-        <w:t>Angela Rosa, Fernanda Mayer, Levi Brittos, Lucas Sanmartino</w:t>
-      </w:r>
+        <w:t xml:space="preserve">Angela Rosa, Fernanda Mayer, Levi </w:t>
+      </w:r>
+      <w:proofErr w:type="spellStart"/>
+      <w:r>
+        <w:rPr>
+          <w:rFonts w:cstheme="minorHAnsi"/>
+          <w:sz w:val="24"/>
+        </w:rPr>
+        <w:t>Brittos</w:t>
+      </w:r>
+      <w:proofErr w:type="spellEnd"/>
+      <w:r>
+        <w:rPr>
+          <w:rFonts w:cstheme="minorHAnsi"/>
+          <w:sz w:val="24"/>
+        </w:rPr>
+        <w:t xml:space="preserve">, Lucas </w:t>
+      </w:r>
+      <w:proofErr w:type="spellStart"/>
+      <w:r>
+        <w:rPr>
+          <w:rFonts w:cstheme="minorHAnsi"/>
+          <w:sz w:val="24"/>
+        </w:rPr>
+        <w:t>Sanmartino</w:t>
+      </w:r>
+      <w:proofErr w:type="spellEnd"/>
     </w:p>
     <w:p>
       <w:pPr>
@@ -2335,6 +2360,7 @@
         </w:rPr>
       </w:pPr>
       <w:bookmarkStart w:id="1" w:name="_Toc528666503"/>
+      <w:proofErr w:type="spellStart"/>
       <w:r>
         <w:rPr>
           <w:rFonts w:asciiTheme="minorHAnsi" w:hAnsiTheme="minorHAnsi" w:cstheme="minorHAnsi"/>
@@ -2345,6 +2371,7 @@
         <w:t>Douse</w:t>
       </w:r>
       <w:bookmarkEnd w:id="1"/>
+      <w:proofErr w:type="spellEnd"/>
     </w:p>
     <w:p>
       <w:pPr>
@@ -2355,12 +2382,21 @@
           <w:rFonts w:asciiTheme="minorHAnsi" w:hAnsiTheme="minorHAnsi" w:cstheme="minorHAnsi"/>
         </w:rPr>
       </w:pPr>
-      <w:r>
-        <w:rPr>
-          <w:rFonts w:asciiTheme="minorHAnsi" w:hAnsiTheme="minorHAnsi" w:cstheme="minorHAnsi"/>
-          <w:color w:val="000000"/>
-        </w:rPr>
-        <w:t>Douse es una empresa de domótica que busca facilitar la comodidad de las personas y abstraer algunas acciones que normalmente podemos realizar únicamente estando en nuestra casa a su celular. Es una empresa creada por cuatro alumnos de ÁNIMA Bachillerato Tecnológico para su proyecto final, en el cual servirán servicios de domótica.</w:t>
+      <w:proofErr w:type="spellStart"/>
+      <w:r>
+        <w:rPr>
+          <w:rFonts w:asciiTheme="minorHAnsi" w:hAnsiTheme="minorHAnsi" w:cstheme="minorHAnsi"/>
+          <w:color w:val="000000"/>
+        </w:rPr>
+        <w:t>Douse</w:t>
+      </w:r>
+      <w:proofErr w:type="spellEnd"/>
+      <w:r>
+        <w:rPr>
+          <w:rFonts w:asciiTheme="minorHAnsi" w:hAnsiTheme="minorHAnsi" w:cstheme="minorHAnsi"/>
+          <w:color w:val="000000"/>
+        </w:rPr>
+        <w:t xml:space="preserve"> es una empresa de domótica que busca facilitar la comodidad de las personas y abstraer algunas acciones que normalmente podemos realizar únicamente estando en nuestra casa a su celular. Es una empresa creada por cuatro alumnos de ÁNIMA Bachillerato Tecnológico para su proyecto final, en el cual servirán servicios de domótica.</w:t>
       </w:r>
     </w:p>
     <w:p>
@@ -2404,8 +2440,18 @@
           <w:color w:val="000000"/>
           <w:lang w:val="pt-BR"/>
         </w:rPr>
-        <w:t>Lucas Sanmartino</w:t>
-      </w:r>
+        <w:t xml:space="preserve">Lucas </w:t>
+      </w:r>
+      <w:proofErr w:type="spellStart"/>
+      <w:r>
+        <w:rPr>
+          <w:rFonts w:asciiTheme="minorHAnsi" w:hAnsiTheme="minorHAnsi" w:cstheme="minorHAnsi"/>
+          <w:color w:val="000000"/>
+          <w:lang w:val="pt-BR"/>
+        </w:rPr>
+        <w:t>Sanmartino</w:t>
+      </w:r>
+      <w:proofErr w:type="spellEnd"/>
     </w:p>
     <w:p>
       <w:pPr>
@@ -2635,8 +2681,18 @@
           <w:color w:val="000000"/>
           <w:lang w:val="pt-BR"/>
         </w:rPr>
-        <w:t>Levi Brittos</w:t>
-      </w:r>
+        <w:t xml:space="preserve">Levi </w:t>
+      </w:r>
+      <w:proofErr w:type="spellStart"/>
+      <w:r>
+        <w:rPr>
+          <w:rFonts w:asciiTheme="minorHAnsi" w:hAnsiTheme="minorHAnsi" w:cstheme="minorHAnsi"/>
+          <w:color w:val="000000"/>
+          <w:lang w:val="pt-BR"/>
+        </w:rPr>
+        <w:t>Brittos</w:t>
+      </w:r>
+      <w:proofErr w:type="spellEnd"/>
     </w:p>
     <w:p>
       <w:pPr>
@@ -3079,28 +3135,60 @@
           <w:rFonts w:asciiTheme="minorHAnsi" w:hAnsiTheme="minorHAnsi" w:cstheme="minorHAnsi"/>
           <w:color w:val="000000"/>
         </w:rPr>
-        <w:t>Aplicamos la metodología ágil K</w:t>
-      </w:r>
-      <w:r>
-        <w:rPr>
-          <w:rFonts w:asciiTheme="minorHAnsi" w:hAnsiTheme="minorHAnsi" w:cstheme="minorHAnsi"/>
-          <w:color w:val="000000"/>
-        </w:rPr>
-        <w:t>anban debido a que se basa en utilizar tarjetas visuales, al utilizar estas tarjetas visuales podemos hacer un constante seguimiento acerca de nuestro tiempo. A estas tarjetas las podemos diferenciar por tareas asignando colores, esto nos facilita a distinguir las prioridades, fechas límites y más. Para aplicar el uso de la</w:t>
-      </w:r>
-      <w:r>
-        <w:rPr>
-          <w:rFonts w:asciiTheme="minorHAnsi" w:hAnsiTheme="minorHAnsi" w:cstheme="minorHAnsi"/>
-          <w:color w:val="000000"/>
-        </w:rPr>
-        <w:t>s tarjetas visuales utilizamos T</w:t>
-      </w:r>
-      <w:r>
-        <w:rPr>
-          <w:rFonts w:asciiTheme="minorHAnsi" w:hAnsiTheme="minorHAnsi" w:cstheme="minorHAnsi"/>
-          <w:color w:val="000000"/>
-        </w:rPr>
-        <w:t>rello.</w:t>
+        <w:t xml:space="preserve">Aplicamos la metodología ágil </w:t>
+      </w:r>
+      <w:proofErr w:type="spellStart"/>
+      <w:r>
+        <w:rPr>
+          <w:rFonts w:asciiTheme="minorHAnsi" w:hAnsiTheme="minorHAnsi" w:cstheme="minorHAnsi"/>
+          <w:color w:val="000000"/>
+        </w:rPr>
+        <w:t>K</w:t>
+      </w:r>
+      <w:r>
+        <w:rPr>
+          <w:rFonts w:asciiTheme="minorHAnsi" w:hAnsiTheme="minorHAnsi" w:cstheme="minorHAnsi"/>
+          <w:color w:val="000000"/>
+        </w:rPr>
+        <w:t>anban</w:t>
+      </w:r>
+      <w:proofErr w:type="spellEnd"/>
+      <w:r>
+        <w:rPr>
+          <w:rFonts w:asciiTheme="minorHAnsi" w:hAnsiTheme="minorHAnsi" w:cstheme="minorHAnsi"/>
+          <w:color w:val="000000"/>
+        </w:rPr>
+        <w:t xml:space="preserve"> debido a que se basa en utilizar tarjetas visuales, al utilizar estas tarjetas visuales podemos hacer un constante seguimiento acerca de nuestro tiempo. A estas tarjetas las podemos diferenciar por tareas asignando colores, esto nos facilita a distinguir las prioridades, fechas límites y más. Para aplicar el uso de la</w:t>
+      </w:r>
+      <w:r>
+        <w:rPr>
+          <w:rFonts w:asciiTheme="minorHAnsi" w:hAnsiTheme="minorHAnsi" w:cstheme="minorHAnsi"/>
+          <w:color w:val="000000"/>
+        </w:rPr>
+        <w:t xml:space="preserve">s tarjetas visuales utilizamos </w:t>
+      </w:r>
+      <w:proofErr w:type="spellStart"/>
+      <w:r>
+        <w:rPr>
+          <w:rFonts w:asciiTheme="minorHAnsi" w:hAnsiTheme="minorHAnsi" w:cstheme="minorHAnsi"/>
+          <w:color w:val="000000"/>
+        </w:rPr>
+        <w:t>T</w:t>
+      </w:r>
+      <w:r>
+        <w:rPr>
+          <w:rFonts w:asciiTheme="minorHAnsi" w:hAnsiTheme="minorHAnsi" w:cstheme="minorHAnsi"/>
+          <w:color w:val="000000"/>
+        </w:rPr>
+        <w:t>rello</w:t>
+      </w:r>
+      <w:proofErr w:type="spellEnd"/>
+      <w:r>
+        <w:rPr>
+          <w:rFonts w:asciiTheme="minorHAnsi" w:hAnsiTheme="minorHAnsi" w:cstheme="minorHAnsi"/>
+          <w:color w:val="000000"/>
+        </w:rPr>
+        <w:t>.</w:t>
       </w:r>
     </w:p>
     <w:p>
@@ -3117,21 +3205,69 @@
           <w:rFonts w:asciiTheme="minorHAnsi" w:hAnsiTheme="minorHAnsi" w:cstheme="minorHAnsi"/>
           <w:color w:val="000000"/>
         </w:rPr>
-        <w:t>No se pautaron sprints de grupo ya que esto podría quitarnos tiempo para la realización de las tareas por lo que, cada día se realiza una puesta a punto de lo trabajado, y cómo se va a proseguir. Dicha puesta a punto no dura más de 6 minutos. Tampoco era necesario pautar sprin</w:t>
-      </w:r>
-      <w:r>
-        <w:rPr>
-          <w:rFonts w:asciiTheme="minorHAnsi" w:hAnsiTheme="minorHAnsi" w:cstheme="minorHAnsi"/>
-          <w:color w:val="000000"/>
-        </w:rPr>
-        <w:t>ts debido a que la metodología K</w:t>
-      </w:r>
-      <w:r>
-        <w:rPr>
-          <w:rFonts w:asciiTheme="minorHAnsi" w:hAnsiTheme="minorHAnsi" w:cstheme="minorHAnsi"/>
-          <w:color w:val="000000"/>
-        </w:rPr>
-        <w:t>anban no los requiere.</w:t>
+        <w:t xml:space="preserve">No se pautaron </w:t>
+      </w:r>
+      <w:proofErr w:type="spellStart"/>
+      <w:r>
+        <w:rPr>
+          <w:rFonts w:asciiTheme="minorHAnsi" w:hAnsiTheme="minorHAnsi" w:cstheme="minorHAnsi"/>
+          <w:color w:val="000000"/>
+        </w:rPr>
+        <w:t>sprints</w:t>
+      </w:r>
+      <w:proofErr w:type="spellEnd"/>
+      <w:r>
+        <w:rPr>
+          <w:rFonts w:asciiTheme="minorHAnsi" w:hAnsiTheme="minorHAnsi" w:cstheme="minorHAnsi"/>
+          <w:color w:val="000000"/>
+        </w:rPr>
+        <w:t xml:space="preserve"> de grupo ya que esto podría quitarnos tiempo para la realización de las tareas por lo que, cada día se realiza una puesta a punto de lo trabajado, y cómo se va a proseguir. Dicha puesta a punto no dura más de 6 minutos. Tampoco era necesario pautar </w:t>
+      </w:r>
+      <w:proofErr w:type="spellStart"/>
+      <w:r>
+        <w:rPr>
+          <w:rFonts w:asciiTheme="minorHAnsi" w:hAnsiTheme="minorHAnsi" w:cstheme="minorHAnsi"/>
+          <w:color w:val="000000"/>
+        </w:rPr>
+        <w:t>sprin</w:t>
+      </w:r>
+      <w:r>
+        <w:rPr>
+          <w:rFonts w:asciiTheme="minorHAnsi" w:hAnsiTheme="minorHAnsi" w:cstheme="minorHAnsi"/>
+          <w:color w:val="000000"/>
+        </w:rPr>
+        <w:t>ts</w:t>
+      </w:r>
+      <w:proofErr w:type="spellEnd"/>
+      <w:r>
+        <w:rPr>
+          <w:rFonts w:asciiTheme="minorHAnsi" w:hAnsiTheme="minorHAnsi" w:cstheme="minorHAnsi"/>
+          <w:color w:val="000000"/>
+        </w:rPr>
+        <w:t xml:space="preserve"> debido a que la metodología </w:t>
+      </w:r>
+      <w:proofErr w:type="spellStart"/>
+      <w:r>
+        <w:rPr>
+          <w:rFonts w:asciiTheme="minorHAnsi" w:hAnsiTheme="minorHAnsi" w:cstheme="minorHAnsi"/>
+          <w:color w:val="000000"/>
+        </w:rPr>
+        <w:t>K</w:t>
+      </w:r>
+      <w:r>
+        <w:rPr>
+          <w:rFonts w:asciiTheme="minorHAnsi" w:hAnsiTheme="minorHAnsi" w:cstheme="minorHAnsi"/>
+          <w:color w:val="000000"/>
+        </w:rPr>
+        <w:t>anban</w:t>
+      </w:r>
+      <w:proofErr w:type="spellEnd"/>
+      <w:r>
+        <w:rPr>
+          <w:rFonts w:asciiTheme="minorHAnsi" w:hAnsiTheme="minorHAnsi" w:cstheme="minorHAnsi"/>
+          <w:color w:val="000000"/>
+        </w:rPr>
+        <w:t xml:space="preserve"> no los requiere.</w:t>
       </w:r>
     </w:p>
     <w:p>
@@ -3155,14 +3291,30 @@
           <w:rFonts w:asciiTheme="minorHAnsi" w:hAnsiTheme="minorHAnsi" w:cstheme="minorHAnsi"/>
           <w:color w:val="000000"/>
         </w:rPr>
-        <w:t xml:space="preserve"> Luego asignamos cada tarea en T</w:t>
-      </w:r>
-      <w:r>
-        <w:rPr>
-          <w:rFonts w:asciiTheme="minorHAnsi" w:hAnsiTheme="minorHAnsi" w:cstheme="minorHAnsi"/>
-          <w:color w:val="000000"/>
-        </w:rPr>
-        <w:t>rello y las tareas de las materias que no tomo nadie eran repartidas entre los cuatro.</w:t>
+        <w:t xml:space="preserve"> Luego asignamos cada tarea en </w:t>
+      </w:r>
+      <w:proofErr w:type="spellStart"/>
+      <w:r>
+        <w:rPr>
+          <w:rFonts w:asciiTheme="minorHAnsi" w:hAnsiTheme="minorHAnsi" w:cstheme="minorHAnsi"/>
+          <w:color w:val="000000"/>
+        </w:rPr>
+        <w:t>T</w:t>
+      </w:r>
+      <w:r>
+        <w:rPr>
+          <w:rFonts w:asciiTheme="minorHAnsi" w:hAnsiTheme="minorHAnsi" w:cstheme="minorHAnsi"/>
+          <w:color w:val="000000"/>
+        </w:rPr>
+        <w:t>rello</w:t>
+      </w:r>
+      <w:proofErr w:type="spellEnd"/>
+      <w:r>
+        <w:rPr>
+          <w:rFonts w:asciiTheme="minorHAnsi" w:hAnsiTheme="minorHAnsi" w:cstheme="minorHAnsi"/>
+          <w:color w:val="000000"/>
+        </w:rPr>
+        <w:t xml:space="preserve"> y las tareas de las materias que no tomo nadie eran repartidas entre los cuatro.</w:t>
       </w:r>
     </w:p>
     <w:p>
@@ -3186,14 +3338,30 @@
           <w:rFonts w:asciiTheme="minorHAnsi" w:hAnsiTheme="minorHAnsi" w:cstheme="minorHAnsi"/>
           <w:color w:val="000000"/>
         </w:rPr>
-        <w:t>) utilizamos la herramienta GitH</w:t>
-      </w:r>
-      <w:r>
-        <w:rPr>
-          <w:rFonts w:asciiTheme="minorHAnsi" w:hAnsiTheme="minorHAnsi" w:cstheme="minorHAnsi"/>
-          <w:color w:val="000000"/>
-        </w:rPr>
-        <w:t>ub.</w:t>
+        <w:t xml:space="preserve">) utilizamos la herramienta </w:t>
+      </w:r>
+      <w:proofErr w:type="spellStart"/>
+      <w:r>
+        <w:rPr>
+          <w:rFonts w:asciiTheme="minorHAnsi" w:hAnsiTheme="minorHAnsi" w:cstheme="minorHAnsi"/>
+          <w:color w:val="000000"/>
+        </w:rPr>
+        <w:t>GitH</w:t>
+      </w:r>
+      <w:r>
+        <w:rPr>
+          <w:rFonts w:asciiTheme="minorHAnsi" w:hAnsiTheme="minorHAnsi" w:cstheme="minorHAnsi"/>
+          <w:color w:val="000000"/>
+        </w:rPr>
+        <w:t>ub</w:t>
+      </w:r>
+      <w:proofErr w:type="spellEnd"/>
+      <w:r>
+        <w:rPr>
+          <w:rFonts w:asciiTheme="minorHAnsi" w:hAnsiTheme="minorHAnsi" w:cstheme="minorHAnsi"/>
+          <w:color w:val="000000"/>
+        </w:rPr>
+        <w:t>.</w:t>
       </w:r>
     </w:p>
     <w:p>
@@ -3228,13 +3396,169 @@
     </w:p>
     <w:p>
       <w:pPr>
+        <w:pStyle w:val="Ttulo2"/>
+        <w:rPr>
+          <w:rFonts w:asciiTheme="minorHAnsi" w:hAnsiTheme="minorHAnsi" w:cstheme="minorHAnsi"/>
+          <w:color w:val="auto"/>
+          <w:sz w:val="30"/>
+          <w:szCs w:val="30"/>
+        </w:rPr>
+      </w:pPr>
+      <w:bookmarkStart w:id="6" w:name="_Toc528666508"/>
+      <w:r>
+        <w:rPr>
+          <w:rFonts w:asciiTheme="minorHAnsi" w:hAnsiTheme="minorHAnsi" w:cstheme="minorHAnsi"/>
+          <w:color w:val="auto"/>
+          <w:sz w:val="30"/>
+          <w:szCs w:val="30"/>
+        </w:rPr>
+        <w:t>Circuito</w:t>
+      </w:r>
+    </w:p>
+    <w:p>
+      <w:pPr>
         <w:rPr>
           <w:rFonts w:eastAsiaTheme="majorEastAsia" w:cstheme="minorHAnsi"/>
           <w:sz w:val="36"/>
           <w:szCs w:val="36"/>
         </w:rPr>
       </w:pPr>
-      <w:bookmarkStart w:id="6" w:name="_Toc528666508"/>
+      <w:r>
+        <w:rPr>
+          <w:rFonts w:eastAsiaTheme="majorEastAsia" w:cstheme="minorHAnsi"/>
+          <w:noProof/>
+          <w:sz w:val="36"/>
+          <w:szCs w:val="36"/>
+          <w:lang w:eastAsia="es-UY"/>
+        </w:rPr>
+        <w:drawing>
+          <wp:anchor distT="0" distB="0" distL="114300" distR="114300" simplePos="0" relativeHeight="251659264" behindDoc="0" locked="0" layoutInCell="1" allowOverlap="1" wp14:anchorId="61B0C186" wp14:editId="65BF2059">
+            <wp:simplePos x="0" y="0"/>
+            <wp:positionH relativeFrom="column">
+              <wp:posOffset>3968115</wp:posOffset>
+            </wp:positionH>
+            <wp:positionV relativeFrom="paragraph">
+              <wp:posOffset>199920</wp:posOffset>
+            </wp:positionV>
+            <wp:extent cx="1695408" cy="1514475"/>
+            <wp:effectExtent l="0" t="0" r="635" b="0"/>
+            <wp:wrapNone/>
+            <wp:docPr id="11" name="Imagen 11" descr="C:\Users\Alumno\Downloads\text4375.png"/>
+            <wp:cNvGraphicFramePr>
+              <a:graphicFrameLocks xmlns:a="http://schemas.openxmlformats.org/drawingml/2006/main" noChangeAspect="1"/>
+            </wp:cNvGraphicFramePr>
+            <a:graphic xmlns:a="http://schemas.openxmlformats.org/drawingml/2006/main">
+              <a:graphicData uri="http://schemas.openxmlformats.org/drawingml/2006/picture">
+                <pic:pic xmlns:pic="http://schemas.openxmlformats.org/drawingml/2006/picture">
+                  <pic:nvPicPr>
+                    <pic:cNvPr id="0" name="Picture 2" descr="C:\Users\Alumno\Downloads\text4375.png"/>
+                    <pic:cNvPicPr>
+                      <a:picLocks noChangeAspect="1" noChangeArrowheads="1"/>
+                    </pic:cNvPicPr>
+                  </pic:nvPicPr>
+                  <pic:blipFill rotWithShape="1">
+                    <a:blip r:embed="rId14" cstate="print">
+                      <a:extLst>
+                        <a:ext uri="{28A0092B-C50C-407E-A947-70E740481C1C}">
+                          <a14:useLocalDpi xmlns:a14="http://schemas.microsoft.com/office/drawing/2010/main" val="0"/>
+                        </a:ext>
+                      </a:extLst>
+                    </a:blip>
+                    <a:srcRect t="70326" r="55301" b="-950"/>
+                    <a:stretch/>
+                  </pic:blipFill>
+                  <pic:spPr bwMode="auto">
+                    <a:xfrm>
+                      <a:off x="0" y="0"/>
+                      <a:ext cx="1695408" cy="1514475"/>
+                    </a:xfrm>
+                    <a:prstGeom prst="rect">
+                      <a:avLst/>
+                    </a:prstGeom>
+                    <a:noFill/>
+                    <a:ln>
+                      <a:noFill/>
+                    </a:ln>
+                    <a:extLst>
+                      <a:ext uri="{53640926-AAD7-44D8-BBD7-CCE9431645EC}">
+                        <a14:shadowObscured xmlns:a14="http://schemas.microsoft.com/office/drawing/2010/main"/>
+                      </a:ext>
+                    </a:extLst>
+                  </pic:spPr>
+                </pic:pic>
+              </a:graphicData>
+            </a:graphic>
+            <wp14:sizeRelH relativeFrom="margin">
+              <wp14:pctWidth>0</wp14:pctWidth>
+            </wp14:sizeRelH>
+            <wp14:sizeRelV relativeFrom="margin">
+              <wp14:pctHeight>0</wp14:pctHeight>
+            </wp14:sizeRelV>
+          </wp:anchor>
+        </w:drawing>
+      </w:r>
+      <w:r>
+        <w:rPr>
+          <w:rFonts w:eastAsiaTheme="majorEastAsia" w:cstheme="minorHAnsi"/>
+          <w:noProof/>
+          <w:sz w:val="36"/>
+          <w:szCs w:val="36"/>
+          <w:lang w:eastAsia="es-UY"/>
+        </w:rPr>
+        <w:drawing>
+          <wp:inline distT="0" distB="0" distL="0" distR="0" wp14:anchorId="5CE6CD64" wp14:editId="00557B5C">
+            <wp:extent cx="3776345" cy="3467100"/>
+            <wp:effectExtent l="0" t="0" r="0" b="0"/>
+            <wp:docPr id="10" name="Imagen 10" descr="C:\Users\Alumno\Downloads\text4375.png"/>
+            <wp:cNvGraphicFramePr>
+              <a:graphicFrameLocks xmlns:a="http://schemas.openxmlformats.org/drawingml/2006/main" noChangeAspect="1"/>
+            </wp:cNvGraphicFramePr>
+            <a:graphic xmlns:a="http://schemas.openxmlformats.org/drawingml/2006/main">
+              <a:graphicData uri="http://schemas.openxmlformats.org/drawingml/2006/picture">
+                <pic:pic xmlns:pic="http://schemas.openxmlformats.org/drawingml/2006/picture">
+                  <pic:nvPicPr>
+                    <pic:cNvPr id="0" name="Picture 1" descr="C:\Users\Alumno\Downloads\text4375.png"/>
+                    <pic:cNvPicPr>
+                      <a:picLocks noChangeAspect="1" noChangeArrowheads="1"/>
+                    </pic:cNvPicPr>
+                  </pic:nvPicPr>
+                  <pic:blipFill rotWithShape="1">
+                    <a:blip r:embed="rId15" cstate="print">
+                      <a:extLst>
+                        <a:ext uri="{28A0092B-C50C-407E-A947-70E740481C1C}">
+                          <a14:useLocalDpi xmlns:a14="http://schemas.microsoft.com/office/drawing/2010/main" val="0"/>
+                        </a:ext>
+                      </a:extLst>
+                    </a:blip>
+                    <a:srcRect b="29587"/>
+                    <a:stretch/>
+                  </pic:blipFill>
+                  <pic:spPr bwMode="auto">
+                    <a:xfrm>
+                      <a:off x="0" y="0"/>
+                      <a:ext cx="3778749" cy="3469307"/>
+                    </a:xfrm>
+                    <a:prstGeom prst="rect">
+                      <a:avLst/>
+                    </a:prstGeom>
+                    <a:noFill/>
+                    <a:ln>
+                      <a:noFill/>
+                    </a:ln>
+                    <a:extLst>
+                      <a:ext uri="{53640926-AAD7-44D8-BBD7-CCE9431645EC}">
+                        <a14:shadowObscured xmlns:a14="http://schemas.microsoft.com/office/drawing/2010/main"/>
+                      </a:ext>
+                    </a:extLst>
+                  </pic:spPr>
+                </pic:pic>
+              </a:graphicData>
+            </a:graphic>
+          </wp:inline>
+        </w:drawing>
+      </w:r>
+      <w:bookmarkStart w:id="7" w:name="_GoBack"/>
+      <w:bookmarkEnd w:id="7"/>
     </w:p>
     <w:p>
       <w:pPr>
@@ -3244,15 +3568,6 @@
           <w:szCs w:val="36"/>
         </w:rPr>
       </w:pPr>
-    </w:p>
-    <w:p>
-      <w:pPr>
-        <w:rPr>
-          <w:rFonts w:eastAsiaTheme="majorEastAsia" w:cstheme="minorHAnsi"/>
-          <w:sz w:val="36"/>
-          <w:szCs w:val="36"/>
-        </w:rPr>
-      </w:pPr>
       <w:r>
         <w:rPr>
           <w:rFonts w:cstheme="minorHAnsi"/>
@@ -3261,8 +3576,6 @@
         </w:rPr>
         <w:br w:type="page"/>
       </w:r>
-      <w:bookmarkStart w:id="7" w:name="_GoBack"/>
-      <w:bookmarkEnd w:id="7"/>
     </w:p>
     <w:p>
       <w:pPr>
@@ -3452,7 +3765,23 @@
           <w:color w:val="000000"/>
         </w:rPr>
         <w:lastRenderedPageBreak/>
-        <w:t xml:space="preserve">hasta 10 Mbps (por ejemplo, en una red Ethernet) y 1 Gbps (por ejemplo, en FDDI o Gigabit Ethernet). Una red de área local puede contener 100, o incluso 1.000, usuarios. </w:t>
+        <w:t xml:space="preserve">hasta 10 Mbps (por ejemplo, en una red Ethernet) y 1 </w:t>
+      </w:r>
+      <w:proofErr w:type="spellStart"/>
+      <w:r>
+        <w:rPr>
+          <w:rFonts w:asciiTheme="minorHAnsi" w:hAnsiTheme="minorHAnsi" w:cstheme="minorHAnsi"/>
+          <w:color w:val="000000"/>
+        </w:rPr>
+        <w:t>Gbps</w:t>
+      </w:r>
+      <w:proofErr w:type="spellEnd"/>
+      <w:r>
+        <w:rPr>
+          <w:rFonts w:asciiTheme="minorHAnsi" w:hAnsiTheme="minorHAnsi" w:cstheme="minorHAnsi"/>
+          <w:color w:val="000000"/>
+        </w:rPr>
+        <w:t xml:space="preserve"> (por ejemplo, en FDDI o Gigabit Ethernet). Una red de área local puede contener 100, o incluso 1.000, usuarios. </w:t>
       </w:r>
     </w:p>
     <w:p>
@@ -3488,13 +3817,23 @@
           <w:rFonts w:asciiTheme="minorHAnsi" w:hAnsiTheme="minorHAnsi" w:cstheme="minorHAnsi"/>
         </w:rPr>
       </w:pPr>
+      <w:proofErr w:type="spellStart"/>
       <w:r>
         <w:rPr>
           <w:rFonts w:asciiTheme="minorHAnsi" w:hAnsiTheme="minorHAnsi" w:cstheme="minorHAnsi"/>
           <w:color w:val="000000"/>
           <w:shd w:val="clear" w:color="auto" w:fill="FFFFFF"/>
         </w:rPr>
-        <w:t xml:space="preserve">Wan Red de Área Amplia </w:t>
+        <w:t>Wan</w:t>
+      </w:r>
+      <w:proofErr w:type="spellEnd"/>
+      <w:r>
+        <w:rPr>
+          <w:rFonts w:asciiTheme="minorHAnsi" w:hAnsiTheme="minorHAnsi" w:cstheme="minorHAnsi"/>
+          <w:color w:val="000000"/>
+          <w:shd w:val="clear" w:color="auto" w:fill="FFFFFF"/>
+        </w:rPr>
+        <w:t xml:space="preserve"> Red de Área Amplia </w:t>
       </w:r>
       <w:r>
         <w:rPr>
@@ -3518,7 +3857,23 @@
           <w:rFonts w:asciiTheme="minorHAnsi" w:hAnsiTheme="minorHAnsi" w:cstheme="minorHAnsi"/>
           <w:color w:val="000000"/>
         </w:rPr>
-        <w:t>Un claro ejemplo de este tipo de red, es Internet y redes de información como RedIRIS.</w:t>
+        <w:t xml:space="preserve">Un claro ejemplo de este tipo de red, es Internet y redes de información como </w:t>
+      </w:r>
+      <w:proofErr w:type="spellStart"/>
+      <w:r>
+        <w:rPr>
+          <w:rFonts w:asciiTheme="minorHAnsi" w:hAnsiTheme="minorHAnsi" w:cstheme="minorHAnsi"/>
+          <w:color w:val="000000"/>
+        </w:rPr>
+        <w:t>RedIRIS</w:t>
+      </w:r>
+      <w:proofErr w:type="spellEnd"/>
+      <w:r>
+        <w:rPr>
+          <w:rFonts w:asciiTheme="minorHAnsi" w:hAnsiTheme="minorHAnsi" w:cstheme="minorHAnsi"/>
+          <w:color w:val="000000"/>
+        </w:rPr>
+        <w:t>.</w:t>
       </w:r>
     </w:p>
     <w:p>
@@ -3692,7 +4047,23 @@
           <w:rFonts w:asciiTheme="minorHAnsi" w:hAnsiTheme="minorHAnsi" w:cstheme="minorHAnsi"/>
           <w:color w:val="000000"/>
         </w:rPr>
-        <w:t>Este mismo se utiliza para brindar servicios (a través de páginas web, juegos, etc) a la red externa mientras que protege de accesos ilegales a la red interna.</w:t>
+        <w:t xml:space="preserve">Este mismo se utiliza para brindar servicios (a través de páginas web, juegos, </w:t>
+      </w:r>
+      <w:proofErr w:type="spellStart"/>
+      <w:r>
+        <w:rPr>
+          <w:rFonts w:asciiTheme="minorHAnsi" w:hAnsiTheme="minorHAnsi" w:cstheme="minorHAnsi"/>
+          <w:color w:val="000000"/>
+        </w:rPr>
+        <w:t>etc</w:t>
+      </w:r>
+      <w:proofErr w:type="spellEnd"/>
+      <w:r>
+        <w:rPr>
+          <w:rFonts w:asciiTheme="minorHAnsi" w:hAnsiTheme="minorHAnsi" w:cstheme="minorHAnsi"/>
+          <w:color w:val="000000"/>
+        </w:rPr>
+        <w:t>) a la red externa mientras que protege de accesos ilegales a la red interna.</w:t>
       </w:r>
     </w:p>
     <w:p>
@@ -3775,7 +4146,87 @@
           <w:rFonts w:asciiTheme="minorHAnsi" w:hAnsiTheme="minorHAnsi" w:cstheme="minorHAnsi"/>
           <w:color w:val="000000"/>
         </w:rPr>
-        <w:t>El Dynamic Host Configuration Protocol es un protocolo de red del tipo cliente/servidor el cual se utiliza para asignar IPs, máscara, gateway y la dirección del DNS a los equipos de una red.</w:t>
+        <w:t xml:space="preserve">El </w:t>
+      </w:r>
+      <w:proofErr w:type="spellStart"/>
+      <w:r>
+        <w:rPr>
+          <w:rFonts w:asciiTheme="minorHAnsi" w:hAnsiTheme="minorHAnsi" w:cstheme="minorHAnsi"/>
+          <w:color w:val="000000"/>
+        </w:rPr>
+        <w:t>Dynamic</w:t>
+      </w:r>
+      <w:proofErr w:type="spellEnd"/>
+      <w:r>
+        <w:rPr>
+          <w:rFonts w:asciiTheme="minorHAnsi" w:hAnsiTheme="minorHAnsi" w:cstheme="minorHAnsi"/>
+          <w:color w:val="000000"/>
+        </w:rPr>
+        <w:t xml:space="preserve"> Host </w:t>
+      </w:r>
+      <w:proofErr w:type="spellStart"/>
+      <w:r>
+        <w:rPr>
+          <w:rFonts w:asciiTheme="minorHAnsi" w:hAnsiTheme="minorHAnsi" w:cstheme="minorHAnsi"/>
+          <w:color w:val="000000"/>
+        </w:rPr>
+        <w:t>Configuration</w:t>
+      </w:r>
+      <w:proofErr w:type="spellEnd"/>
+      <w:r>
+        <w:rPr>
+          <w:rFonts w:asciiTheme="minorHAnsi" w:hAnsiTheme="minorHAnsi" w:cstheme="minorHAnsi"/>
+          <w:color w:val="000000"/>
+        </w:rPr>
+        <w:t xml:space="preserve"> </w:t>
+      </w:r>
+      <w:proofErr w:type="spellStart"/>
+      <w:r>
+        <w:rPr>
+          <w:rFonts w:asciiTheme="minorHAnsi" w:hAnsiTheme="minorHAnsi" w:cstheme="minorHAnsi"/>
+          <w:color w:val="000000"/>
+        </w:rPr>
+        <w:t>Protocol</w:t>
+      </w:r>
+      <w:proofErr w:type="spellEnd"/>
+      <w:r>
+        <w:rPr>
+          <w:rFonts w:asciiTheme="minorHAnsi" w:hAnsiTheme="minorHAnsi" w:cstheme="minorHAnsi"/>
+          <w:color w:val="000000"/>
+        </w:rPr>
+        <w:t xml:space="preserve"> es un protocolo de red del tipo cliente/servidor el cual se utiliza para asignar </w:t>
+      </w:r>
+      <w:proofErr w:type="spellStart"/>
+      <w:r>
+        <w:rPr>
+          <w:rFonts w:asciiTheme="minorHAnsi" w:hAnsiTheme="minorHAnsi" w:cstheme="minorHAnsi"/>
+          <w:color w:val="000000"/>
+        </w:rPr>
+        <w:t>IPs</w:t>
+      </w:r>
+      <w:proofErr w:type="spellEnd"/>
+      <w:r>
+        <w:rPr>
+          <w:rFonts w:asciiTheme="minorHAnsi" w:hAnsiTheme="minorHAnsi" w:cstheme="minorHAnsi"/>
+          <w:color w:val="000000"/>
+        </w:rPr>
+        <w:t xml:space="preserve">, máscara, </w:t>
+      </w:r>
+      <w:proofErr w:type="spellStart"/>
+      <w:r>
+        <w:rPr>
+          <w:rFonts w:asciiTheme="minorHAnsi" w:hAnsiTheme="minorHAnsi" w:cstheme="minorHAnsi"/>
+          <w:color w:val="000000"/>
+        </w:rPr>
+        <w:t>gateway</w:t>
+      </w:r>
+      <w:proofErr w:type="spellEnd"/>
+      <w:r>
+        <w:rPr>
+          <w:rFonts w:asciiTheme="minorHAnsi" w:hAnsiTheme="minorHAnsi" w:cstheme="minorHAnsi"/>
+          <w:color w:val="000000"/>
+        </w:rPr>
+        <w:t xml:space="preserve"> y la dirección del DNS a los equipos de una red.</w:t>
       </w:r>
     </w:p>
     <w:p>
@@ -3821,7 +4272,71 @@
           <w:rFonts w:asciiTheme="minorHAnsi" w:hAnsiTheme="minorHAnsi" w:cstheme="minorHAnsi"/>
           <w:color w:val="000000"/>
         </w:rPr>
-        <w:t>El protocolo Network Address Translation, conocido como protocolo NAT, básicamente hace que un grupo de redes de ordenadores utilicen un rango de IPs privadas pero que se conecten a internet usando una única dirección IP (pública). Gracias a este protocolo las empresas no tienen que utilizar la misma cantidad de IPs que de máquinas.</w:t>
+        <w:t xml:space="preserve">El protocolo Network </w:t>
+      </w:r>
+      <w:proofErr w:type="spellStart"/>
+      <w:r>
+        <w:rPr>
+          <w:rFonts w:asciiTheme="minorHAnsi" w:hAnsiTheme="minorHAnsi" w:cstheme="minorHAnsi"/>
+          <w:color w:val="000000"/>
+        </w:rPr>
+        <w:t>Address</w:t>
+      </w:r>
+      <w:proofErr w:type="spellEnd"/>
+      <w:r>
+        <w:rPr>
+          <w:rFonts w:asciiTheme="minorHAnsi" w:hAnsiTheme="minorHAnsi" w:cstheme="minorHAnsi"/>
+          <w:color w:val="000000"/>
+        </w:rPr>
+        <w:t xml:space="preserve"> </w:t>
+      </w:r>
+      <w:proofErr w:type="spellStart"/>
+      <w:r>
+        <w:rPr>
+          <w:rFonts w:asciiTheme="minorHAnsi" w:hAnsiTheme="minorHAnsi" w:cstheme="minorHAnsi"/>
+          <w:color w:val="000000"/>
+        </w:rPr>
+        <w:t>Translation</w:t>
+      </w:r>
+      <w:proofErr w:type="spellEnd"/>
+      <w:r>
+        <w:rPr>
+          <w:rFonts w:asciiTheme="minorHAnsi" w:hAnsiTheme="minorHAnsi" w:cstheme="minorHAnsi"/>
+          <w:color w:val="000000"/>
+        </w:rPr>
+        <w:t xml:space="preserve">, conocido como protocolo NAT, básicamente hace que un grupo de redes de ordenadores utilicen un rango de </w:t>
+      </w:r>
+      <w:proofErr w:type="spellStart"/>
+      <w:r>
+        <w:rPr>
+          <w:rFonts w:asciiTheme="minorHAnsi" w:hAnsiTheme="minorHAnsi" w:cstheme="minorHAnsi"/>
+          <w:color w:val="000000"/>
+        </w:rPr>
+        <w:t>IPs</w:t>
+      </w:r>
+      <w:proofErr w:type="spellEnd"/>
+      <w:r>
+        <w:rPr>
+          <w:rFonts w:asciiTheme="minorHAnsi" w:hAnsiTheme="minorHAnsi" w:cstheme="minorHAnsi"/>
+          <w:color w:val="000000"/>
+        </w:rPr>
+        <w:t xml:space="preserve"> privadas pero que se conecten a internet usando una única dirección IP (pública). Gracias a este protocolo las empresas no tienen que utilizar la misma cantidad de </w:t>
+      </w:r>
+      <w:proofErr w:type="spellStart"/>
+      <w:r>
+        <w:rPr>
+          <w:rFonts w:asciiTheme="minorHAnsi" w:hAnsiTheme="minorHAnsi" w:cstheme="minorHAnsi"/>
+          <w:color w:val="000000"/>
+        </w:rPr>
+        <w:t>IPs</w:t>
+      </w:r>
+      <w:proofErr w:type="spellEnd"/>
+      <w:r>
+        <w:rPr>
+          <w:rFonts w:asciiTheme="minorHAnsi" w:hAnsiTheme="minorHAnsi" w:cstheme="minorHAnsi"/>
+          <w:color w:val="000000"/>
+        </w:rPr>
+        <w:t xml:space="preserve"> que de máquinas.</w:t>
       </w:r>
     </w:p>
     <w:p>
@@ -3844,7 +4359,73 @@
           <w:lang w:eastAsia="es-UY"/>
         </w:rPr>
         <w:tab/>
-        <w:t>Usualmente al sistema que lleva a cabo el protocolo en el firewall se llama forwarding, sin embargo en nuestro proyecto al usar shorewall, dentro de shorewall este sistema es denominado DNAT.</w:t>
+        <w:t xml:space="preserve">Usualmente al sistema que lleva a cabo el protocolo en el firewall se llama </w:t>
+      </w:r>
+      <w:proofErr w:type="spellStart"/>
+      <w:r>
+        <w:rPr>
+          <w:rFonts w:eastAsia="Times New Roman" w:cstheme="minorHAnsi"/>
+          <w:color w:val="000000"/>
+          <w:sz w:val="24"/>
+          <w:szCs w:val="24"/>
+          <w:lang w:eastAsia="es-UY"/>
+        </w:rPr>
+        <w:t>forwarding</w:t>
+      </w:r>
+      <w:proofErr w:type="spellEnd"/>
+      <w:r>
+        <w:rPr>
+          <w:rFonts w:eastAsia="Times New Roman" w:cstheme="minorHAnsi"/>
+          <w:color w:val="000000"/>
+          <w:sz w:val="24"/>
+          <w:szCs w:val="24"/>
+          <w:lang w:eastAsia="es-UY"/>
+        </w:rPr>
+        <w:t xml:space="preserve">, sin embargo en nuestro proyecto al usar </w:t>
+      </w:r>
+      <w:proofErr w:type="spellStart"/>
+      <w:r>
+        <w:rPr>
+          <w:rFonts w:eastAsia="Times New Roman" w:cstheme="minorHAnsi"/>
+          <w:color w:val="000000"/>
+          <w:sz w:val="24"/>
+          <w:szCs w:val="24"/>
+          <w:lang w:eastAsia="es-UY"/>
+        </w:rPr>
+        <w:t>shorewall</w:t>
+      </w:r>
+      <w:proofErr w:type="spellEnd"/>
+      <w:r>
+        <w:rPr>
+          <w:rFonts w:eastAsia="Times New Roman" w:cstheme="minorHAnsi"/>
+          <w:color w:val="000000"/>
+          <w:sz w:val="24"/>
+          <w:szCs w:val="24"/>
+          <w:lang w:eastAsia="es-UY"/>
+        </w:rPr>
+        <w:t xml:space="preserve">, dentro de </w:t>
+      </w:r>
+      <w:proofErr w:type="spellStart"/>
+      <w:r>
+        <w:rPr>
+          <w:rFonts w:eastAsia="Times New Roman" w:cstheme="minorHAnsi"/>
+          <w:color w:val="000000"/>
+          <w:sz w:val="24"/>
+          <w:szCs w:val="24"/>
+          <w:lang w:eastAsia="es-UY"/>
+        </w:rPr>
+        <w:t>shorewall</w:t>
+      </w:r>
+      <w:proofErr w:type="spellEnd"/>
+      <w:r>
+        <w:rPr>
+          <w:rFonts w:eastAsia="Times New Roman" w:cstheme="minorHAnsi"/>
+          <w:color w:val="000000"/>
+          <w:sz w:val="24"/>
+          <w:szCs w:val="24"/>
+          <w:lang w:eastAsia="es-UY"/>
+        </w:rPr>
+        <w:t xml:space="preserve"> este sistema es denominado DNAT.</w:t>
       </w:r>
     </w:p>
     <w:p>
@@ -3911,7 +4492,135 @@
           <w:rFonts w:asciiTheme="minorHAnsi" w:hAnsiTheme="minorHAnsi" w:cstheme="minorHAnsi"/>
           <w:color w:val="000000"/>
         </w:rPr>
-        <w:t>La empresa Douse está distribuida en ocho habitaciones de las cuales dos son utilizadas para el servidor y su respaldo, los cuales están separados en caso de que ocurra una situación donde se corra el riesgo de perder los datos. Luego, dos salas de trabajo donde, en una se ubicaran los primeros ocho empleados y en la otra se ubicaran los cuatro co-fundadores. Ambas salas de trabajo poseen una boca de red por persona y en la sala de los empleados habrá dos bocas más, una para la impresora y otra para un teléfono. Una sala de reuniones, la cual tiene un espacio para 12 personas y se colocará un access point para que, cuando haya reuniones, no sea necesario conectar los cables de red. Una sala de descanso donde también se tendrá access point ya sea para celulares o laptops de las personas presentes. También se pondrá un access point en la cocina/comedor, para que a la hora del</w:t>
+        <w:t xml:space="preserve">La empresa </w:t>
+      </w:r>
+      <w:proofErr w:type="spellStart"/>
+      <w:r>
+        <w:rPr>
+          <w:rFonts w:asciiTheme="minorHAnsi" w:hAnsiTheme="minorHAnsi" w:cstheme="minorHAnsi"/>
+          <w:color w:val="000000"/>
+        </w:rPr>
+        <w:t>Douse</w:t>
+      </w:r>
+      <w:proofErr w:type="spellEnd"/>
+      <w:r>
+        <w:rPr>
+          <w:rFonts w:asciiTheme="minorHAnsi" w:hAnsiTheme="minorHAnsi" w:cstheme="minorHAnsi"/>
+          <w:color w:val="000000"/>
+        </w:rPr>
+        <w:t xml:space="preserve"> está distribuida en ocho habitaciones de las cuales dos son utilizadas para el servidor y su respaldo, los cuales están separados en caso de que ocurra una situación donde se corra el riesgo de perder los datos. Luego, dos salas de trabajo donde, en una se ubicaran los primeros ocho empleados y en la otra se ubicaran los cuatro </w:t>
+      </w:r>
+      <w:proofErr w:type="spellStart"/>
+      <w:r>
+        <w:rPr>
+          <w:rFonts w:asciiTheme="minorHAnsi" w:hAnsiTheme="minorHAnsi" w:cstheme="minorHAnsi"/>
+          <w:color w:val="000000"/>
+        </w:rPr>
+        <w:t>co</w:t>
+      </w:r>
+      <w:proofErr w:type="spellEnd"/>
+      <w:r>
+        <w:rPr>
+          <w:rFonts w:asciiTheme="minorHAnsi" w:hAnsiTheme="minorHAnsi" w:cstheme="minorHAnsi"/>
+          <w:color w:val="000000"/>
+        </w:rPr>
+        <w:t xml:space="preserve">-fundadores. Ambas salas de trabajo poseen una boca de red por persona y en la sala de los empleados habrá dos bocas más, una para la impresora y otra para un teléfono. Una sala de reuniones, la cual tiene un espacio para 12 personas y se colocará un </w:t>
+      </w:r>
+      <w:proofErr w:type="spellStart"/>
+      <w:r>
+        <w:rPr>
+          <w:rFonts w:asciiTheme="minorHAnsi" w:hAnsiTheme="minorHAnsi" w:cstheme="minorHAnsi"/>
+          <w:color w:val="000000"/>
+        </w:rPr>
+        <w:t>access</w:t>
+      </w:r>
+      <w:proofErr w:type="spellEnd"/>
+      <w:r>
+        <w:rPr>
+          <w:rFonts w:asciiTheme="minorHAnsi" w:hAnsiTheme="minorHAnsi" w:cstheme="minorHAnsi"/>
+          <w:color w:val="000000"/>
+        </w:rPr>
+        <w:t xml:space="preserve"> </w:t>
+      </w:r>
+      <w:proofErr w:type="spellStart"/>
+      <w:r>
+        <w:rPr>
+          <w:rFonts w:asciiTheme="minorHAnsi" w:hAnsiTheme="minorHAnsi" w:cstheme="minorHAnsi"/>
+          <w:color w:val="000000"/>
+        </w:rPr>
+        <w:t>point</w:t>
+      </w:r>
+      <w:proofErr w:type="spellEnd"/>
+      <w:r>
+        <w:rPr>
+          <w:rFonts w:asciiTheme="minorHAnsi" w:hAnsiTheme="minorHAnsi" w:cstheme="minorHAnsi"/>
+          <w:color w:val="000000"/>
+        </w:rPr>
+        <w:t xml:space="preserve"> para que, cuando haya reuniones, no sea necesario conectar los cables de red. Una sala de descanso donde también se tendrá </w:t>
+      </w:r>
+      <w:proofErr w:type="spellStart"/>
+      <w:r>
+        <w:rPr>
+          <w:rFonts w:asciiTheme="minorHAnsi" w:hAnsiTheme="minorHAnsi" w:cstheme="minorHAnsi"/>
+          <w:color w:val="000000"/>
+        </w:rPr>
+        <w:t>access</w:t>
+      </w:r>
+      <w:proofErr w:type="spellEnd"/>
+      <w:r>
+        <w:rPr>
+          <w:rFonts w:asciiTheme="minorHAnsi" w:hAnsiTheme="minorHAnsi" w:cstheme="minorHAnsi"/>
+          <w:color w:val="000000"/>
+        </w:rPr>
+        <w:t xml:space="preserve"> </w:t>
+      </w:r>
+      <w:proofErr w:type="spellStart"/>
+      <w:r>
+        <w:rPr>
+          <w:rFonts w:asciiTheme="minorHAnsi" w:hAnsiTheme="minorHAnsi" w:cstheme="minorHAnsi"/>
+          <w:color w:val="000000"/>
+        </w:rPr>
+        <w:t>point</w:t>
+      </w:r>
+      <w:proofErr w:type="spellEnd"/>
+      <w:r>
+        <w:rPr>
+          <w:rFonts w:asciiTheme="minorHAnsi" w:hAnsiTheme="minorHAnsi" w:cstheme="minorHAnsi"/>
+          <w:color w:val="000000"/>
+        </w:rPr>
+        <w:t xml:space="preserve"> ya sea para celulares o laptops de las personas presentes. También se pondrá un </w:t>
+      </w:r>
+      <w:proofErr w:type="spellStart"/>
+      <w:r>
+        <w:rPr>
+          <w:rFonts w:asciiTheme="minorHAnsi" w:hAnsiTheme="minorHAnsi" w:cstheme="minorHAnsi"/>
+          <w:color w:val="000000"/>
+        </w:rPr>
+        <w:t>access</w:t>
+      </w:r>
+      <w:proofErr w:type="spellEnd"/>
+      <w:r>
+        <w:rPr>
+          <w:rFonts w:asciiTheme="minorHAnsi" w:hAnsiTheme="minorHAnsi" w:cstheme="minorHAnsi"/>
+          <w:color w:val="000000"/>
+        </w:rPr>
+        <w:t xml:space="preserve"> </w:t>
+      </w:r>
+      <w:proofErr w:type="spellStart"/>
+      <w:r>
+        <w:rPr>
+          <w:rFonts w:asciiTheme="minorHAnsi" w:hAnsiTheme="minorHAnsi" w:cstheme="minorHAnsi"/>
+          <w:color w:val="000000"/>
+        </w:rPr>
+        <w:t>point</w:t>
+      </w:r>
+      <w:proofErr w:type="spellEnd"/>
+      <w:r>
+        <w:rPr>
+          <w:rFonts w:asciiTheme="minorHAnsi" w:hAnsiTheme="minorHAnsi" w:cstheme="minorHAnsi"/>
+          <w:color w:val="000000"/>
+        </w:rPr>
+        <w:t xml:space="preserve"> en la cocina/comedor, para que a la hora del</w:t>
       </w:r>
       <w:r>
         <w:rPr>
@@ -3986,7 +4695,7 @@
                     </pic:cNvPicPr>
                   </pic:nvPicPr>
                   <pic:blipFill>
-                    <a:blip r:embed="rId14">
+                    <a:blip r:embed="rId16">
                       <a:extLst>
                         <a:ext uri="{28A0092B-C50C-407E-A947-70E740481C1C}">
                           <a14:useLocalDpi xmlns:a14="http://schemas.microsoft.com/office/drawing/2010/main" val="0"/>
@@ -4146,7 +4855,7 @@
                     </pic:cNvPicPr>
                   </pic:nvPicPr>
                   <pic:blipFill>
-                    <a:blip r:embed="rId15">
+                    <a:blip r:embed="rId17">
                       <a:extLst>
                         <a:ext uri="{28A0092B-C50C-407E-A947-70E740481C1C}">
                           <a14:useLocalDpi xmlns:a14="http://schemas.microsoft.com/office/drawing/2010/main" val="0"/>
@@ -4253,7 +4962,27 @@
           <w:sz w:val="24"/>
           <w:szCs w:val="24"/>
         </w:rPr>
-        <w:t>Los tomacorrientes presentes son Schuko 2P+T.</w:t>
+        <w:t xml:space="preserve">Los tomacorrientes presentes son </w:t>
+      </w:r>
+      <w:proofErr w:type="spellStart"/>
+      <w:r>
+        <w:rPr>
+          <w:rFonts w:cstheme="minorHAnsi"/>
+          <w:color w:val="000000"/>
+          <w:sz w:val="24"/>
+          <w:szCs w:val="24"/>
+        </w:rPr>
+        <w:t>Schuko</w:t>
+      </w:r>
+      <w:proofErr w:type="spellEnd"/>
+      <w:r>
+        <w:rPr>
+          <w:rFonts w:cstheme="minorHAnsi"/>
+          <w:color w:val="000000"/>
+          <w:sz w:val="24"/>
+          <w:szCs w:val="24"/>
+        </w:rPr>
+        <w:t xml:space="preserve"> 2P+T.</w:t>
       </w:r>
     </w:p>
     <w:p>
@@ -4525,7 +5254,7 @@
                     </pic:cNvPicPr>
                   </pic:nvPicPr>
                   <pic:blipFill>
-                    <a:blip r:embed="rId16">
+                    <a:blip r:embed="rId18">
                       <a:extLst>
                         <a:ext uri="{28A0092B-C50C-407E-A947-70E740481C1C}">
                           <a14:useLocalDpi xmlns:a14="http://schemas.microsoft.com/office/drawing/2010/main" val="0"/>
@@ -4847,7 +5576,47 @@
           <w:sz w:val="22"/>
           <w:szCs w:val="22"/>
         </w:rPr>
-        <w:t>Sala de descanso, comedor y sala de reuniones, contarán con un access point.</w:t>
+        <w:t xml:space="preserve">Sala de descanso, comedor y sala de reuniones, contarán con un </w:t>
+      </w:r>
+      <w:proofErr w:type="spellStart"/>
+      <w:r>
+        <w:rPr>
+          <w:rFonts w:asciiTheme="minorHAnsi" w:hAnsiTheme="minorHAnsi" w:cstheme="minorHAnsi"/>
+          <w:color w:val="000000"/>
+          <w:sz w:val="22"/>
+          <w:szCs w:val="22"/>
+        </w:rPr>
+        <w:t>access</w:t>
+      </w:r>
+      <w:proofErr w:type="spellEnd"/>
+      <w:r>
+        <w:rPr>
+          <w:rFonts w:asciiTheme="minorHAnsi" w:hAnsiTheme="minorHAnsi" w:cstheme="minorHAnsi"/>
+          <w:color w:val="000000"/>
+          <w:sz w:val="22"/>
+          <w:szCs w:val="22"/>
+        </w:rPr>
+        <w:t xml:space="preserve"> </w:t>
+      </w:r>
+      <w:proofErr w:type="spellStart"/>
+      <w:r>
+        <w:rPr>
+          <w:rFonts w:asciiTheme="minorHAnsi" w:hAnsiTheme="minorHAnsi" w:cstheme="minorHAnsi"/>
+          <w:color w:val="000000"/>
+          <w:sz w:val="22"/>
+          <w:szCs w:val="22"/>
+        </w:rPr>
+        <w:t>point</w:t>
+      </w:r>
+      <w:proofErr w:type="spellEnd"/>
+      <w:r>
+        <w:rPr>
+          <w:rFonts w:asciiTheme="minorHAnsi" w:hAnsiTheme="minorHAnsi" w:cstheme="minorHAnsi"/>
+          <w:color w:val="000000"/>
+          <w:sz w:val="22"/>
+          <w:szCs w:val="22"/>
+        </w:rPr>
+        <w:t>.</w:t>
       </w:r>
     </w:p>
     <w:p>
@@ -4896,7 +5665,39 @@
           <w:rFonts w:asciiTheme="minorHAnsi" w:hAnsiTheme="minorHAnsi" w:cstheme="minorHAnsi"/>
           <w:color w:val="000000"/>
         </w:rPr>
-        <w:t>Para el sistema de etiquetados se decidió utilizar el siguiente formato: dosLetras tresNumeros. Ejemplo, si es una computadora será PC 001. Cada categoría de dispositivo cuenta con dos letras que la identifican, es decir, los servidores tendrán dos letras, las computadoras otras dos y así sucesivamente. En la siguiente tabla se presentan los identificadores según la categoría</w:t>
+        <w:t xml:space="preserve">Para el sistema de etiquetados se decidió utilizar el siguiente formato: </w:t>
+      </w:r>
+      <w:proofErr w:type="spellStart"/>
+      <w:r>
+        <w:rPr>
+          <w:rFonts w:asciiTheme="minorHAnsi" w:hAnsiTheme="minorHAnsi" w:cstheme="minorHAnsi"/>
+          <w:color w:val="000000"/>
+        </w:rPr>
+        <w:t>dosLetras</w:t>
+      </w:r>
+      <w:proofErr w:type="spellEnd"/>
+      <w:r>
+        <w:rPr>
+          <w:rFonts w:asciiTheme="minorHAnsi" w:hAnsiTheme="minorHAnsi" w:cstheme="minorHAnsi"/>
+          <w:color w:val="000000"/>
+        </w:rPr>
+        <w:t xml:space="preserve"> </w:t>
+      </w:r>
+      <w:proofErr w:type="spellStart"/>
+      <w:r>
+        <w:rPr>
+          <w:rFonts w:asciiTheme="minorHAnsi" w:hAnsiTheme="minorHAnsi" w:cstheme="minorHAnsi"/>
+          <w:color w:val="000000"/>
+        </w:rPr>
+        <w:t>tresNumeros</w:t>
+      </w:r>
+      <w:proofErr w:type="spellEnd"/>
+      <w:r>
+        <w:rPr>
+          <w:rFonts w:asciiTheme="minorHAnsi" w:hAnsiTheme="minorHAnsi" w:cstheme="minorHAnsi"/>
+          <w:color w:val="000000"/>
+        </w:rPr>
+        <w:t>. Ejemplo, si es una computadora será PC 001. Cada categoría de dispositivo cuenta con dos letras que la identifican, es decir, los servidores tendrán dos letras, las computadoras otras dos y así sucesivamente. En la siguiente tabla se presentan los identificadores según la categoría</w:t>
       </w:r>
     </w:p>
     <w:tbl>
@@ -5410,7 +6211,7 @@
                     </pic:cNvPicPr>
                   </pic:nvPicPr>
                   <pic:blipFill rotWithShape="1">
-                    <a:blip r:embed="rId17">
+                    <a:blip r:embed="rId19">
                       <a:extLst>
                         <a:ext uri="{28A0092B-C50C-407E-A947-70E740481C1C}">
                           <a14:useLocalDpi xmlns:a14="http://schemas.microsoft.com/office/drawing/2010/main" val="0"/>
@@ -5551,7 +6352,7 @@
                     </pic:cNvPicPr>
                   </pic:nvPicPr>
                   <pic:blipFill>
-                    <a:blip r:embed="rId18">
+                    <a:blip r:embed="rId20">
                       <a:extLst>
                         <a:ext uri="{28A0092B-C50C-407E-A947-70E740481C1C}">
                           <a14:useLocalDpi xmlns:a14="http://schemas.microsoft.com/office/drawing/2010/main" val="0"/>
@@ -5951,6 +6752,7 @@
                 <w:rFonts w:asciiTheme="minorHAnsi" w:hAnsiTheme="minorHAnsi" w:cstheme="minorHAnsi"/>
               </w:rPr>
             </w:pPr>
+            <w:proofErr w:type="spellStart"/>
             <w:r>
               <w:rPr>
                 <w:rFonts w:asciiTheme="minorHAnsi" w:hAnsiTheme="minorHAnsi" w:cstheme="minorHAnsi"/>
@@ -5958,8 +6760,29 @@
                 <w:sz w:val="22"/>
                 <w:szCs w:val="22"/>
               </w:rPr>
-              <w:t>Camaras y telefonos</w:t>
-            </w:r>
+              <w:t>Camaras</w:t>
+            </w:r>
+            <w:proofErr w:type="spellEnd"/>
+            <w:r>
+              <w:rPr>
+                <w:rFonts w:asciiTheme="minorHAnsi" w:hAnsiTheme="minorHAnsi" w:cstheme="minorHAnsi"/>
+                <w:color w:val="000000"/>
+                <w:sz w:val="22"/>
+                <w:szCs w:val="22"/>
+              </w:rPr>
+              <w:t xml:space="preserve"> y </w:t>
+            </w:r>
+            <w:proofErr w:type="spellStart"/>
+            <w:r>
+              <w:rPr>
+                <w:rFonts w:asciiTheme="minorHAnsi" w:hAnsiTheme="minorHAnsi" w:cstheme="minorHAnsi"/>
+                <w:color w:val="000000"/>
+                <w:sz w:val="22"/>
+                <w:szCs w:val="22"/>
+              </w:rPr>
+              <w:t>telefonos</w:t>
+            </w:r>
+            <w:proofErr w:type="spellEnd"/>
           </w:p>
         </w:tc>
       </w:tr>
@@ -6044,6 +6867,7 @@
                 <w:rFonts w:asciiTheme="minorHAnsi" w:hAnsiTheme="minorHAnsi" w:cstheme="minorHAnsi"/>
               </w:rPr>
             </w:pPr>
+            <w:proofErr w:type="spellStart"/>
             <w:r>
               <w:rPr>
                 <w:rFonts w:asciiTheme="minorHAnsi" w:hAnsiTheme="minorHAnsi" w:cstheme="minorHAnsi"/>
@@ -6053,6 +6877,7 @@
               </w:rPr>
               <w:t>WiFi</w:t>
             </w:r>
+            <w:proofErr w:type="spellEnd"/>
           </w:p>
         </w:tc>
       </w:tr>
@@ -6092,7 +6917,7 @@
                     </pic:cNvPicPr>
                   </pic:nvPicPr>
                   <pic:blipFill>
-                    <a:blip r:embed="rId19" cstate="print">
+                    <a:blip r:embed="rId21" cstate="print">
                       <a:extLst>
                         <a:ext uri="{28A0092B-C50C-407E-A947-70E740481C1C}">
                           <a14:useLocalDpi xmlns:a14="http://schemas.microsoft.com/office/drawing/2010/main" val="0"/>
@@ -6182,7 +7007,7 @@
                     </pic:cNvPicPr>
                   </pic:nvPicPr>
                   <pic:blipFill>
-                    <a:blip r:embed="rId20">
+                    <a:blip r:embed="rId22">
                       <a:extLst>
                         <a:ext uri="{28A0092B-C50C-407E-A947-70E740481C1C}">
                           <a14:useLocalDpi xmlns:a14="http://schemas.microsoft.com/office/drawing/2010/main" val="0"/>
@@ -6309,7 +7134,25 @@
           <w:sz w:val="24"/>
         </w:rPr>
         <w:lastRenderedPageBreak/>
-        <w:t>necesarios para desempeñar el trabajo correspondiente además de 4GB de Ram pertinentes a los requerimientos de los programas utilizados.</w:t>
+        <w:t xml:space="preserve">necesarios para desempeñar el trabajo correspondiente además de 4GB de </w:t>
+      </w:r>
+      <w:proofErr w:type="spellStart"/>
+      <w:r>
+        <w:rPr>
+          <w:rFonts w:cstheme="minorHAnsi"/>
+          <w:color w:val="000000"/>
+          <w:sz w:val="24"/>
+        </w:rPr>
+        <w:t>Ram</w:t>
+      </w:r>
+      <w:proofErr w:type="spellEnd"/>
+      <w:r>
+        <w:rPr>
+          <w:rFonts w:cstheme="minorHAnsi"/>
+          <w:color w:val="000000"/>
+          <w:sz w:val="24"/>
+        </w:rPr>
+        <w:t xml:space="preserve"> pertinentes a los requerimientos de los programas utilizados.</w:t>
       </w:r>
     </w:p>
     <w:p>
@@ -6336,7 +7179,27 @@
           <w:sz w:val="24"/>
           <w:lang w:eastAsia="es-UY"/>
         </w:rPr>
-        <w:t>CPU: Intel Core i3-6100</w:t>
+        <w:t xml:space="preserve">CPU: Intel </w:t>
+      </w:r>
+      <w:proofErr w:type="spellStart"/>
+      <w:r>
+        <w:rPr>
+          <w:rFonts w:eastAsia="Times New Roman" w:cstheme="minorHAnsi"/>
+          <w:color w:val="000000"/>
+          <w:sz w:val="24"/>
+          <w:lang w:eastAsia="es-UY"/>
+        </w:rPr>
+        <w:t>Core</w:t>
+      </w:r>
+      <w:proofErr w:type="spellEnd"/>
+      <w:r>
+        <w:rPr>
+          <w:rFonts w:eastAsia="Times New Roman" w:cstheme="minorHAnsi"/>
+          <w:color w:val="000000"/>
+          <w:sz w:val="24"/>
+          <w:lang w:eastAsia="es-UY"/>
+        </w:rPr>
+        <w:t xml:space="preserve"> i3-6100</w:t>
       </w:r>
     </w:p>
     <w:p>
@@ -6363,7 +7226,27 @@
           <w:sz w:val="24"/>
           <w:lang w:eastAsia="es-UY"/>
         </w:rPr>
-        <w:t>PSU: Tacens APII600 600w</w:t>
+        <w:t xml:space="preserve">PSU: </w:t>
+      </w:r>
+      <w:proofErr w:type="spellStart"/>
+      <w:r>
+        <w:rPr>
+          <w:rFonts w:eastAsia="Times New Roman" w:cstheme="minorHAnsi"/>
+          <w:color w:val="000000"/>
+          <w:sz w:val="24"/>
+          <w:lang w:eastAsia="es-UY"/>
+        </w:rPr>
+        <w:t>Tacens</w:t>
+      </w:r>
+      <w:proofErr w:type="spellEnd"/>
+      <w:r>
+        <w:rPr>
+          <w:rFonts w:eastAsia="Times New Roman" w:cstheme="minorHAnsi"/>
+          <w:color w:val="000000"/>
+          <w:sz w:val="24"/>
+          <w:lang w:eastAsia="es-UY"/>
+        </w:rPr>
+        <w:t xml:space="preserve"> APII600 600w</w:t>
       </w:r>
     </w:p>
     <w:p>
@@ -6417,7 +7300,27 @@
           <w:sz w:val="24"/>
           <w:lang w:eastAsia="es-UY"/>
         </w:rPr>
-        <w:t>HDD: Seagate Barracuda 1TB</w:t>
+        <w:t xml:space="preserve">HDD: </w:t>
+      </w:r>
+      <w:proofErr w:type="spellStart"/>
+      <w:r>
+        <w:rPr>
+          <w:rFonts w:eastAsia="Times New Roman" w:cstheme="minorHAnsi"/>
+          <w:color w:val="000000"/>
+          <w:sz w:val="24"/>
+          <w:lang w:eastAsia="es-UY"/>
+        </w:rPr>
+        <w:t>Seagate</w:t>
+      </w:r>
+      <w:proofErr w:type="spellEnd"/>
+      <w:r>
+        <w:rPr>
+          <w:rFonts w:eastAsia="Times New Roman" w:cstheme="minorHAnsi"/>
+          <w:color w:val="000000"/>
+          <w:sz w:val="24"/>
+          <w:lang w:eastAsia="es-UY"/>
+        </w:rPr>
+        <w:t xml:space="preserve"> Barracuda 1TB</w:t>
       </w:r>
     </w:p>
     <w:p>
@@ -6471,7 +7374,67 @@
           <w:sz w:val="24"/>
           <w:lang w:eastAsia="es-UY"/>
         </w:rPr>
-        <w:t>CPU Cooler: Aerocool Verkho Plus</w:t>
+        <w:t xml:space="preserve">CPU </w:t>
+      </w:r>
+      <w:proofErr w:type="spellStart"/>
+      <w:r>
+        <w:rPr>
+          <w:rFonts w:eastAsia="Times New Roman" w:cstheme="minorHAnsi"/>
+          <w:color w:val="000000"/>
+          <w:sz w:val="24"/>
+          <w:lang w:eastAsia="es-UY"/>
+        </w:rPr>
+        <w:t>Cooler</w:t>
+      </w:r>
+      <w:proofErr w:type="spellEnd"/>
+      <w:r>
+        <w:rPr>
+          <w:rFonts w:eastAsia="Times New Roman" w:cstheme="minorHAnsi"/>
+          <w:color w:val="000000"/>
+          <w:sz w:val="24"/>
+          <w:lang w:eastAsia="es-UY"/>
+        </w:rPr>
+        <w:t xml:space="preserve">: </w:t>
+      </w:r>
+      <w:proofErr w:type="spellStart"/>
+      <w:r>
+        <w:rPr>
+          <w:rFonts w:eastAsia="Times New Roman" w:cstheme="minorHAnsi"/>
+          <w:color w:val="000000"/>
+          <w:sz w:val="24"/>
+          <w:lang w:eastAsia="es-UY"/>
+        </w:rPr>
+        <w:t>Aerocool</w:t>
+      </w:r>
+      <w:proofErr w:type="spellEnd"/>
+      <w:r>
+        <w:rPr>
+          <w:rFonts w:eastAsia="Times New Roman" w:cstheme="minorHAnsi"/>
+          <w:color w:val="000000"/>
+          <w:sz w:val="24"/>
+          <w:lang w:eastAsia="es-UY"/>
+        </w:rPr>
+        <w:t xml:space="preserve"> </w:t>
+      </w:r>
+      <w:proofErr w:type="spellStart"/>
+      <w:r>
+        <w:rPr>
+          <w:rFonts w:eastAsia="Times New Roman" w:cstheme="minorHAnsi"/>
+          <w:color w:val="000000"/>
+          <w:sz w:val="24"/>
+          <w:lang w:eastAsia="es-UY"/>
+        </w:rPr>
+        <w:t>Verkho</w:t>
+      </w:r>
+      <w:proofErr w:type="spellEnd"/>
+      <w:r>
+        <w:rPr>
+          <w:rFonts w:eastAsia="Times New Roman" w:cstheme="minorHAnsi"/>
+          <w:color w:val="000000"/>
+          <w:sz w:val="24"/>
+          <w:lang w:eastAsia="es-UY"/>
+        </w:rPr>
+        <w:t xml:space="preserve"> Plus</w:t>
       </w:r>
     </w:p>
     <w:p>
@@ -6498,7 +7461,27 @@
           <w:sz w:val="24"/>
           <w:lang w:eastAsia="es-UY"/>
         </w:rPr>
-        <w:t>Torre: Owlotech EVO</w:t>
+        <w:t xml:space="preserve">Torre: </w:t>
+      </w:r>
+      <w:proofErr w:type="spellStart"/>
+      <w:r>
+        <w:rPr>
+          <w:rFonts w:eastAsia="Times New Roman" w:cstheme="minorHAnsi"/>
+          <w:color w:val="000000"/>
+          <w:sz w:val="24"/>
+          <w:lang w:eastAsia="es-UY"/>
+        </w:rPr>
+        <w:t>Owlotech</w:t>
+      </w:r>
+      <w:proofErr w:type="spellEnd"/>
+      <w:r>
+        <w:rPr>
+          <w:rFonts w:eastAsia="Times New Roman" w:cstheme="minorHAnsi"/>
+          <w:color w:val="000000"/>
+          <w:sz w:val="24"/>
+          <w:lang w:eastAsia="es-UY"/>
+        </w:rPr>
+        <w:t xml:space="preserve"> EVO</w:t>
       </w:r>
     </w:p>
     <w:p>
@@ -6562,7 +7545,25 @@
           <w:color w:val="000000"/>
           <w:lang w:eastAsia="es-UY"/>
         </w:rPr>
-        <w:t xml:space="preserve">CPU: Intel Core i5-7400 </w:t>
+        <w:t xml:space="preserve">CPU: Intel </w:t>
+      </w:r>
+      <w:proofErr w:type="spellStart"/>
+      <w:r>
+        <w:rPr>
+          <w:rFonts w:eastAsia="Times New Roman" w:cstheme="minorHAnsi"/>
+          <w:color w:val="000000"/>
+          <w:lang w:eastAsia="es-UY"/>
+        </w:rPr>
+        <w:t>Core</w:t>
+      </w:r>
+      <w:proofErr w:type="spellEnd"/>
+      <w:r>
+        <w:rPr>
+          <w:rFonts w:eastAsia="Times New Roman" w:cstheme="minorHAnsi"/>
+          <w:color w:val="000000"/>
+          <w:lang w:eastAsia="es-UY"/>
+        </w:rPr>
+        <w:t xml:space="preserve"> i5-7400 </w:t>
       </w:r>
     </w:p>
     <w:p>
@@ -6587,8 +7588,36 @@
           <w:color w:val="000000"/>
           <w:lang w:val="en-US" w:eastAsia="es-UY"/>
         </w:rPr>
-        <w:t>PSU: Aerocool KCAS 600W 80 Plus Bronce</w:t>
-      </w:r>
+        <w:t xml:space="preserve">PSU: </w:t>
+      </w:r>
+      <w:proofErr w:type="spellStart"/>
+      <w:r>
+        <w:rPr>
+          <w:rFonts w:eastAsia="Times New Roman" w:cstheme="minorHAnsi"/>
+          <w:color w:val="000000"/>
+          <w:lang w:val="en-US" w:eastAsia="es-UY"/>
+        </w:rPr>
+        <w:t>Aerocool</w:t>
+      </w:r>
+      <w:proofErr w:type="spellEnd"/>
+      <w:r>
+        <w:rPr>
+          <w:rFonts w:eastAsia="Times New Roman" w:cstheme="minorHAnsi"/>
+          <w:color w:val="000000"/>
+          <w:lang w:val="en-US" w:eastAsia="es-UY"/>
+        </w:rPr>
+        <w:t xml:space="preserve"> KCAS 600W 80 Plus </w:t>
+      </w:r>
+      <w:proofErr w:type="spellStart"/>
+      <w:r>
+        <w:rPr>
+          <w:rFonts w:eastAsia="Times New Roman" w:cstheme="minorHAnsi"/>
+          <w:color w:val="000000"/>
+          <w:lang w:val="en-US" w:eastAsia="es-UY"/>
+        </w:rPr>
+        <w:t>Bronce</w:t>
+      </w:r>
+      <w:proofErr w:type="spellEnd"/>
     </w:p>
     <w:p>
       <w:pPr>
@@ -6612,7 +7641,25 @@
           <w:color w:val="000000"/>
           <w:lang w:val="en-US" w:eastAsia="es-UY"/>
         </w:rPr>
-        <w:t>RAM: G-Skill Ripjaws V DDR4 2400Mhz 2x8GB</w:t>
+        <w:t xml:space="preserve">RAM: G-Skill </w:t>
+      </w:r>
+      <w:proofErr w:type="spellStart"/>
+      <w:r>
+        <w:rPr>
+          <w:rFonts w:eastAsia="Times New Roman" w:cstheme="minorHAnsi"/>
+          <w:color w:val="000000"/>
+          <w:lang w:val="en-US" w:eastAsia="es-UY"/>
+        </w:rPr>
+        <w:t>Ripjaws</w:t>
+      </w:r>
+      <w:proofErr w:type="spellEnd"/>
+      <w:r>
+        <w:rPr>
+          <w:rFonts w:eastAsia="Times New Roman" w:cstheme="minorHAnsi"/>
+          <w:color w:val="000000"/>
+          <w:lang w:val="en-US" w:eastAsia="es-UY"/>
+        </w:rPr>
+        <w:t xml:space="preserve"> V DDR4 2400Mhz 2x8GB</w:t>
       </w:r>
     </w:p>
     <w:p>
@@ -6637,7 +7684,43 @@
           <w:color w:val="000000"/>
           <w:lang w:eastAsia="es-UY"/>
         </w:rPr>
-        <w:t xml:space="preserve">HDD: Seagate BarraCuda 2TB </w:t>
+        <w:t xml:space="preserve">HDD: </w:t>
+      </w:r>
+      <w:proofErr w:type="spellStart"/>
+      <w:r>
+        <w:rPr>
+          <w:rFonts w:eastAsia="Times New Roman" w:cstheme="minorHAnsi"/>
+          <w:color w:val="000000"/>
+          <w:lang w:eastAsia="es-UY"/>
+        </w:rPr>
+        <w:t>Seagate</w:t>
+      </w:r>
+      <w:proofErr w:type="spellEnd"/>
+      <w:r>
+        <w:rPr>
+          <w:rFonts w:eastAsia="Times New Roman" w:cstheme="minorHAnsi"/>
+          <w:color w:val="000000"/>
+          <w:lang w:eastAsia="es-UY"/>
+        </w:rPr>
+        <w:t xml:space="preserve"> </w:t>
+      </w:r>
+      <w:proofErr w:type="spellStart"/>
+      <w:r>
+        <w:rPr>
+          <w:rFonts w:eastAsia="Times New Roman" w:cstheme="minorHAnsi"/>
+          <w:color w:val="000000"/>
+          <w:lang w:eastAsia="es-UY"/>
+        </w:rPr>
+        <w:t>BarraCuda</w:t>
+      </w:r>
+      <w:proofErr w:type="spellEnd"/>
+      <w:r>
+        <w:rPr>
+          <w:rFonts w:eastAsia="Times New Roman" w:cstheme="minorHAnsi"/>
+          <w:color w:val="000000"/>
+          <w:lang w:eastAsia="es-UY"/>
+        </w:rPr>
+        <w:t xml:space="preserve"> 2TB </w:t>
       </w:r>
     </w:p>
     <w:p>
@@ -6712,7 +7795,25 @@
           <w:color w:val="000000"/>
           <w:lang w:val="pt-BR" w:eastAsia="es-UY"/>
         </w:rPr>
-        <w:t>CPU Cooler: Nfortec Vela KX</w:t>
+        <w:t xml:space="preserve">CPU Cooler: </w:t>
+      </w:r>
+      <w:proofErr w:type="spellStart"/>
+      <w:r>
+        <w:rPr>
+          <w:rFonts w:eastAsia="Times New Roman" w:cstheme="minorHAnsi"/>
+          <w:color w:val="000000"/>
+          <w:lang w:val="pt-BR" w:eastAsia="es-UY"/>
+        </w:rPr>
+        <w:t>Nfortec</w:t>
+      </w:r>
+      <w:proofErr w:type="spellEnd"/>
+      <w:r>
+        <w:rPr>
+          <w:rFonts w:eastAsia="Times New Roman" w:cstheme="minorHAnsi"/>
+          <w:color w:val="000000"/>
+          <w:lang w:val="pt-BR" w:eastAsia="es-UY"/>
+        </w:rPr>
+        <w:t xml:space="preserve"> Vela KX</w:t>
       </w:r>
     </w:p>
     <w:p>
@@ -6737,7 +7838,25 @@
           <w:color w:val="000000"/>
           <w:lang w:eastAsia="es-UY"/>
         </w:rPr>
-        <w:t>Torre: Owlotech EVO</w:t>
+        <w:t xml:space="preserve">Torre: </w:t>
+      </w:r>
+      <w:proofErr w:type="spellStart"/>
+      <w:r>
+        <w:rPr>
+          <w:rFonts w:eastAsia="Times New Roman" w:cstheme="minorHAnsi"/>
+          <w:color w:val="000000"/>
+          <w:lang w:eastAsia="es-UY"/>
+        </w:rPr>
+        <w:t>Owlotech</w:t>
+      </w:r>
+      <w:proofErr w:type="spellEnd"/>
+      <w:r>
+        <w:rPr>
+          <w:rFonts w:eastAsia="Times New Roman" w:cstheme="minorHAnsi"/>
+          <w:color w:val="000000"/>
+          <w:lang w:eastAsia="es-UY"/>
+        </w:rPr>
+        <w:t xml:space="preserve"> EVO</w:t>
       </w:r>
     </w:p>
     <w:p>
@@ -6799,7 +7918,25 @@
           <w:color w:val="000000"/>
           <w:lang w:eastAsia="es-UY"/>
         </w:rPr>
-        <w:t>mpresora Multifunción Canon MG-3010 Wi-Fi</w:t>
+        <w:t xml:space="preserve">mpresora Multifunción Canon MG-3010 </w:t>
+      </w:r>
+      <w:proofErr w:type="spellStart"/>
+      <w:r>
+        <w:rPr>
+          <w:rFonts w:eastAsia="Times New Roman" w:cstheme="minorHAnsi"/>
+          <w:color w:val="000000"/>
+          <w:lang w:eastAsia="es-UY"/>
+        </w:rPr>
+        <w:t>Wi</w:t>
+      </w:r>
+      <w:proofErr w:type="spellEnd"/>
+      <w:r>
+        <w:rPr>
+          <w:rFonts w:eastAsia="Times New Roman" w:cstheme="minorHAnsi"/>
+          <w:color w:val="000000"/>
+          <w:lang w:eastAsia="es-UY"/>
+        </w:rPr>
+        <w:t>-Fi</w:t>
       </w:r>
     </w:p>
     <w:p>
@@ -6843,13 +7980,41 @@
           <w:lang w:eastAsia="es-UY"/>
         </w:rPr>
       </w:pPr>
-      <w:r>
-        <w:rPr>
-          <w:rFonts w:eastAsia="Times New Roman" w:cstheme="minorHAnsi"/>
-          <w:color w:val="000000"/>
-          <w:lang w:eastAsia="es-UY"/>
-        </w:rPr>
-        <w:t>Telefono IP Grandstream GXP1610</w:t>
+      <w:proofErr w:type="spellStart"/>
+      <w:r>
+        <w:rPr>
+          <w:rFonts w:eastAsia="Times New Roman" w:cstheme="minorHAnsi"/>
+          <w:color w:val="000000"/>
+          <w:lang w:eastAsia="es-UY"/>
+        </w:rPr>
+        <w:t>Telefono</w:t>
+      </w:r>
+      <w:proofErr w:type="spellEnd"/>
+      <w:r>
+        <w:rPr>
+          <w:rFonts w:eastAsia="Times New Roman" w:cstheme="minorHAnsi"/>
+          <w:color w:val="000000"/>
+          <w:lang w:eastAsia="es-UY"/>
+        </w:rPr>
+        <w:t xml:space="preserve"> IP </w:t>
+      </w:r>
+      <w:proofErr w:type="spellStart"/>
+      <w:r>
+        <w:rPr>
+          <w:rFonts w:eastAsia="Times New Roman" w:cstheme="minorHAnsi"/>
+          <w:color w:val="000000"/>
+          <w:lang w:eastAsia="es-UY"/>
+        </w:rPr>
+        <w:t>Grandstream</w:t>
+      </w:r>
+      <w:proofErr w:type="spellEnd"/>
+      <w:r>
+        <w:rPr>
+          <w:rFonts w:eastAsia="Times New Roman" w:cstheme="minorHAnsi"/>
+          <w:color w:val="000000"/>
+          <w:lang w:eastAsia="es-UY"/>
+        </w:rPr>
+        <w:t xml:space="preserve"> GXP1610</w:t>
       </w:r>
     </w:p>
     <w:p>
@@ -6868,13 +8033,41 @@
           <w:lang w:eastAsia="es-UY"/>
         </w:rPr>
       </w:pPr>
-      <w:r>
-        <w:rPr>
-          <w:rFonts w:eastAsia="Times New Roman" w:cstheme="minorHAnsi"/>
-          <w:color w:val="000000"/>
-          <w:lang w:eastAsia="es-UY"/>
-        </w:rPr>
-        <w:t>Switch Cisco Nexus 7000 Series</w:t>
+      <w:proofErr w:type="spellStart"/>
+      <w:r>
+        <w:rPr>
+          <w:rFonts w:eastAsia="Times New Roman" w:cstheme="minorHAnsi"/>
+          <w:color w:val="000000"/>
+          <w:lang w:eastAsia="es-UY"/>
+        </w:rPr>
+        <w:t>Switch</w:t>
+      </w:r>
+      <w:proofErr w:type="spellEnd"/>
+      <w:r>
+        <w:rPr>
+          <w:rFonts w:eastAsia="Times New Roman" w:cstheme="minorHAnsi"/>
+          <w:color w:val="000000"/>
+          <w:lang w:eastAsia="es-UY"/>
+        </w:rPr>
+        <w:t xml:space="preserve"> Cisco </w:t>
+      </w:r>
+      <w:proofErr w:type="spellStart"/>
+      <w:r>
+        <w:rPr>
+          <w:rFonts w:eastAsia="Times New Roman" w:cstheme="minorHAnsi"/>
+          <w:color w:val="000000"/>
+          <w:lang w:eastAsia="es-UY"/>
+        </w:rPr>
+        <w:t>Nexus</w:t>
+      </w:r>
+      <w:proofErr w:type="spellEnd"/>
+      <w:r>
+        <w:rPr>
+          <w:rFonts w:eastAsia="Times New Roman" w:cstheme="minorHAnsi"/>
+          <w:color w:val="000000"/>
+          <w:lang w:eastAsia="es-UY"/>
+        </w:rPr>
+        <w:t xml:space="preserve"> 7000 Series</w:t>
       </w:r>
     </w:p>
     <w:p>
@@ -6981,7 +8174,29 @@
           <w:szCs w:val="24"/>
           <w:lang w:eastAsia="es-UY"/>
         </w:rPr>
-        <w:t>Instalamos Debian en el servidor y empezamos a desarrollar lo hecho hasta ahora de Taller de Mantenimiento en el informe. Avanzamos en el plan de negocios.</w:t>
+        <w:t xml:space="preserve">Instalamos </w:t>
+      </w:r>
+      <w:proofErr w:type="spellStart"/>
+      <w:r>
+        <w:rPr>
+          <w:rFonts w:eastAsia="Times New Roman" w:cstheme="minorHAnsi"/>
+          <w:color w:val="000000"/>
+          <w:sz w:val="24"/>
+          <w:szCs w:val="24"/>
+          <w:lang w:eastAsia="es-UY"/>
+        </w:rPr>
+        <w:t>Debian</w:t>
+      </w:r>
+      <w:proofErr w:type="spellEnd"/>
+      <w:r>
+        <w:rPr>
+          <w:rFonts w:eastAsia="Times New Roman" w:cstheme="minorHAnsi"/>
+          <w:color w:val="000000"/>
+          <w:sz w:val="24"/>
+          <w:szCs w:val="24"/>
+          <w:lang w:eastAsia="es-UY"/>
+        </w:rPr>
+        <w:t xml:space="preserve"> en el servidor y empezamos a desarrollar lo hecho hasta ahora de Taller de Mantenimiento en el informe. Avanzamos en el plan de negocios.</w:t>
       </w:r>
     </w:p>
     <w:p>
@@ -7161,7 +8376,29 @@
           <w:szCs w:val="24"/>
           <w:lang w:eastAsia="es-UY"/>
         </w:rPr>
-        <w:t>Se realiza avance de entrega de S.O, en específico, el ejercicio 1.1 (logs)</w:t>
+        <w:t>Se realiza avance de entrega de S.O, en específico, el ejercicio 1.1 (</w:t>
+      </w:r>
+      <w:proofErr w:type="spellStart"/>
+      <w:r>
+        <w:rPr>
+          <w:rFonts w:eastAsia="Times New Roman" w:cstheme="minorHAnsi"/>
+          <w:color w:val="000000"/>
+          <w:sz w:val="24"/>
+          <w:szCs w:val="24"/>
+          <w:lang w:eastAsia="es-UY"/>
+        </w:rPr>
+        <w:t>logs</w:t>
+      </w:r>
+      <w:proofErr w:type="spellEnd"/>
+      <w:r>
+        <w:rPr>
+          <w:rFonts w:eastAsia="Times New Roman" w:cstheme="minorHAnsi"/>
+          <w:color w:val="000000"/>
+          <w:sz w:val="24"/>
+          <w:szCs w:val="24"/>
+          <w:lang w:eastAsia="es-UY"/>
+        </w:rPr>
+        <w:t>)</w:t>
       </w:r>
     </w:p>
     <w:p>
@@ -7495,7 +8732,73 @@
           <w:szCs w:val="24"/>
           <w:lang w:eastAsia="es-UY"/>
         </w:rPr>
-        <w:t>Se dejó casi terminado el script de bash para obtener reportes de fecha y hora de login y logout por usuario.</w:t>
+        <w:t xml:space="preserve">Se dejó casi terminado el script de </w:t>
+      </w:r>
+      <w:proofErr w:type="spellStart"/>
+      <w:r>
+        <w:rPr>
+          <w:rFonts w:eastAsia="Times New Roman" w:cstheme="minorHAnsi"/>
+          <w:color w:val="000000"/>
+          <w:sz w:val="24"/>
+          <w:szCs w:val="24"/>
+          <w:lang w:eastAsia="es-UY"/>
+        </w:rPr>
+        <w:t>bash</w:t>
+      </w:r>
+      <w:proofErr w:type="spellEnd"/>
+      <w:r>
+        <w:rPr>
+          <w:rFonts w:eastAsia="Times New Roman" w:cstheme="minorHAnsi"/>
+          <w:color w:val="000000"/>
+          <w:sz w:val="24"/>
+          <w:szCs w:val="24"/>
+          <w:lang w:eastAsia="es-UY"/>
+        </w:rPr>
+        <w:t xml:space="preserve"> para obtener reportes de fecha y hora de </w:t>
+      </w:r>
+      <w:proofErr w:type="spellStart"/>
+      <w:r>
+        <w:rPr>
+          <w:rFonts w:eastAsia="Times New Roman" w:cstheme="minorHAnsi"/>
+          <w:color w:val="000000"/>
+          <w:sz w:val="24"/>
+          <w:szCs w:val="24"/>
+          <w:lang w:eastAsia="es-UY"/>
+        </w:rPr>
+        <w:t>login</w:t>
+      </w:r>
+      <w:proofErr w:type="spellEnd"/>
+      <w:r>
+        <w:rPr>
+          <w:rFonts w:eastAsia="Times New Roman" w:cstheme="minorHAnsi"/>
+          <w:color w:val="000000"/>
+          <w:sz w:val="24"/>
+          <w:szCs w:val="24"/>
+          <w:lang w:eastAsia="es-UY"/>
+        </w:rPr>
+        <w:t xml:space="preserve"> y </w:t>
+      </w:r>
+      <w:proofErr w:type="spellStart"/>
+      <w:r>
+        <w:rPr>
+          <w:rFonts w:eastAsia="Times New Roman" w:cstheme="minorHAnsi"/>
+          <w:color w:val="000000"/>
+          <w:sz w:val="24"/>
+          <w:szCs w:val="24"/>
+          <w:lang w:eastAsia="es-UY"/>
+        </w:rPr>
+        <w:t>logout</w:t>
+      </w:r>
+      <w:proofErr w:type="spellEnd"/>
+      <w:r>
+        <w:rPr>
+          <w:rFonts w:eastAsia="Times New Roman" w:cstheme="minorHAnsi"/>
+          <w:color w:val="000000"/>
+          <w:sz w:val="24"/>
+          <w:szCs w:val="24"/>
+          <w:lang w:eastAsia="es-UY"/>
+        </w:rPr>
+        <w:t xml:space="preserve"> por usuario.</w:t>
       </w:r>
     </w:p>
     <w:p>
@@ -7766,7 +9069,29 @@
           <w:szCs w:val="24"/>
           <w:lang w:eastAsia="es-UY"/>
         </w:rPr>
-        <w:t>Se terminaron los requerimientos funcionales y no funcionales de la página web de cliente, se comenzó a realizar la plantilla del entregable para la materia, se comenzaron a desarrollar los requerimientos de la aplicación de gestión de la empresa y Raspberry Pi.</w:t>
+        <w:t xml:space="preserve">Se terminaron los requerimientos funcionales y no funcionales de la página web de cliente, se comenzó a realizar la plantilla del entregable para la materia, se comenzaron a desarrollar los requerimientos de la aplicación de gestión de la empresa y </w:t>
+      </w:r>
+      <w:proofErr w:type="spellStart"/>
+      <w:r>
+        <w:rPr>
+          <w:rFonts w:eastAsia="Times New Roman" w:cstheme="minorHAnsi"/>
+          <w:color w:val="000000"/>
+          <w:sz w:val="24"/>
+          <w:szCs w:val="24"/>
+          <w:lang w:eastAsia="es-UY"/>
+        </w:rPr>
+        <w:t>Raspberry</w:t>
+      </w:r>
+      <w:proofErr w:type="spellEnd"/>
+      <w:r>
+        <w:rPr>
+          <w:rFonts w:eastAsia="Times New Roman" w:cstheme="minorHAnsi"/>
+          <w:color w:val="000000"/>
+          <w:sz w:val="24"/>
+          <w:szCs w:val="24"/>
+          <w:lang w:eastAsia="es-UY"/>
+        </w:rPr>
+        <w:t xml:space="preserve"> Pi.</w:t>
       </w:r>
     </w:p>
     <w:p>
@@ -7946,7 +9271,29 @@
           <w:szCs w:val="24"/>
           <w:lang w:eastAsia="es-UY"/>
         </w:rPr>
-        <w:t>Se avanzó en las tareas 2 y 3 de Sistemas Operativos, en las ventanas de VB y página de clientes, se agregaron los requerimientos de Raspberry Pi, en plan de negocios y en entrega de Taller de Mantenimiento.</w:t>
+        <w:t xml:space="preserve">Se avanzó en las tareas 2 y 3 de Sistemas Operativos, en las ventanas de VB y página de clientes, se agregaron los requerimientos de </w:t>
+      </w:r>
+      <w:proofErr w:type="spellStart"/>
+      <w:r>
+        <w:rPr>
+          <w:rFonts w:eastAsia="Times New Roman" w:cstheme="minorHAnsi"/>
+          <w:color w:val="000000"/>
+          <w:sz w:val="24"/>
+          <w:szCs w:val="24"/>
+          <w:lang w:eastAsia="es-UY"/>
+        </w:rPr>
+        <w:t>Raspberry</w:t>
+      </w:r>
+      <w:proofErr w:type="spellEnd"/>
+      <w:r>
+        <w:rPr>
+          <w:rFonts w:eastAsia="Times New Roman" w:cstheme="minorHAnsi"/>
+          <w:color w:val="000000"/>
+          <w:sz w:val="24"/>
+          <w:szCs w:val="24"/>
+          <w:lang w:eastAsia="es-UY"/>
+        </w:rPr>
+        <w:t xml:space="preserve"> Pi, en plan de negocios y en entrega de Taller de Mantenimiento.</w:t>
       </w:r>
     </w:p>
     <w:p>
@@ -8217,7 +9564,29 @@
           <w:szCs w:val="24"/>
           <w:lang w:eastAsia="es-UY"/>
         </w:rPr>
-        <w:t>Terminamos las ventanas de visual basic, la web del cliente, tareas de taller de mantenimiento, plan de negocios, tareas de sistemas operativos.</w:t>
+        <w:t xml:space="preserve">Terminamos las ventanas de visual </w:t>
+      </w:r>
+      <w:proofErr w:type="spellStart"/>
+      <w:r>
+        <w:rPr>
+          <w:rFonts w:eastAsia="Times New Roman" w:cstheme="minorHAnsi"/>
+          <w:color w:val="000000"/>
+          <w:sz w:val="24"/>
+          <w:szCs w:val="24"/>
+          <w:lang w:eastAsia="es-UY"/>
+        </w:rPr>
+        <w:t>basic</w:t>
+      </w:r>
+      <w:proofErr w:type="spellEnd"/>
+      <w:r>
+        <w:rPr>
+          <w:rFonts w:eastAsia="Times New Roman" w:cstheme="minorHAnsi"/>
+          <w:color w:val="000000"/>
+          <w:sz w:val="24"/>
+          <w:szCs w:val="24"/>
+          <w:lang w:eastAsia="es-UY"/>
+        </w:rPr>
+        <w:t>, la web del cliente, tareas de taller de mantenimiento, plan de negocios, tareas de sistemas operativos.</w:t>
       </w:r>
     </w:p>
     <w:p>
@@ -8310,7 +9679,29 @@
           <w:szCs w:val="24"/>
           <w:lang w:eastAsia="es-UY"/>
         </w:rPr>
-        <w:t>Se comenzó la práctica de Raspberry Pi</w:t>
+        <w:t xml:space="preserve">Se comenzó la práctica de </w:t>
+      </w:r>
+      <w:proofErr w:type="spellStart"/>
+      <w:r>
+        <w:rPr>
+          <w:rFonts w:eastAsia="Times New Roman" w:cstheme="minorHAnsi"/>
+          <w:color w:val="000000"/>
+          <w:sz w:val="24"/>
+          <w:szCs w:val="24"/>
+          <w:lang w:eastAsia="es-UY"/>
+        </w:rPr>
+        <w:t>Raspberry</w:t>
+      </w:r>
+      <w:proofErr w:type="spellEnd"/>
+      <w:r>
+        <w:rPr>
+          <w:rFonts w:eastAsia="Times New Roman" w:cstheme="minorHAnsi"/>
+          <w:color w:val="000000"/>
+          <w:sz w:val="24"/>
+          <w:szCs w:val="24"/>
+          <w:lang w:eastAsia="es-UY"/>
+        </w:rPr>
+        <w:t xml:space="preserve"> Pi</w:t>
       </w:r>
     </w:p>
     <w:p>
@@ -8452,8 +9843,20 @@
           <w:szCs w:val="24"/>
           <w:lang w:eastAsia="es-UY"/>
         </w:rPr>
-        <w:t>Se realizó la primera parte de la práctica en RPi</w:t>
-      </w:r>
+        <w:t xml:space="preserve">Se realizó la primera parte de la práctica en </w:t>
+      </w:r>
+      <w:proofErr w:type="spellStart"/>
+      <w:r>
+        <w:rPr>
+          <w:rFonts w:eastAsia="Times New Roman" w:cstheme="minorHAnsi"/>
+          <w:color w:val="000000"/>
+          <w:sz w:val="24"/>
+          <w:szCs w:val="24"/>
+          <w:lang w:eastAsia="es-UY"/>
+        </w:rPr>
+        <w:t>RPi</w:t>
+      </w:r>
+      <w:proofErr w:type="spellEnd"/>
     </w:p>
     <w:p>
       <w:pPr>
@@ -9012,8 +10415,42 @@
           <w:szCs w:val="24"/>
           <w:lang w:eastAsia="es-UY"/>
         </w:rPr>
-        <w:t>Conexión node y raspberry</w:t>
-      </w:r>
+        <w:t xml:space="preserve">Conexión </w:t>
+      </w:r>
+      <w:proofErr w:type="spellStart"/>
+      <w:r>
+        <w:rPr>
+          <w:rFonts w:eastAsia="Times New Roman" w:cstheme="minorHAnsi"/>
+          <w:color w:val="000000"/>
+          <w:sz w:val="24"/>
+          <w:szCs w:val="24"/>
+          <w:lang w:eastAsia="es-UY"/>
+        </w:rPr>
+        <w:t>node</w:t>
+      </w:r>
+      <w:proofErr w:type="spellEnd"/>
+      <w:r>
+        <w:rPr>
+          <w:rFonts w:eastAsia="Times New Roman" w:cstheme="minorHAnsi"/>
+          <w:color w:val="000000"/>
+          <w:sz w:val="24"/>
+          <w:szCs w:val="24"/>
+          <w:lang w:eastAsia="es-UY"/>
+        </w:rPr>
+        <w:t xml:space="preserve"> y </w:t>
+      </w:r>
+      <w:proofErr w:type="spellStart"/>
+      <w:r>
+        <w:rPr>
+          <w:rFonts w:eastAsia="Times New Roman" w:cstheme="minorHAnsi"/>
+          <w:color w:val="000000"/>
+          <w:sz w:val="24"/>
+          <w:szCs w:val="24"/>
+          <w:lang w:eastAsia="es-UY"/>
+        </w:rPr>
+        <w:t>raspberry</w:t>
+      </w:r>
+      <w:proofErr w:type="spellEnd"/>
     </w:p>
     <w:p>
       <w:pPr>
@@ -9657,7 +11094,29 @@
           <w:szCs w:val="24"/>
           <w:lang w:eastAsia="es-UY"/>
         </w:rPr>
-        <w:t>Se realizaron inserts en la base de datos para probar la aplicación de escritorio.</w:t>
+        <w:t xml:space="preserve">Se realizaron </w:t>
+      </w:r>
+      <w:proofErr w:type="spellStart"/>
+      <w:r>
+        <w:rPr>
+          <w:rFonts w:eastAsia="Times New Roman" w:cstheme="minorHAnsi"/>
+          <w:color w:val="000000"/>
+          <w:sz w:val="24"/>
+          <w:szCs w:val="24"/>
+          <w:lang w:eastAsia="es-UY"/>
+        </w:rPr>
+        <w:t>inserts</w:t>
+      </w:r>
+      <w:proofErr w:type="spellEnd"/>
+      <w:r>
+        <w:rPr>
+          <w:rFonts w:eastAsia="Times New Roman" w:cstheme="minorHAnsi"/>
+          <w:color w:val="000000"/>
+          <w:sz w:val="24"/>
+          <w:szCs w:val="24"/>
+          <w:lang w:eastAsia="es-UY"/>
+        </w:rPr>
+        <w:t xml:space="preserve"> en la base de datos para probar la aplicación de escritorio.</w:t>
       </w:r>
     </w:p>
     <w:p>
@@ -9751,7 +11210,39 @@
           <w:szCs w:val="24"/>
           <w:lang w:eastAsia="es-UY"/>
         </w:rPr>
-        <w:t>Se configuró DHCP en maquina virtual</w:t>
+        <w:t xml:space="preserve">Se configuró DHCP en </w:t>
+      </w:r>
+      <w:proofErr w:type="spellStart"/>
+      <w:r>
+        <w:rPr>
+          <w:rFonts w:eastAsia="Times New Roman" w:cstheme="minorHAnsi"/>
+          <w:color w:val="000000"/>
+          <w:sz w:val="24"/>
+          <w:szCs w:val="24"/>
+          <w:lang w:eastAsia="es-UY"/>
+        </w:rPr>
+        <w:t>maquina</w:t>
+      </w:r>
+      <w:proofErr w:type="spellEnd"/>
+      <w:r>
+        <w:rPr>
+          <w:rFonts w:eastAsia="Times New Roman" w:cstheme="minorHAnsi"/>
+          <w:color w:val="000000"/>
+          <w:sz w:val="24"/>
+          <w:szCs w:val="24"/>
+          <w:lang w:eastAsia="es-UY"/>
+        </w:rPr>
+        <w:t xml:space="preserve"> virtual</w:t>
+      </w:r>
+      <w:r>
+        <w:rPr>
+          <w:rFonts w:eastAsia="Times New Roman" w:cstheme="minorHAnsi"/>
+          <w:color w:val="000000"/>
+          <w:sz w:val="24"/>
+          <w:szCs w:val="24"/>
+          <w:lang w:eastAsia="es-UY"/>
+        </w:rPr>
+        <w:t>.</w:t>
       </w:r>
     </w:p>
     <w:p>
@@ -9822,7 +11313,29 @@
           <w:szCs w:val="24"/>
           <w:lang w:eastAsia="es-UY"/>
         </w:rPr>
-        <w:t>Se avanzó con la programación de NodeMCU</w:t>
+        <w:t xml:space="preserve">Se avanzó con la programación de </w:t>
+      </w:r>
+      <w:proofErr w:type="spellStart"/>
+      <w:r>
+        <w:rPr>
+          <w:rFonts w:eastAsia="Times New Roman" w:cstheme="minorHAnsi"/>
+          <w:color w:val="000000"/>
+          <w:sz w:val="24"/>
+          <w:szCs w:val="24"/>
+          <w:lang w:eastAsia="es-UY"/>
+        </w:rPr>
+        <w:t>NodeMCU</w:t>
+      </w:r>
+      <w:proofErr w:type="spellEnd"/>
+      <w:r>
+        <w:rPr>
+          <w:rFonts w:eastAsia="Times New Roman" w:cstheme="minorHAnsi"/>
+          <w:color w:val="000000"/>
+          <w:sz w:val="24"/>
+          <w:szCs w:val="24"/>
+          <w:lang w:eastAsia="es-UY"/>
+        </w:rPr>
+        <w:t>.</w:t>
       </w:r>
     </w:p>
     <w:p>
@@ -9847,6 +11360,16 @@
         </w:rPr>
         <w:t>Se avanzó con el informe de Taller de Mantenimiento</w:t>
       </w:r>
+      <w:r>
+        <w:rPr>
+          <w:rFonts w:eastAsia="Times New Roman" w:cstheme="minorHAnsi"/>
+          <w:color w:val="000000"/>
+          <w:sz w:val="24"/>
+          <w:szCs w:val="24"/>
+          <w:lang w:eastAsia="es-UY"/>
+        </w:rPr>
+        <w:t>.</w:t>
+      </w:r>
     </w:p>
     <w:p>
       <w:pPr>
@@ -9893,6 +11416,122 @@
           <w:szCs w:val="24"/>
           <w:lang w:eastAsia="es-UY"/>
         </w:rPr>
+        <w:t>6/10</w:t>
+      </w:r>
+    </w:p>
+    <w:p>
+      <w:pPr>
+        <w:spacing w:after="0" w:line="360" w:lineRule="auto"/>
+        <w:ind w:left="-567"/>
+        <w:rPr>
+          <w:rFonts w:eastAsia="Times New Roman" w:cstheme="minorHAnsi"/>
+          <w:color w:val="000000"/>
+          <w:sz w:val="24"/>
+          <w:szCs w:val="24"/>
+          <w:lang w:eastAsia="es-UY"/>
+        </w:rPr>
+      </w:pPr>
+      <w:r>
+        <w:rPr>
+          <w:rFonts w:eastAsia="Times New Roman" w:cstheme="minorHAnsi"/>
+          <w:color w:val="000000"/>
+          <w:sz w:val="24"/>
+          <w:szCs w:val="24"/>
+          <w:lang w:eastAsia="es-UY"/>
+        </w:rPr>
+        <w:t>Se incluye VUE a la web del proyecto.</w:t>
+      </w:r>
+    </w:p>
+    <w:p>
+      <w:pPr>
+        <w:spacing w:after="0" w:line="360" w:lineRule="auto"/>
+        <w:ind w:left="-567"/>
+        <w:rPr>
+          <w:rFonts w:eastAsia="Times New Roman" w:cstheme="minorHAnsi"/>
+          <w:color w:val="000000"/>
+          <w:sz w:val="24"/>
+          <w:szCs w:val="24"/>
+          <w:lang w:eastAsia="es-UY"/>
+        </w:rPr>
+      </w:pPr>
+      <w:r>
+        <w:rPr>
+          <w:rFonts w:eastAsia="Times New Roman" w:cstheme="minorHAnsi"/>
+          <w:color w:val="000000"/>
+          <w:sz w:val="24"/>
+          <w:szCs w:val="24"/>
+          <w:lang w:eastAsia="es-UY"/>
+        </w:rPr>
+        <w:t xml:space="preserve">Se deja el </w:t>
+      </w:r>
+      <w:proofErr w:type="spellStart"/>
+      <w:r>
+        <w:rPr>
+          <w:rFonts w:eastAsia="Times New Roman" w:cstheme="minorHAnsi"/>
+          <w:color w:val="000000"/>
+          <w:sz w:val="24"/>
+          <w:szCs w:val="24"/>
+          <w:lang w:eastAsia="es-UY"/>
+        </w:rPr>
+        <w:t>login</w:t>
+      </w:r>
+      <w:proofErr w:type="spellEnd"/>
+      <w:r>
+        <w:rPr>
+          <w:rFonts w:eastAsia="Times New Roman" w:cstheme="minorHAnsi"/>
+          <w:color w:val="000000"/>
+          <w:sz w:val="24"/>
+          <w:szCs w:val="24"/>
+          <w:lang w:eastAsia="es-UY"/>
+        </w:rPr>
+        <w:t xml:space="preserve"> de la aplicación de escritorio funcionando.</w:t>
+      </w:r>
+    </w:p>
+    <w:p>
+      <w:pPr>
+        <w:spacing w:after="0" w:line="360" w:lineRule="auto"/>
+        <w:ind w:left="-567"/>
+        <w:rPr>
+          <w:rFonts w:eastAsia="Times New Roman" w:cstheme="minorHAnsi"/>
+          <w:color w:val="000000"/>
+          <w:sz w:val="24"/>
+          <w:szCs w:val="24"/>
+          <w:lang w:eastAsia="es-UY"/>
+        </w:rPr>
+      </w:pPr>
+      <w:r>
+        <w:rPr>
+          <w:rFonts w:eastAsia="Times New Roman" w:cstheme="minorHAnsi"/>
+          <w:color w:val="000000"/>
+          <w:sz w:val="24"/>
+          <w:szCs w:val="24"/>
+          <w:lang w:eastAsia="es-UY"/>
+        </w:rPr>
+        <w:t>Fernanda</w:t>
+      </w:r>
+    </w:p>
+    <w:p>
+      <w:pPr>
+        <w:spacing w:after="0" w:line="360" w:lineRule="auto"/>
+        <w:ind w:left="-567"/>
+        <w:rPr>
+          <w:rFonts w:eastAsia="Times New Roman" w:cstheme="minorHAnsi"/>
+          <w:b/>
+          <w:color w:val="000000"/>
+          <w:sz w:val="24"/>
+          <w:szCs w:val="24"/>
+          <w:lang w:eastAsia="es-UY"/>
+        </w:rPr>
+      </w:pPr>
+      <w:r>
+        <w:rPr>
+          <w:rFonts w:eastAsia="Times New Roman" w:cstheme="minorHAnsi"/>
+          <w:b/>
+          <w:color w:val="000000"/>
+          <w:sz w:val="24"/>
+          <w:szCs w:val="24"/>
+          <w:lang w:eastAsia="es-UY"/>
+        </w:rPr>
         <w:t>9</w:t>
       </w:r>
       <w:r>
@@ -10020,7 +11659,29 @@
           <w:szCs w:val="24"/>
           <w:lang w:eastAsia="es-UY"/>
         </w:rPr>
-        <w:t>Se comienza a estudiar lo necesario para la tercer entrega de ADA.</w:t>
+        <w:t xml:space="preserve">Se comienza a estudiar lo necesario para la </w:t>
+      </w:r>
+      <w:proofErr w:type="gramStart"/>
+      <w:r>
+        <w:rPr>
+          <w:rFonts w:eastAsia="Times New Roman" w:cstheme="minorHAnsi"/>
+          <w:color w:val="000000"/>
+          <w:sz w:val="24"/>
+          <w:szCs w:val="24"/>
+          <w:lang w:eastAsia="es-UY"/>
+        </w:rPr>
+        <w:t>tercer</w:t>
+      </w:r>
+      <w:proofErr w:type="gramEnd"/>
+      <w:r>
+        <w:rPr>
+          <w:rFonts w:eastAsia="Times New Roman" w:cstheme="minorHAnsi"/>
+          <w:color w:val="000000"/>
+          <w:sz w:val="24"/>
+          <w:szCs w:val="24"/>
+          <w:lang w:eastAsia="es-UY"/>
+        </w:rPr>
+        <w:t xml:space="preserve"> entrega de ADA.</w:t>
       </w:r>
     </w:p>
     <w:p>
@@ -10052,16 +11713,84 @@
         <w:ind w:left="-567"/>
         <w:rPr>
           <w:rFonts w:eastAsia="Times New Roman" w:cstheme="minorHAnsi"/>
-          <w:color w:val="000000"/>
-          <w:sz w:val="24"/>
-          <w:szCs w:val="24"/>
-          <w:lang w:eastAsia="es-UY"/>
-        </w:rPr>
-      </w:pPr>
+          <w:b/>
+          <w:color w:val="000000"/>
+          <w:sz w:val="24"/>
+          <w:szCs w:val="24"/>
+          <w:lang w:eastAsia="es-UY"/>
+        </w:rPr>
+      </w:pPr>
+      <w:r>
+        <w:rPr>
+          <w:rFonts w:eastAsia="Times New Roman" w:cstheme="minorHAnsi"/>
+          <w:b/>
+          <w:color w:val="000000"/>
+          <w:sz w:val="24"/>
+          <w:szCs w:val="24"/>
+          <w:lang w:eastAsia="es-UY"/>
+        </w:rPr>
+        <w:t>25/10</w:t>
+      </w:r>
+    </w:p>
+    <w:p>
+      <w:pPr>
+        <w:spacing w:after="0" w:line="360" w:lineRule="auto"/>
+        <w:ind w:left="-567"/>
+        <w:rPr>
+          <w:rFonts w:eastAsia="Times New Roman" w:cstheme="minorHAnsi"/>
+          <w:color w:val="000000"/>
+          <w:sz w:val="24"/>
+          <w:szCs w:val="24"/>
+          <w:lang w:eastAsia="es-UY"/>
+        </w:rPr>
+      </w:pPr>
+      <w:r>
+        <w:rPr>
+          <w:rFonts w:eastAsia="Times New Roman" w:cstheme="minorHAnsi"/>
+          <w:color w:val="000000"/>
+          <w:sz w:val="24"/>
+          <w:szCs w:val="24"/>
+          <w:lang w:eastAsia="es-UY"/>
+        </w:rPr>
+        <w:t>Se agregan m</w:t>
+      </w:r>
+      <w:r>
+        <w:rPr>
+          <w:rFonts w:eastAsia="Times New Roman" w:cstheme="minorHAnsi"/>
+          <w:color w:val="000000"/>
+          <w:sz w:val="24"/>
+          <w:szCs w:val="24"/>
+          <w:lang w:eastAsia="es-UY"/>
+        </w:rPr>
+        <w:t>ás páginas a la web</w:t>
+      </w:r>
+    </w:p>
+    <w:p>
+      <w:pPr>
+        <w:spacing w:after="0" w:line="360" w:lineRule="auto"/>
+        <w:ind w:left="-567"/>
+        <w:rPr>
+          <w:rFonts w:eastAsia="Times New Roman" w:cstheme="minorHAnsi"/>
+          <w:color w:val="000000"/>
+          <w:sz w:val="24"/>
+          <w:szCs w:val="24"/>
+          <w:lang w:eastAsia="es-UY"/>
+        </w:rPr>
+      </w:pPr>
+      <w:r>
+        <w:rPr>
+          <w:rFonts w:eastAsia="Times New Roman" w:cstheme="minorHAnsi"/>
+          <w:color w:val="000000"/>
+          <w:sz w:val="24"/>
+          <w:szCs w:val="24"/>
+          <w:lang w:eastAsia="es-UY"/>
+        </w:rPr>
+        <w:t xml:space="preserve">Fernanda </w:t>
+      </w:r>
     </w:p>
     <w:sectPr>
-      <w:headerReference w:type="default" r:id="rId21"/>
-      <w:footerReference w:type="default" r:id="rId22"/>
+      <w:headerReference w:type="default" r:id="rId23"/>
+      <w:footerReference w:type="default" r:id="rId24"/>
       <w:pgSz w:w="11906" w:h="16838"/>
       <w:pgMar w:top="1417" w:right="1701" w:bottom="1417" w:left="1701" w:header="709" w:footer="709" w:gutter="0"/>
       <w:cols w:space="708"/>
@@ -10104,8 +11833,21 @@
       <w:jc w:val="right"/>
     </w:pPr>
     <w:r>
-      <w:t>Angela Rosa, Fernanda Mayer, Levi Brittos, Lucas Sanmartino</w:t>
+      <w:t xml:space="preserve">Angela Rosa, Fernanda Mayer, Levi </w:t>
     </w:r>
+    <w:proofErr w:type="spellStart"/>
+    <w:r>
+      <w:t>Brittos</w:t>
+    </w:r>
+    <w:proofErr w:type="spellEnd"/>
+    <w:r>
+      <w:t xml:space="preserve">, Lucas </w:t>
+    </w:r>
+    <w:proofErr w:type="spellStart"/>
+    <w:r>
+      <w:t>Sanmartino</w:t>
+    </w:r>
+    <w:proofErr w:type="spellEnd"/>
   </w:p>
   <w:p>
     <w:pPr>
@@ -12503,7 +14245,7 @@
 </file>
 
 <file path=customXml/itemProps1.xml><?xml version="1.0" encoding="utf-8"?>
-<ds:datastoreItem xmlns:ds="http://schemas.openxmlformats.org/officeDocument/2006/customXml" ds:itemID="{D500DC28-CF5A-4D77-B93D-195E0F792BA6}">
+<ds:datastoreItem xmlns:ds="http://schemas.openxmlformats.org/officeDocument/2006/customXml" ds:itemID="{D2B9C44B-0FCD-400C-8520-493E7FA087DB}">
   <ds:schemaRefs>
     <ds:schemaRef ds:uri="http://schemas.openxmlformats.org/officeDocument/2006/bibliography"/>
   </ds:schemaRefs>

</xml_diff>

<commit_message>
arreglo actas de reunion
</commit_message>
<xml_diff>
--- a/Entrega Final.docx
+++ b/Entrega Final.docx
@@ -2326,6 +2326,66 @@
     </w:p>
     <w:p>
       <w:pPr>
+        <w:rPr>
+          <w:rFonts w:eastAsiaTheme="majorEastAsia" w:cstheme="minorHAnsi"/>
+          <w:sz w:val="36"/>
+          <w:szCs w:val="36"/>
+        </w:rPr>
+      </w:pPr>
+      <w:bookmarkStart w:id="0" w:name="_Toc528666502"/>
+      <w:r>
+        <w:rPr>
+          <w:rFonts w:cstheme="minorHAnsi"/>
+          <w:sz w:val="36"/>
+          <w:szCs w:val="36"/>
+        </w:rPr>
+        <w:br w:type="page"/>
+      </w:r>
+    </w:p>
+    <w:p>
+      <w:pPr>
+        <w:pStyle w:val="Ttulo1"/>
+        <w:rPr>
+          <w:sz w:val="36"/>
+          <w:szCs w:val="36"/>
+        </w:rPr>
+      </w:pPr>
+      <w:r>
+        <w:rPr>
+          <w:sz w:val="36"/>
+          <w:szCs w:val="36"/>
+        </w:rPr>
+        <w:lastRenderedPageBreak/>
+        <w:t>Introducción</w:t>
+      </w:r>
+    </w:p>
+    <w:p>
+      <w:pPr>
+        <w:pStyle w:val="Ttulo1"/>
+        <w:rPr>
+          <w:sz w:val="36"/>
+          <w:szCs w:val="36"/>
+        </w:rPr>
+      </w:pPr>
+      <w:proofErr w:type="spellStart"/>
+      <w:r>
+        <w:rPr>
+          <w:sz w:val="36"/>
+          <w:szCs w:val="36"/>
+        </w:rPr>
+        <w:t>Abstract</w:t>
+      </w:r>
+      <w:proofErr w:type="spellEnd"/>
+      <w:r>
+        <w:rPr>
+          <w:sz w:val="36"/>
+          <w:szCs w:val="36"/>
+        </w:rPr>
+        <w:br w:type="page"/>
+      </w:r>
+    </w:p>
+    <w:p>
+      <w:pPr>
         <w:pStyle w:val="Ttulo1"/>
         <w:spacing w:before="600" w:after="400" w:line="360" w:lineRule="auto"/>
         <w:rPr>
@@ -2335,7 +2395,6 @@
           <w:szCs w:val="36"/>
         </w:rPr>
       </w:pPr>
-      <w:bookmarkStart w:id="0" w:name="_Toc528666502"/>
       <w:r>
         <w:rPr>
           <w:rFonts w:asciiTheme="minorHAnsi" w:hAnsiTheme="minorHAnsi" w:cstheme="minorHAnsi"/>
@@ -2848,12 +2907,12 @@
       <w:pPr>
         <w:pStyle w:val="Ttulo1"/>
         <w:spacing w:before="600" w:after="400" w:line="360" w:lineRule="auto"/>
-        <w:ind w:left="708" w:hanging="708"/>
-        <w:rPr>
-          <w:rFonts w:asciiTheme="minorHAnsi" w:hAnsiTheme="minorHAnsi" w:cstheme="minorHAnsi"/>
-        </w:rPr>
-      </w:pPr>
-      <w:bookmarkStart w:id="4" w:name="_Toc528666506"/>
+        <w:ind w:left="-567"/>
+        <w:rPr>
+          <w:rFonts w:asciiTheme="minorHAnsi" w:hAnsiTheme="minorHAnsi" w:cstheme="minorHAnsi"/>
+        </w:rPr>
+      </w:pPr>
+      <w:bookmarkStart w:id="4" w:name="_Toc528666507"/>
       <w:r>
         <w:rPr>
           <w:rFonts w:asciiTheme="minorHAnsi" w:hAnsiTheme="minorHAnsi" w:cstheme="minorHAnsi"/>
@@ -2862,9 +2921,291 @@
           <w:sz w:val="36"/>
           <w:szCs w:val="36"/>
         </w:rPr>
+        <w:t>Estrategias de desarrollo</w:t>
+      </w:r>
+      <w:bookmarkEnd w:id="4"/>
+    </w:p>
+    <w:p>
+      <w:pPr>
+        <w:pStyle w:val="NormalWeb"/>
+        <w:spacing w:before="0" w:beforeAutospacing="0" w:after="160" w:afterAutospacing="0" w:line="360" w:lineRule="auto"/>
+        <w:ind w:left="-567" w:firstLine="567"/>
+        <w:rPr>
+          <w:rFonts w:asciiTheme="minorHAnsi" w:hAnsiTheme="minorHAnsi" w:cstheme="minorHAnsi"/>
+        </w:rPr>
+      </w:pPr>
+      <w:r>
+        <w:rPr>
+          <w:rFonts w:asciiTheme="minorHAnsi" w:hAnsiTheme="minorHAnsi" w:cstheme="minorHAnsi"/>
+          <w:color w:val="000000"/>
+        </w:rPr>
+        <w:t xml:space="preserve">Aplicamos la metodología ágil </w:t>
+      </w:r>
+      <w:proofErr w:type="spellStart"/>
+      <w:r>
+        <w:rPr>
+          <w:rFonts w:asciiTheme="minorHAnsi" w:hAnsiTheme="minorHAnsi" w:cstheme="minorHAnsi"/>
+          <w:color w:val="000000"/>
+        </w:rPr>
+        <w:t>K</w:t>
+      </w:r>
+      <w:r>
+        <w:rPr>
+          <w:rFonts w:asciiTheme="minorHAnsi" w:hAnsiTheme="minorHAnsi" w:cstheme="minorHAnsi"/>
+          <w:color w:val="000000"/>
+        </w:rPr>
+        <w:t>anban</w:t>
+      </w:r>
+      <w:proofErr w:type="spellEnd"/>
+      <w:r>
+        <w:rPr>
+          <w:rFonts w:asciiTheme="minorHAnsi" w:hAnsiTheme="minorHAnsi" w:cstheme="minorHAnsi"/>
+          <w:color w:val="000000"/>
+        </w:rPr>
+        <w:t xml:space="preserve"> debido a que se basa en utilizar tarjetas visuales, al utilizar estas tarjetas visuales podemos hacer un constante seguimiento acerca de nuestro tiempo. A estas tarjetas las podemos diferenciar por tareas asignando colores, esto nos facilita a distinguir las prioridades, fechas límites y más. Para aplicar el uso de la</w:t>
+      </w:r>
+      <w:r>
+        <w:rPr>
+          <w:rFonts w:asciiTheme="minorHAnsi" w:hAnsiTheme="minorHAnsi" w:cstheme="minorHAnsi"/>
+          <w:color w:val="000000"/>
+        </w:rPr>
+        <w:t xml:space="preserve">s tarjetas visuales utilizamos </w:t>
+      </w:r>
+      <w:proofErr w:type="spellStart"/>
+      <w:r>
+        <w:rPr>
+          <w:rFonts w:asciiTheme="minorHAnsi" w:hAnsiTheme="minorHAnsi" w:cstheme="minorHAnsi"/>
+          <w:color w:val="000000"/>
+        </w:rPr>
+        <w:t>T</w:t>
+      </w:r>
+      <w:r>
+        <w:rPr>
+          <w:rFonts w:asciiTheme="minorHAnsi" w:hAnsiTheme="minorHAnsi" w:cstheme="minorHAnsi"/>
+          <w:color w:val="000000"/>
+        </w:rPr>
+        <w:t>rello</w:t>
+      </w:r>
+      <w:proofErr w:type="spellEnd"/>
+      <w:r>
+        <w:rPr>
+          <w:rFonts w:asciiTheme="minorHAnsi" w:hAnsiTheme="minorHAnsi" w:cstheme="minorHAnsi"/>
+          <w:color w:val="000000"/>
+        </w:rPr>
+        <w:t>.</w:t>
+      </w:r>
+    </w:p>
+    <w:p>
+      <w:pPr>
+        <w:pStyle w:val="NormalWeb"/>
+        <w:spacing w:before="0" w:beforeAutospacing="0" w:after="160" w:afterAutospacing="0" w:line="360" w:lineRule="auto"/>
+        <w:ind w:left="-567" w:firstLine="567"/>
+        <w:rPr>
+          <w:rFonts w:asciiTheme="minorHAnsi" w:hAnsiTheme="minorHAnsi" w:cstheme="minorHAnsi"/>
+        </w:rPr>
+      </w:pPr>
+      <w:r>
+        <w:rPr>
+          <w:rFonts w:asciiTheme="minorHAnsi" w:hAnsiTheme="minorHAnsi" w:cstheme="minorHAnsi"/>
+          <w:color w:val="000000"/>
+        </w:rPr>
+        <w:t xml:space="preserve">No se pautaron </w:t>
+      </w:r>
+      <w:proofErr w:type="spellStart"/>
+      <w:r>
+        <w:rPr>
+          <w:rFonts w:asciiTheme="minorHAnsi" w:hAnsiTheme="minorHAnsi" w:cstheme="minorHAnsi"/>
+          <w:color w:val="000000"/>
+        </w:rPr>
+        <w:t>sprints</w:t>
+      </w:r>
+      <w:proofErr w:type="spellEnd"/>
+      <w:r>
+        <w:rPr>
+          <w:rFonts w:asciiTheme="minorHAnsi" w:hAnsiTheme="minorHAnsi" w:cstheme="minorHAnsi"/>
+          <w:color w:val="000000"/>
+        </w:rPr>
+        <w:t xml:space="preserve"> de grupo ya que esto podría quitarnos tiempo para la realización de las tareas por lo que, cada día se realiza una puesta a punto de lo trabajado, y </w:t>
+      </w:r>
+      <w:r>
+        <w:rPr>
+          <w:rFonts w:asciiTheme="minorHAnsi" w:hAnsiTheme="minorHAnsi" w:cstheme="minorHAnsi"/>
+          <w:color w:val="000000"/>
+        </w:rPr>
+        <w:lastRenderedPageBreak/>
+        <w:t xml:space="preserve">cómo se va a proseguir. Dicha puesta a punto no dura más de 6 minutos. Tampoco era necesario pautar </w:t>
+      </w:r>
+      <w:proofErr w:type="spellStart"/>
+      <w:r>
+        <w:rPr>
+          <w:rFonts w:asciiTheme="minorHAnsi" w:hAnsiTheme="minorHAnsi" w:cstheme="minorHAnsi"/>
+          <w:color w:val="000000"/>
+        </w:rPr>
+        <w:t>sprin</w:t>
+      </w:r>
+      <w:r>
+        <w:rPr>
+          <w:rFonts w:asciiTheme="minorHAnsi" w:hAnsiTheme="minorHAnsi" w:cstheme="minorHAnsi"/>
+          <w:color w:val="000000"/>
+        </w:rPr>
+        <w:t>ts</w:t>
+      </w:r>
+      <w:proofErr w:type="spellEnd"/>
+      <w:r>
+        <w:rPr>
+          <w:rFonts w:asciiTheme="minorHAnsi" w:hAnsiTheme="minorHAnsi" w:cstheme="minorHAnsi"/>
+          <w:color w:val="000000"/>
+        </w:rPr>
+        <w:t xml:space="preserve"> debido a que la metodología </w:t>
+      </w:r>
+      <w:proofErr w:type="spellStart"/>
+      <w:r>
+        <w:rPr>
+          <w:rFonts w:asciiTheme="minorHAnsi" w:hAnsiTheme="minorHAnsi" w:cstheme="minorHAnsi"/>
+          <w:color w:val="000000"/>
+        </w:rPr>
+        <w:t>K</w:t>
+      </w:r>
+      <w:r>
+        <w:rPr>
+          <w:rFonts w:asciiTheme="minorHAnsi" w:hAnsiTheme="minorHAnsi" w:cstheme="minorHAnsi"/>
+          <w:color w:val="000000"/>
+        </w:rPr>
+        <w:t>anban</w:t>
+      </w:r>
+      <w:proofErr w:type="spellEnd"/>
+      <w:r>
+        <w:rPr>
+          <w:rFonts w:asciiTheme="minorHAnsi" w:hAnsiTheme="minorHAnsi" w:cstheme="minorHAnsi"/>
+          <w:color w:val="000000"/>
+        </w:rPr>
+        <w:t xml:space="preserve"> no los requiere.</w:t>
+      </w:r>
+    </w:p>
+    <w:p>
+      <w:pPr>
+        <w:pStyle w:val="NormalWeb"/>
+        <w:spacing w:before="0" w:beforeAutospacing="0" w:after="160" w:afterAutospacing="0" w:line="360" w:lineRule="auto"/>
+        <w:ind w:left="-567" w:firstLine="567"/>
+        <w:rPr>
+          <w:rFonts w:asciiTheme="minorHAnsi" w:hAnsiTheme="minorHAnsi" w:cstheme="minorHAnsi"/>
+        </w:rPr>
+      </w:pPr>
+      <w:r>
+        <w:rPr>
+          <w:rFonts w:asciiTheme="minorHAnsi" w:hAnsiTheme="minorHAnsi" w:cstheme="minorHAnsi"/>
+          <w:color w:val="000000"/>
+        </w:rPr>
+        <w:t>Para el momento de división de tareas lo primero que realizamos fue ver que materias prefería tomar cada uno.</w:t>
+      </w:r>
+      <w:r>
+        <w:rPr>
+          <w:rFonts w:asciiTheme="minorHAnsi" w:hAnsiTheme="minorHAnsi" w:cstheme="minorHAnsi"/>
+          <w:color w:val="000000"/>
+        </w:rPr>
+        <w:t xml:space="preserve"> Luego asignamos cada tarea en </w:t>
+      </w:r>
+      <w:proofErr w:type="spellStart"/>
+      <w:r>
+        <w:rPr>
+          <w:rFonts w:asciiTheme="minorHAnsi" w:hAnsiTheme="minorHAnsi" w:cstheme="minorHAnsi"/>
+          <w:color w:val="000000"/>
+        </w:rPr>
+        <w:t>T</w:t>
+      </w:r>
+      <w:r>
+        <w:rPr>
+          <w:rFonts w:asciiTheme="minorHAnsi" w:hAnsiTheme="minorHAnsi" w:cstheme="minorHAnsi"/>
+          <w:color w:val="000000"/>
+        </w:rPr>
+        <w:t>rello</w:t>
+      </w:r>
+      <w:proofErr w:type="spellEnd"/>
+      <w:r>
+        <w:rPr>
+          <w:rFonts w:asciiTheme="minorHAnsi" w:hAnsiTheme="minorHAnsi" w:cstheme="minorHAnsi"/>
+          <w:color w:val="000000"/>
+        </w:rPr>
+        <w:t xml:space="preserve"> y las tareas de las materias que no tomo nadie eran repartidas entre los cuatro.</w:t>
+      </w:r>
+    </w:p>
+    <w:p>
+      <w:pPr>
+        <w:pStyle w:val="NormalWeb"/>
+        <w:spacing w:before="0" w:beforeAutospacing="0" w:after="160" w:afterAutospacing="0" w:line="360" w:lineRule="auto"/>
+        <w:ind w:left="-567" w:firstLine="567"/>
+        <w:rPr>
+          <w:rFonts w:asciiTheme="minorHAnsi" w:hAnsiTheme="minorHAnsi" w:cstheme="minorHAnsi"/>
+        </w:rPr>
+      </w:pPr>
+      <w:r>
+        <w:rPr>
+          <w:rFonts w:asciiTheme="minorHAnsi" w:hAnsiTheme="minorHAnsi" w:cstheme="minorHAnsi"/>
+          <w:color w:val="000000"/>
+        </w:rPr>
+        <w:t>Las tareas en general las realizamos en las horas de cada materia. Todos estos avances realizados se suben a la carpeta proyecto que tenemos compartida en Google Drive, en el caso de que sean archivos de código (Programación, Sistemas Operativos</w:t>
+      </w:r>
+      <w:r>
+        <w:rPr>
+          <w:rFonts w:asciiTheme="minorHAnsi" w:hAnsiTheme="minorHAnsi" w:cstheme="minorHAnsi"/>
+          <w:color w:val="000000"/>
+        </w:rPr>
+        <w:t xml:space="preserve">) utilizamos la herramienta </w:t>
+      </w:r>
+      <w:proofErr w:type="spellStart"/>
+      <w:r>
+        <w:rPr>
+          <w:rFonts w:asciiTheme="minorHAnsi" w:hAnsiTheme="minorHAnsi" w:cstheme="minorHAnsi"/>
+          <w:color w:val="000000"/>
+        </w:rPr>
+        <w:t>GitH</w:t>
+      </w:r>
+      <w:r>
+        <w:rPr>
+          <w:rFonts w:asciiTheme="minorHAnsi" w:hAnsiTheme="minorHAnsi" w:cstheme="minorHAnsi"/>
+          <w:color w:val="000000"/>
+        </w:rPr>
+        <w:t>ub</w:t>
+      </w:r>
+      <w:proofErr w:type="spellEnd"/>
+      <w:r>
+        <w:rPr>
+          <w:rFonts w:asciiTheme="minorHAnsi" w:hAnsiTheme="minorHAnsi" w:cstheme="minorHAnsi"/>
+          <w:color w:val="000000"/>
+        </w:rPr>
+        <w:t>.</w:t>
+      </w:r>
+    </w:p>
+    <w:p>
+      <w:pPr>
+        <w:spacing w:line="360" w:lineRule="auto"/>
+        <w:rPr>
+          <w:rFonts w:cstheme="minorHAnsi"/>
+          <w:sz w:val="24"/>
+        </w:rPr>
+      </w:pPr>
+    </w:p>
+    <w:p>
+      <w:pPr>
+        <w:pStyle w:val="Ttulo1"/>
+        <w:spacing w:before="600" w:after="400" w:line="360" w:lineRule="auto"/>
+        <w:ind w:left="708" w:hanging="708"/>
+        <w:rPr>
+          <w:rFonts w:asciiTheme="minorHAnsi" w:hAnsiTheme="minorHAnsi" w:cstheme="minorHAnsi"/>
+        </w:rPr>
+      </w:pPr>
+      <w:bookmarkStart w:id="5" w:name="_Toc528666506"/>
+      <w:r>
+        <w:rPr>
+          <w:rFonts w:asciiTheme="minorHAnsi" w:hAnsiTheme="minorHAnsi" w:cstheme="minorHAnsi"/>
+          <w:bCs/>
+          <w:color w:val="000000"/>
+          <w:sz w:val="36"/>
+          <w:szCs w:val="36"/>
+        </w:rPr>
         <w:t>Reglas del grupo</w:t>
       </w:r>
-      <w:bookmarkEnd w:id="4"/>
+      <w:bookmarkEnd w:id="5"/>
     </w:p>
     <w:p>
       <w:pPr>
@@ -2995,7 +3336,6 @@
           <w:rFonts w:asciiTheme="minorHAnsi" w:hAnsiTheme="minorHAnsi" w:cstheme="minorHAnsi"/>
           <w:color w:val="000000"/>
         </w:rPr>
-        <w:lastRenderedPageBreak/>
         <w:t xml:space="preserve">Los integrantes no deberán difundir nada respecto al trabajo. </w:t>
       </w:r>
     </w:p>
@@ -3096,282 +3436,9 @@
           <w:rFonts w:asciiTheme="minorHAnsi" w:hAnsiTheme="minorHAnsi" w:cstheme="minorHAnsi"/>
           <w:color w:val="000000"/>
         </w:rPr>
+        <w:lastRenderedPageBreak/>
         <w:t>* En caso de incumplirse las reglas más de dos veces, al integrante sancionado se le agrega una tarea más a realizar para el proyecto.</w:t>
       </w:r>
-    </w:p>
-    <w:p>
-      <w:pPr>
-        <w:pStyle w:val="Ttulo1"/>
-        <w:spacing w:before="600" w:after="400" w:line="360" w:lineRule="auto"/>
-        <w:ind w:left="-567"/>
-        <w:rPr>
-          <w:rFonts w:asciiTheme="minorHAnsi" w:hAnsiTheme="minorHAnsi" w:cstheme="minorHAnsi"/>
-        </w:rPr>
-      </w:pPr>
-      <w:bookmarkStart w:id="5" w:name="_Toc528666507"/>
-      <w:r>
-        <w:rPr>
-          <w:rFonts w:asciiTheme="minorHAnsi" w:hAnsiTheme="minorHAnsi" w:cstheme="minorHAnsi"/>
-          <w:bCs/>
-          <w:color w:val="000000"/>
-          <w:sz w:val="36"/>
-          <w:szCs w:val="36"/>
-        </w:rPr>
-        <w:t>Estrategias de desarrollo</w:t>
-      </w:r>
-      <w:bookmarkEnd w:id="5"/>
-    </w:p>
-    <w:p>
-      <w:pPr>
-        <w:pStyle w:val="NormalWeb"/>
-        <w:spacing w:before="0" w:beforeAutospacing="0" w:after="160" w:afterAutospacing="0" w:line="360" w:lineRule="auto"/>
-        <w:ind w:left="-567" w:firstLine="567"/>
-        <w:rPr>
-          <w:rFonts w:asciiTheme="minorHAnsi" w:hAnsiTheme="minorHAnsi" w:cstheme="minorHAnsi"/>
-        </w:rPr>
-      </w:pPr>
-      <w:r>
-        <w:rPr>
-          <w:rFonts w:asciiTheme="minorHAnsi" w:hAnsiTheme="minorHAnsi" w:cstheme="minorHAnsi"/>
-          <w:color w:val="000000"/>
-        </w:rPr>
-        <w:t xml:space="preserve">Aplicamos la metodología ágil </w:t>
-      </w:r>
-      <w:proofErr w:type="spellStart"/>
-      <w:r>
-        <w:rPr>
-          <w:rFonts w:asciiTheme="minorHAnsi" w:hAnsiTheme="minorHAnsi" w:cstheme="minorHAnsi"/>
-          <w:color w:val="000000"/>
-        </w:rPr>
-        <w:t>K</w:t>
-      </w:r>
-      <w:r>
-        <w:rPr>
-          <w:rFonts w:asciiTheme="minorHAnsi" w:hAnsiTheme="minorHAnsi" w:cstheme="minorHAnsi"/>
-          <w:color w:val="000000"/>
-        </w:rPr>
-        <w:t>anban</w:t>
-      </w:r>
-      <w:proofErr w:type="spellEnd"/>
-      <w:r>
-        <w:rPr>
-          <w:rFonts w:asciiTheme="minorHAnsi" w:hAnsiTheme="minorHAnsi" w:cstheme="minorHAnsi"/>
-          <w:color w:val="000000"/>
-        </w:rPr>
-        <w:t xml:space="preserve"> debido a que se basa en utilizar tarjetas visuales, al utilizar estas tarjetas visuales podemos hacer un constante seguimiento acerca de nuestro tiempo. A estas tarjetas las podemos diferenciar por tareas asignando colores, esto nos facilita a distinguir las prioridades, fechas límites y más. Para aplicar el uso de la</w:t>
-      </w:r>
-      <w:r>
-        <w:rPr>
-          <w:rFonts w:asciiTheme="minorHAnsi" w:hAnsiTheme="minorHAnsi" w:cstheme="minorHAnsi"/>
-          <w:color w:val="000000"/>
-        </w:rPr>
-        <w:t xml:space="preserve">s tarjetas visuales utilizamos </w:t>
-      </w:r>
-      <w:proofErr w:type="spellStart"/>
-      <w:r>
-        <w:rPr>
-          <w:rFonts w:asciiTheme="minorHAnsi" w:hAnsiTheme="minorHAnsi" w:cstheme="minorHAnsi"/>
-          <w:color w:val="000000"/>
-        </w:rPr>
-        <w:t>T</w:t>
-      </w:r>
-      <w:r>
-        <w:rPr>
-          <w:rFonts w:asciiTheme="minorHAnsi" w:hAnsiTheme="minorHAnsi" w:cstheme="minorHAnsi"/>
-          <w:color w:val="000000"/>
-        </w:rPr>
-        <w:t>rello</w:t>
-      </w:r>
-      <w:proofErr w:type="spellEnd"/>
-      <w:r>
-        <w:rPr>
-          <w:rFonts w:asciiTheme="minorHAnsi" w:hAnsiTheme="minorHAnsi" w:cstheme="minorHAnsi"/>
-          <w:color w:val="000000"/>
-        </w:rPr>
-        <w:t>.</w:t>
-      </w:r>
-    </w:p>
-    <w:p>
-      <w:pPr>
-        <w:pStyle w:val="NormalWeb"/>
-        <w:spacing w:before="0" w:beforeAutospacing="0" w:after="160" w:afterAutospacing="0" w:line="360" w:lineRule="auto"/>
-        <w:ind w:left="-567" w:firstLine="567"/>
-        <w:rPr>
-          <w:rFonts w:asciiTheme="minorHAnsi" w:hAnsiTheme="minorHAnsi" w:cstheme="minorHAnsi"/>
-        </w:rPr>
-      </w:pPr>
-      <w:r>
-        <w:rPr>
-          <w:rFonts w:asciiTheme="minorHAnsi" w:hAnsiTheme="minorHAnsi" w:cstheme="minorHAnsi"/>
-          <w:color w:val="000000"/>
-        </w:rPr>
-        <w:t xml:space="preserve">No se pautaron </w:t>
-      </w:r>
-      <w:proofErr w:type="spellStart"/>
-      <w:r>
-        <w:rPr>
-          <w:rFonts w:asciiTheme="minorHAnsi" w:hAnsiTheme="minorHAnsi" w:cstheme="minorHAnsi"/>
-          <w:color w:val="000000"/>
-        </w:rPr>
-        <w:t>sprints</w:t>
-      </w:r>
-      <w:proofErr w:type="spellEnd"/>
-      <w:r>
-        <w:rPr>
-          <w:rFonts w:asciiTheme="minorHAnsi" w:hAnsiTheme="minorHAnsi" w:cstheme="minorHAnsi"/>
-          <w:color w:val="000000"/>
-        </w:rPr>
-        <w:t xml:space="preserve"> de grupo ya que esto podría quitarnos tiempo para la realización de las tareas por lo que, cada día se realiza una puesta a punto de lo trabajado, y cómo se va a proseguir. Dicha puesta a punto no dura más de 6 minutos. Tampoco era necesario pautar </w:t>
-      </w:r>
-      <w:proofErr w:type="spellStart"/>
-      <w:r>
-        <w:rPr>
-          <w:rFonts w:asciiTheme="minorHAnsi" w:hAnsiTheme="minorHAnsi" w:cstheme="minorHAnsi"/>
-          <w:color w:val="000000"/>
-        </w:rPr>
-        <w:t>sprin</w:t>
-      </w:r>
-      <w:r>
-        <w:rPr>
-          <w:rFonts w:asciiTheme="minorHAnsi" w:hAnsiTheme="minorHAnsi" w:cstheme="minorHAnsi"/>
-          <w:color w:val="000000"/>
-        </w:rPr>
-        <w:t>ts</w:t>
-      </w:r>
-      <w:proofErr w:type="spellEnd"/>
-      <w:r>
-        <w:rPr>
-          <w:rFonts w:asciiTheme="minorHAnsi" w:hAnsiTheme="minorHAnsi" w:cstheme="minorHAnsi"/>
-          <w:color w:val="000000"/>
-        </w:rPr>
-        <w:t xml:space="preserve"> debido a que la metodología </w:t>
-      </w:r>
-      <w:proofErr w:type="spellStart"/>
-      <w:r>
-        <w:rPr>
-          <w:rFonts w:asciiTheme="minorHAnsi" w:hAnsiTheme="minorHAnsi" w:cstheme="minorHAnsi"/>
-          <w:color w:val="000000"/>
-        </w:rPr>
-        <w:t>K</w:t>
-      </w:r>
-      <w:r>
-        <w:rPr>
-          <w:rFonts w:asciiTheme="minorHAnsi" w:hAnsiTheme="minorHAnsi" w:cstheme="minorHAnsi"/>
-          <w:color w:val="000000"/>
-        </w:rPr>
-        <w:t>anban</w:t>
-      </w:r>
-      <w:proofErr w:type="spellEnd"/>
-      <w:r>
-        <w:rPr>
-          <w:rFonts w:asciiTheme="minorHAnsi" w:hAnsiTheme="minorHAnsi" w:cstheme="minorHAnsi"/>
-          <w:color w:val="000000"/>
-        </w:rPr>
-        <w:t xml:space="preserve"> no los requiere.</w:t>
-      </w:r>
-    </w:p>
-    <w:p>
-      <w:pPr>
-        <w:pStyle w:val="NormalWeb"/>
-        <w:spacing w:before="0" w:beforeAutospacing="0" w:after="160" w:afterAutospacing="0" w:line="360" w:lineRule="auto"/>
-        <w:ind w:left="-567" w:firstLine="567"/>
-        <w:rPr>
-          <w:rFonts w:asciiTheme="minorHAnsi" w:hAnsiTheme="minorHAnsi" w:cstheme="minorHAnsi"/>
-        </w:rPr>
-      </w:pPr>
-      <w:r>
-        <w:rPr>
-          <w:rFonts w:asciiTheme="minorHAnsi" w:hAnsiTheme="minorHAnsi" w:cstheme="minorHAnsi"/>
-          <w:color w:val="000000"/>
-        </w:rPr>
-        <w:t>Para el momento de división de tareas lo primero que realizamos fue ver que materias prefería tomar cada uno.</w:t>
-      </w:r>
-      <w:r>
-        <w:rPr>
-          <w:rFonts w:asciiTheme="minorHAnsi" w:hAnsiTheme="minorHAnsi" w:cstheme="minorHAnsi"/>
-          <w:color w:val="000000"/>
-        </w:rPr>
-        <w:t xml:space="preserve"> Luego asignamos cada tarea en </w:t>
-      </w:r>
-      <w:proofErr w:type="spellStart"/>
-      <w:r>
-        <w:rPr>
-          <w:rFonts w:asciiTheme="minorHAnsi" w:hAnsiTheme="minorHAnsi" w:cstheme="minorHAnsi"/>
-          <w:color w:val="000000"/>
-        </w:rPr>
-        <w:t>T</w:t>
-      </w:r>
-      <w:r>
-        <w:rPr>
-          <w:rFonts w:asciiTheme="minorHAnsi" w:hAnsiTheme="minorHAnsi" w:cstheme="minorHAnsi"/>
-          <w:color w:val="000000"/>
-        </w:rPr>
-        <w:t>rello</w:t>
-      </w:r>
-      <w:proofErr w:type="spellEnd"/>
-      <w:r>
-        <w:rPr>
-          <w:rFonts w:asciiTheme="minorHAnsi" w:hAnsiTheme="minorHAnsi" w:cstheme="minorHAnsi"/>
-          <w:color w:val="000000"/>
-        </w:rPr>
-        <w:t xml:space="preserve"> y las tareas de las materias que no tomo nadie eran repartidas entre los cuatro.</w:t>
-      </w:r>
-    </w:p>
-    <w:p>
-      <w:pPr>
-        <w:pStyle w:val="NormalWeb"/>
-        <w:spacing w:before="0" w:beforeAutospacing="0" w:after="160" w:afterAutospacing="0" w:line="360" w:lineRule="auto"/>
-        <w:ind w:left="-567" w:firstLine="567"/>
-        <w:rPr>
-          <w:rFonts w:asciiTheme="minorHAnsi" w:hAnsiTheme="minorHAnsi" w:cstheme="minorHAnsi"/>
-        </w:rPr>
-      </w:pPr>
-      <w:r>
-        <w:rPr>
-          <w:rFonts w:asciiTheme="minorHAnsi" w:hAnsiTheme="minorHAnsi" w:cstheme="minorHAnsi"/>
-          <w:color w:val="000000"/>
-        </w:rPr>
-        <w:t>Las tareas en general las realizamos en las horas de cada materia. Todos estos avances realizados se suben a la carpeta proyecto que tenemos compartida en Google Drive, en el caso de que sean archivos de código (Programación, Sistemas Operativos</w:t>
-      </w:r>
-      <w:r>
-        <w:rPr>
-          <w:rFonts w:asciiTheme="minorHAnsi" w:hAnsiTheme="minorHAnsi" w:cstheme="minorHAnsi"/>
-          <w:color w:val="000000"/>
-        </w:rPr>
-        <w:t xml:space="preserve">) utilizamos la herramienta </w:t>
-      </w:r>
-      <w:proofErr w:type="spellStart"/>
-      <w:r>
-        <w:rPr>
-          <w:rFonts w:asciiTheme="minorHAnsi" w:hAnsiTheme="minorHAnsi" w:cstheme="minorHAnsi"/>
-          <w:color w:val="000000"/>
-        </w:rPr>
-        <w:t>GitH</w:t>
-      </w:r>
-      <w:r>
-        <w:rPr>
-          <w:rFonts w:asciiTheme="minorHAnsi" w:hAnsiTheme="minorHAnsi" w:cstheme="minorHAnsi"/>
-          <w:color w:val="000000"/>
-        </w:rPr>
-        <w:t>ub</w:t>
-      </w:r>
-      <w:proofErr w:type="spellEnd"/>
-      <w:r>
-        <w:rPr>
-          <w:rFonts w:asciiTheme="minorHAnsi" w:hAnsiTheme="minorHAnsi" w:cstheme="minorHAnsi"/>
-          <w:color w:val="000000"/>
-        </w:rPr>
-        <w:t>.</w:t>
-      </w:r>
-    </w:p>
-    <w:p>
-      <w:pPr>
-        <w:spacing w:line="360" w:lineRule="auto"/>
-        <w:rPr>
-          <w:rFonts w:cstheme="minorHAnsi"/>
-          <w:sz w:val="24"/>
-        </w:rPr>
-      </w:pPr>
     </w:p>
     <w:p>
       <w:pPr>
@@ -3390,7 +3457,6 @@
           <w:sz w:val="36"/>
           <w:szCs w:val="36"/>
         </w:rPr>
-        <w:lastRenderedPageBreak/>
         <w:t>Proyecto</w:t>
       </w:r>
     </w:p>
@@ -3557,8 +3623,6 @@
           </wp:inline>
         </w:drawing>
       </w:r>
-      <w:bookmarkStart w:id="7" w:name="_GoBack"/>
-      <w:bookmarkEnd w:id="7"/>
     </w:p>
     <w:p>
       <w:pPr>
@@ -3613,8 +3677,8 @@
           <w:szCs w:val="30"/>
         </w:rPr>
       </w:pPr>
-      <w:bookmarkStart w:id="8" w:name="_Toc528567171"/>
-      <w:bookmarkStart w:id="9" w:name="_Toc528666509"/>
+      <w:bookmarkStart w:id="7" w:name="_Toc528567171"/>
+      <w:bookmarkStart w:id="8" w:name="_Toc528666509"/>
       <w:r>
         <w:rPr>
           <w:rFonts w:asciiTheme="minorHAnsi" w:hAnsiTheme="minorHAnsi" w:cstheme="minorHAnsi"/>
@@ -3624,8 +3688,8 @@
         </w:rPr>
         <w:t>Introducción</w:t>
       </w:r>
+      <w:bookmarkEnd w:id="7"/>
       <w:bookmarkEnd w:id="8"/>
-      <w:bookmarkEnd w:id="9"/>
     </w:p>
     <w:p>
       <w:pPr>
@@ -3657,7 +3721,7 @@
           <w:szCs w:val="30"/>
         </w:rPr>
       </w:pPr>
-      <w:bookmarkStart w:id="10" w:name="_Toc528666510"/>
+      <w:bookmarkStart w:id="9" w:name="_Toc528666510"/>
       <w:r>
         <w:rPr>
           <w:rFonts w:asciiTheme="minorHAnsi" w:hAnsiTheme="minorHAnsi" w:cstheme="minorHAnsi"/>
@@ -3667,7 +3731,7 @@
         </w:rPr>
         <w:t>Marco Teórico</w:t>
       </w:r>
-      <w:bookmarkEnd w:id="10"/>
+      <w:bookmarkEnd w:id="9"/>
     </w:p>
     <w:p>
       <w:pPr>
@@ -3679,8 +3743,8 @@
           <w:b/>
         </w:rPr>
       </w:pPr>
-      <w:bookmarkStart w:id="11" w:name="_Toc528567182"/>
-      <w:bookmarkStart w:id="12" w:name="_Toc528666511"/>
+      <w:bookmarkStart w:id="10" w:name="_Toc528567182"/>
+      <w:bookmarkStart w:id="11" w:name="_Toc528666511"/>
       <w:r>
         <w:rPr>
           <w:rFonts w:asciiTheme="minorHAnsi" w:hAnsiTheme="minorHAnsi" w:cstheme="minorHAnsi"/>
@@ -3689,8 +3753,8 @@
         </w:rPr>
         <w:t>Firewall</w:t>
       </w:r>
+      <w:bookmarkEnd w:id="10"/>
       <w:bookmarkEnd w:id="11"/>
-      <w:bookmarkEnd w:id="12"/>
     </w:p>
     <w:p>
       <w:pPr>
@@ -3721,8 +3785,8 @@
           <w:b/>
         </w:rPr>
       </w:pPr>
-      <w:bookmarkStart w:id="13" w:name="_Toc528567183"/>
-      <w:bookmarkStart w:id="14" w:name="_Toc528666512"/>
+      <w:bookmarkStart w:id="12" w:name="_Toc528567183"/>
+      <w:bookmarkStart w:id="13" w:name="_Toc528666512"/>
       <w:r>
         <w:rPr>
           <w:rFonts w:asciiTheme="minorHAnsi" w:hAnsiTheme="minorHAnsi" w:cstheme="minorHAnsi"/>
@@ -3731,8 +3795,8 @@
         </w:rPr>
         <w:t>LAN (GREEN ZONE)</w:t>
       </w:r>
+      <w:bookmarkEnd w:id="12"/>
       <w:bookmarkEnd w:id="13"/>
-      <w:bookmarkEnd w:id="14"/>
     </w:p>
     <w:p>
       <w:pPr>
@@ -3794,8 +3858,8 @@
           <w:b/>
         </w:rPr>
       </w:pPr>
-      <w:bookmarkStart w:id="15" w:name="_Toc528567184"/>
-      <w:bookmarkStart w:id="16" w:name="_Toc528666513"/>
+      <w:bookmarkStart w:id="14" w:name="_Toc528567184"/>
+      <w:bookmarkStart w:id="15" w:name="_Toc528666513"/>
       <w:r>
         <w:rPr>
           <w:rFonts w:asciiTheme="minorHAnsi" w:hAnsiTheme="minorHAnsi" w:cstheme="minorHAnsi"/>
@@ -3804,8 +3868,8 @@
         </w:rPr>
         <w:t>WAN (RED ZONE)</w:t>
       </w:r>
+      <w:bookmarkEnd w:id="14"/>
       <w:bookmarkEnd w:id="15"/>
-      <w:bookmarkEnd w:id="16"/>
     </w:p>
     <w:p>
       <w:pPr>
@@ -3878,114 +3942,6 @@
     </w:p>
     <w:p>
       <w:pPr>
-        <w:pStyle w:val="Ttulo4"/>
-        <w:spacing w:before="420" w:after="220" w:line="360" w:lineRule="auto"/>
-        <w:jc w:val="both"/>
-        <w:rPr>
-          <w:rFonts w:asciiTheme="minorHAnsi" w:hAnsiTheme="minorHAnsi" w:cstheme="minorHAnsi"/>
-          <w:i w:val="0"/>
-          <w:color w:val="auto"/>
-          <w:sz w:val="24"/>
-          <w:szCs w:val="24"/>
-          <w:u w:val="single"/>
-        </w:rPr>
-      </w:pPr>
-      <w:r>
-        <w:rPr>
-          <w:rFonts w:asciiTheme="minorHAnsi" w:hAnsiTheme="minorHAnsi" w:cstheme="minorHAnsi"/>
-          <w:sz w:val="24"/>
-          <w:szCs w:val="24"/>
-        </w:rPr>
-        <w:t xml:space="preserve"> </w:t>
-      </w:r>
-      <w:bookmarkStart w:id="17" w:name="_Toc528567185"/>
-      <w:r>
-        <w:rPr>
-          <w:rFonts w:asciiTheme="minorHAnsi" w:hAnsiTheme="minorHAnsi" w:cstheme="minorHAnsi"/>
-          <w:i w:val="0"/>
-          <w:color w:val="auto"/>
-          <w:sz w:val="24"/>
-          <w:szCs w:val="24"/>
-          <w:u w:val="single"/>
-        </w:rPr>
-        <w:t>Características.</w:t>
-      </w:r>
-      <w:bookmarkEnd w:id="17"/>
-    </w:p>
-    <w:p>
-      <w:pPr>
-        <w:pStyle w:val="NormalWeb"/>
-        <w:numPr>
-          <w:ilvl w:val="1"/>
-          <w:numId w:val="1"/>
-        </w:numPr>
-        <w:spacing w:before="0" w:beforeAutospacing="0" w:after="0" w:afterAutospacing="0" w:line="360" w:lineRule="auto"/>
-        <w:jc w:val="both"/>
-        <w:textAlignment w:val="baseline"/>
-        <w:rPr>
-          <w:rFonts w:asciiTheme="minorHAnsi" w:hAnsiTheme="minorHAnsi" w:cstheme="minorHAnsi"/>
-          <w:color w:val="000000"/>
-        </w:rPr>
-      </w:pPr>
-      <w:r>
-        <w:rPr>
-          <w:rFonts w:asciiTheme="minorHAnsi" w:hAnsiTheme="minorHAnsi" w:cstheme="minorHAnsi"/>
-          <w:color w:val="000000"/>
-        </w:rPr>
-        <w:t>Cuentan con equipos diseñados para ofrecer la ejecución de programas de usuarios (hosts).</w:t>
-      </w:r>
-    </w:p>
-    <w:p>
-      <w:pPr>
-        <w:pStyle w:val="NormalWeb"/>
-        <w:numPr>
-          <w:ilvl w:val="1"/>
-          <w:numId w:val="1"/>
-        </w:numPr>
-        <w:spacing w:before="0" w:beforeAutospacing="0" w:after="0" w:afterAutospacing="0" w:line="360" w:lineRule="auto"/>
-        <w:jc w:val="both"/>
-        <w:textAlignment w:val="baseline"/>
-        <w:rPr>
-          <w:rFonts w:asciiTheme="minorHAnsi" w:hAnsiTheme="minorHAnsi" w:cstheme="minorHAnsi"/>
-          <w:color w:val="000000"/>
-        </w:rPr>
-      </w:pPr>
-      <w:r>
-        <w:rPr>
-          <w:rFonts w:asciiTheme="minorHAnsi" w:hAnsiTheme="minorHAnsi" w:cstheme="minorHAnsi"/>
-          <w:color w:val="000000"/>
-        </w:rPr>
-        <w:t>Poseen una subred, en donde interconectan todos los hosts.</w:t>
-      </w:r>
-    </w:p>
-    <w:p>
-      <w:pPr>
-        <w:pStyle w:val="Prrafodelista"/>
-        <w:numPr>
-          <w:ilvl w:val="1"/>
-          <w:numId w:val="1"/>
-        </w:numPr>
-        <w:spacing w:line="360" w:lineRule="auto"/>
-        <w:jc w:val="both"/>
-        <w:rPr>
-          <w:rFonts w:cstheme="minorHAnsi"/>
-          <w:color w:val="000000"/>
-          <w:sz w:val="24"/>
-          <w:szCs w:val="24"/>
-        </w:rPr>
-      </w:pPr>
-      <w:r>
-        <w:rPr>
-          <w:rFonts w:cstheme="minorHAnsi"/>
-          <w:color w:val="000000"/>
-          <w:sz w:val="24"/>
-          <w:szCs w:val="24"/>
-        </w:rPr>
-        <w:t>Los enrutadores de este tipo de redes son, por lo general, ordenadores que forman parte de la subred WAN.</w:t>
-      </w:r>
-    </w:p>
-    <w:p>
-      <w:pPr>
         <w:pStyle w:val="Ttulo3"/>
         <w:spacing w:before="480" w:after="280" w:line="360" w:lineRule="auto"/>
         <w:jc w:val="both"/>
@@ -3995,8 +3951,8 @@
           <w:color w:val="auto"/>
         </w:rPr>
       </w:pPr>
-      <w:bookmarkStart w:id="18" w:name="_Toc528567186"/>
-      <w:bookmarkStart w:id="19" w:name="_Toc528666514"/>
+      <w:bookmarkStart w:id="16" w:name="_Toc528567186"/>
+      <w:bookmarkStart w:id="17" w:name="_Toc528666514"/>
       <w:r>
         <w:rPr>
           <w:rFonts w:asciiTheme="minorHAnsi" w:hAnsiTheme="minorHAnsi" w:cstheme="minorHAnsi"/>
@@ -4005,8 +3961,8 @@
         </w:rPr>
         <w:t>DMZ (ORANGE ZONE)</w:t>
       </w:r>
-      <w:bookmarkEnd w:id="18"/>
-      <w:bookmarkEnd w:id="19"/>
+      <w:bookmarkEnd w:id="16"/>
+      <w:bookmarkEnd w:id="17"/>
     </w:p>
     <w:p>
       <w:pPr>
@@ -4075,8 +4031,8 @@
           <w:rFonts w:asciiTheme="minorHAnsi" w:hAnsiTheme="minorHAnsi" w:cstheme="minorHAnsi"/>
         </w:rPr>
       </w:pPr>
-      <w:bookmarkStart w:id="20" w:name="_Toc528567189"/>
-      <w:bookmarkStart w:id="21" w:name="_Toc528666515"/>
+      <w:bookmarkStart w:id="18" w:name="_Toc528567189"/>
+      <w:bookmarkStart w:id="19" w:name="_Toc528666515"/>
       <w:r>
         <w:rPr>
           <w:rFonts w:asciiTheme="minorHAnsi" w:hAnsiTheme="minorHAnsi" w:cstheme="minorHAnsi"/>
@@ -4085,8 +4041,8 @@
         </w:rPr>
         <w:t>DNS</w:t>
       </w:r>
-      <w:bookmarkEnd w:id="20"/>
-      <w:bookmarkEnd w:id="21"/>
+      <w:bookmarkEnd w:id="18"/>
+      <w:bookmarkEnd w:id="19"/>
     </w:p>
     <w:p>
       <w:pPr>
@@ -4116,19 +4072,18 @@
           <w:rFonts w:asciiTheme="minorHAnsi" w:hAnsiTheme="minorHAnsi" w:cstheme="minorHAnsi"/>
         </w:rPr>
       </w:pPr>
-      <w:bookmarkStart w:id="22" w:name="_Toc528567191"/>
-      <w:bookmarkStart w:id="23" w:name="_Toc528666516"/>
+      <w:bookmarkStart w:id="20" w:name="_Toc528567191"/>
+      <w:bookmarkStart w:id="21" w:name="_Toc528666516"/>
       <w:r>
         <w:rPr>
           <w:rFonts w:asciiTheme="minorHAnsi" w:hAnsiTheme="minorHAnsi" w:cstheme="minorHAnsi"/>
           <w:b/>
           <w:color w:val="auto"/>
         </w:rPr>
-        <w:lastRenderedPageBreak/>
         <w:t>DHCP</w:t>
       </w:r>
-      <w:bookmarkEnd w:id="22"/>
-      <w:bookmarkEnd w:id="23"/>
+      <w:bookmarkEnd w:id="20"/>
+      <w:bookmarkEnd w:id="21"/>
     </w:p>
     <w:p>
       <w:pPr>
@@ -4240,7 +4195,7 @@
           <w:color w:val="auto"/>
         </w:rPr>
       </w:pPr>
-      <w:bookmarkStart w:id="24" w:name="_Toc528666517"/>
+      <w:bookmarkStart w:id="22" w:name="_Toc528666517"/>
       <w:r>
         <w:rPr>
           <w:rFonts w:asciiTheme="minorHAnsi" w:hAnsiTheme="minorHAnsi" w:cstheme="minorHAnsi"/>
@@ -4249,7 +4204,7 @@
         </w:rPr>
         <w:t>Protocolo NAT</w:t>
       </w:r>
-      <w:bookmarkEnd w:id="24"/>
+      <w:bookmarkEnd w:id="22"/>
     </w:p>
     <w:p>
       <w:pPr>
@@ -4358,6 +4313,7 @@
           <w:szCs w:val="24"/>
           <w:lang w:eastAsia="es-UY"/>
         </w:rPr>
+        <w:lastRenderedPageBreak/>
         <w:tab/>
         <w:t xml:space="preserve">Usualmente al sistema que lleva a cabo el protocolo en el firewall se llama </w:t>
       </w:r>
@@ -4463,7 +4419,7 @@
           <w:szCs w:val="30"/>
         </w:rPr>
       </w:pPr>
-      <w:bookmarkStart w:id="25" w:name="_Toc528666518"/>
+      <w:bookmarkStart w:id="23" w:name="_Toc528666518"/>
       <w:r>
         <w:rPr>
           <w:rFonts w:asciiTheme="minorHAnsi" w:hAnsiTheme="minorHAnsi" w:cstheme="minorHAnsi"/>
@@ -4473,7 +4429,7 @@
         </w:rPr>
         <w:t>Diseño físico de red</w:t>
       </w:r>
-      <w:bookmarkEnd w:id="25"/>
+      <w:bookmarkEnd w:id="23"/>
     </w:p>
     <w:p>
       <w:pPr>
@@ -4807,7 +4763,7 @@
           <w:color w:val="auto"/>
         </w:rPr>
       </w:pPr>
-      <w:bookmarkStart w:id="26" w:name="_Toc528666519"/>
+      <w:bookmarkStart w:id="24" w:name="_Toc528666519"/>
       <w:r>
         <w:rPr>
           <w:rFonts w:asciiTheme="minorHAnsi" w:hAnsiTheme="minorHAnsi" w:cstheme="minorHAnsi"/>
@@ -4817,7 +4773,7 @@
         <w:lastRenderedPageBreak/>
         <w:t>Cableado eléctrico</w:t>
       </w:r>
-      <w:bookmarkEnd w:id="26"/>
+      <w:bookmarkEnd w:id="24"/>
     </w:p>
     <w:p>
       <w:pPr>
@@ -4996,7 +4952,7 @@
           <w:color w:val="auto"/>
         </w:rPr>
       </w:pPr>
-      <w:bookmarkStart w:id="27" w:name="_Toc528666520"/>
+      <w:bookmarkStart w:id="25" w:name="_Toc528666520"/>
       <w:r>
         <w:rPr>
           <w:rFonts w:asciiTheme="minorHAnsi" w:hAnsiTheme="minorHAnsi" w:cstheme="minorHAnsi"/>
@@ -5005,7 +4961,7 @@
         </w:rPr>
         <w:t>Cableado</w:t>
       </w:r>
-      <w:bookmarkEnd w:id="27"/>
+      <w:bookmarkEnd w:id="25"/>
     </w:p>
     <w:p>
       <w:pPr>
@@ -5295,7 +5251,7 @@
           <w:rFonts w:asciiTheme="minorHAnsi" w:hAnsiTheme="minorHAnsi" w:cstheme="minorHAnsi"/>
         </w:rPr>
       </w:pPr>
-      <w:bookmarkStart w:id="28" w:name="_Toc528666521"/>
+      <w:bookmarkStart w:id="26" w:name="_Toc528666521"/>
       <w:r>
         <w:rPr>
           <w:rFonts w:asciiTheme="minorHAnsi" w:hAnsiTheme="minorHAnsi" w:cstheme="minorHAnsi"/>
@@ -5304,7 +5260,7 @@
         </w:rPr>
         <w:t>Cableado y tuberías</w:t>
       </w:r>
-      <w:bookmarkEnd w:id="28"/>
+      <w:bookmarkEnd w:id="26"/>
     </w:p>
     <w:p>
       <w:pPr>
@@ -5487,7 +5443,7 @@
           <w:color w:val="auto"/>
         </w:rPr>
       </w:pPr>
-      <w:bookmarkStart w:id="29" w:name="_Toc528666522"/>
+      <w:bookmarkStart w:id="27" w:name="_Toc528666522"/>
       <w:r>
         <w:rPr>
           <w:rFonts w:asciiTheme="minorHAnsi" w:hAnsiTheme="minorHAnsi" w:cstheme="minorHAnsi"/>
@@ -5496,7 +5452,7 @@
         </w:rPr>
         <w:t>Capacidad y bocas de red</w:t>
       </w:r>
-      <w:bookmarkEnd w:id="29"/>
+      <w:bookmarkEnd w:id="27"/>
     </w:p>
     <w:p>
       <w:pPr>
@@ -5629,7 +5585,7 @@
           <w:color w:val="auto"/>
         </w:rPr>
       </w:pPr>
-      <w:bookmarkStart w:id="30" w:name="_Toc528666523"/>
+      <w:bookmarkStart w:id="28" w:name="_Toc528666523"/>
       <w:r>
         <w:rPr>
           <w:rFonts w:asciiTheme="minorHAnsi" w:hAnsiTheme="minorHAnsi" w:cstheme="minorHAnsi"/>
@@ -5639,7 +5595,7 @@
         <w:lastRenderedPageBreak/>
         <w:t>Etiquetado de equipos</w:t>
       </w:r>
-      <w:bookmarkEnd w:id="30"/>
+      <w:bookmarkEnd w:id="28"/>
     </w:p>
     <w:p>
       <w:pPr>
@@ -6259,7 +6215,7 @@
           <w:szCs w:val="24"/>
         </w:rPr>
       </w:pPr>
-      <w:bookmarkStart w:id="31" w:name="_Toc528666524"/>
+      <w:bookmarkStart w:id="29" w:name="_Toc528666524"/>
       <w:r>
         <w:rPr>
           <w:rFonts w:asciiTheme="minorHAnsi" w:hAnsiTheme="minorHAnsi" w:cstheme="minorHAnsi"/>
@@ -6270,7 +6226,7 @@
         </w:rPr>
         <w:t>Etiquetado de puertos</w:t>
       </w:r>
-      <w:bookmarkEnd w:id="31"/>
+      <w:bookmarkEnd w:id="29"/>
     </w:p>
     <w:p>
       <w:pPr>
@@ -6395,7 +6351,7 @@
           <w:szCs w:val="30"/>
         </w:rPr>
       </w:pPr>
-      <w:bookmarkStart w:id="32" w:name="_Toc528666525"/>
+      <w:bookmarkStart w:id="30" w:name="_Toc528666525"/>
       <w:r>
         <w:rPr>
           <w:rFonts w:asciiTheme="minorHAnsi" w:hAnsiTheme="minorHAnsi" w:cstheme="minorHAnsi"/>
@@ -6405,7 +6361,7 @@
         </w:rPr>
         <w:t>Diseño lógico de red</w:t>
       </w:r>
-      <w:bookmarkEnd w:id="32"/>
+      <w:bookmarkEnd w:id="30"/>
     </w:p>
     <w:tbl>
       <w:tblPr>
@@ -7072,7 +7028,7 @@
           <w:szCs w:val="30"/>
         </w:rPr>
       </w:pPr>
-      <w:bookmarkStart w:id="33" w:name="_Toc528666526"/>
+      <w:bookmarkStart w:id="31" w:name="_Toc528666526"/>
       <w:r>
         <w:rPr>
           <w:rFonts w:asciiTheme="minorHAnsi" w:hAnsiTheme="minorHAnsi" w:cstheme="minorHAnsi"/>
@@ -7082,7 +7038,7 @@
         </w:rPr>
         <w:t>Características de equipos</w:t>
       </w:r>
-      <w:bookmarkEnd w:id="33"/>
+      <w:bookmarkEnd w:id="31"/>
     </w:p>
     <w:p>
       <w:pPr>
@@ -11416,6 +11372,241 @@
           <w:szCs w:val="24"/>
           <w:lang w:eastAsia="es-UY"/>
         </w:rPr>
+        <w:t>30/09</w:t>
+      </w:r>
+    </w:p>
+    <w:p>
+      <w:pPr>
+        <w:spacing w:after="0" w:line="360" w:lineRule="auto"/>
+        <w:ind w:left="-567"/>
+        <w:rPr>
+          <w:rFonts w:eastAsia="Times New Roman" w:cstheme="minorHAnsi"/>
+          <w:color w:val="000000"/>
+          <w:sz w:val="24"/>
+          <w:szCs w:val="24"/>
+          <w:lang w:eastAsia="es-UY"/>
+        </w:rPr>
+      </w:pPr>
+      <w:r>
+        <w:rPr>
+          <w:rFonts w:eastAsia="Times New Roman" w:cstheme="minorHAnsi"/>
+          <w:color w:val="000000"/>
+          <w:sz w:val="24"/>
+          <w:szCs w:val="24"/>
+          <w:lang w:eastAsia="es-UY"/>
+        </w:rPr>
+        <w:t>Se modifica el segmento de clientes del Plan de Negocios.</w:t>
+      </w:r>
+    </w:p>
+    <w:p>
+      <w:pPr>
+        <w:spacing w:after="0" w:line="360" w:lineRule="auto"/>
+        <w:ind w:left="-567"/>
+        <w:rPr>
+          <w:rFonts w:eastAsia="Times New Roman" w:cstheme="minorHAnsi"/>
+          <w:color w:val="000000"/>
+          <w:sz w:val="24"/>
+          <w:szCs w:val="24"/>
+          <w:lang w:eastAsia="es-UY"/>
+        </w:rPr>
+      </w:pPr>
+      <w:r>
+        <w:rPr>
+          <w:rFonts w:eastAsia="Times New Roman" w:cstheme="minorHAnsi"/>
+          <w:color w:val="000000"/>
+          <w:sz w:val="24"/>
+          <w:szCs w:val="24"/>
+          <w:lang w:eastAsia="es-UY"/>
+        </w:rPr>
+        <w:t>Fernanda, Angela</w:t>
+      </w:r>
+    </w:p>
+    <w:p>
+      <w:pPr>
+        <w:spacing w:after="0" w:line="360" w:lineRule="auto"/>
+        <w:ind w:left="-567"/>
+        <w:rPr>
+          <w:rFonts w:eastAsia="Times New Roman" w:cstheme="minorHAnsi"/>
+          <w:b/>
+          <w:color w:val="000000"/>
+          <w:sz w:val="24"/>
+          <w:szCs w:val="24"/>
+          <w:lang w:eastAsia="es-UY"/>
+        </w:rPr>
+      </w:pPr>
+      <w:r>
+        <w:rPr>
+          <w:rFonts w:eastAsia="Times New Roman" w:cstheme="minorHAnsi"/>
+          <w:b/>
+          <w:color w:val="000000"/>
+          <w:sz w:val="24"/>
+          <w:szCs w:val="24"/>
+          <w:lang w:eastAsia="es-UY"/>
+        </w:rPr>
+        <w:t>3/10</w:t>
+      </w:r>
+    </w:p>
+    <w:p>
+      <w:pPr>
+        <w:spacing w:after="0" w:line="360" w:lineRule="auto"/>
+        <w:ind w:left="-567"/>
+        <w:rPr>
+          <w:rFonts w:eastAsia="Times New Roman" w:cstheme="minorHAnsi"/>
+          <w:color w:val="000000"/>
+          <w:sz w:val="24"/>
+          <w:szCs w:val="24"/>
+          <w:lang w:eastAsia="es-UY"/>
+        </w:rPr>
+      </w:pPr>
+      <w:r>
+        <w:rPr>
+          <w:rFonts w:eastAsia="Times New Roman" w:cstheme="minorHAnsi"/>
+          <w:color w:val="000000"/>
+          <w:sz w:val="24"/>
+          <w:szCs w:val="24"/>
+          <w:lang w:eastAsia="es-UY"/>
+        </w:rPr>
+        <w:t xml:space="preserve">Se realizan los </w:t>
+      </w:r>
+      <w:proofErr w:type="spellStart"/>
+      <w:r>
+        <w:rPr>
+          <w:rFonts w:eastAsia="Times New Roman" w:cstheme="minorHAnsi"/>
+          <w:color w:val="000000"/>
+          <w:sz w:val="24"/>
+          <w:szCs w:val="24"/>
+          <w:lang w:eastAsia="es-UY"/>
+        </w:rPr>
+        <w:t>inserts</w:t>
+      </w:r>
+      <w:proofErr w:type="spellEnd"/>
+      <w:r>
+        <w:rPr>
+          <w:rFonts w:eastAsia="Times New Roman" w:cstheme="minorHAnsi"/>
+          <w:color w:val="000000"/>
+          <w:sz w:val="24"/>
+          <w:szCs w:val="24"/>
+          <w:lang w:eastAsia="es-UY"/>
+        </w:rPr>
+        <w:t xml:space="preserve"> en la base de datos de la empresa.</w:t>
+      </w:r>
+    </w:p>
+    <w:p>
+      <w:pPr>
+        <w:spacing w:after="0" w:line="360" w:lineRule="auto"/>
+        <w:ind w:left="-567"/>
+        <w:rPr>
+          <w:rFonts w:eastAsia="Times New Roman" w:cstheme="minorHAnsi"/>
+          <w:color w:val="000000"/>
+          <w:sz w:val="24"/>
+          <w:szCs w:val="24"/>
+          <w:lang w:eastAsia="es-UY"/>
+        </w:rPr>
+      </w:pPr>
+      <w:r>
+        <w:rPr>
+          <w:rFonts w:eastAsia="Times New Roman" w:cstheme="minorHAnsi"/>
+          <w:color w:val="000000"/>
+          <w:sz w:val="24"/>
+          <w:szCs w:val="24"/>
+          <w:lang w:eastAsia="es-UY"/>
+        </w:rPr>
+        <w:t>Angela, Fernanda</w:t>
+      </w:r>
+    </w:p>
+    <w:p>
+      <w:pPr>
+        <w:spacing w:after="0" w:line="360" w:lineRule="auto"/>
+        <w:ind w:left="-567"/>
+        <w:rPr>
+          <w:rFonts w:eastAsia="Times New Roman" w:cstheme="minorHAnsi"/>
+          <w:b/>
+          <w:color w:val="000000"/>
+          <w:sz w:val="24"/>
+          <w:szCs w:val="24"/>
+          <w:lang w:eastAsia="es-UY"/>
+        </w:rPr>
+      </w:pPr>
+      <w:r>
+        <w:rPr>
+          <w:rFonts w:eastAsia="Times New Roman" w:cstheme="minorHAnsi"/>
+          <w:b/>
+          <w:color w:val="000000"/>
+          <w:sz w:val="24"/>
+          <w:szCs w:val="24"/>
+          <w:lang w:eastAsia="es-UY"/>
+        </w:rPr>
+        <w:t>5/10</w:t>
+      </w:r>
+    </w:p>
+    <w:p>
+      <w:pPr>
+        <w:spacing w:after="0" w:line="360" w:lineRule="auto"/>
+        <w:ind w:left="-567"/>
+        <w:rPr>
+          <w:rFonts w:eastAsia="Times New Roman" w:cstheme="minorHAnsi"/>
+          <w:color w:val="000000"/>
+          <w:sz w:val="24"/>
+          <w:szCs w:val="24"/>
+          <w:lang w:eastAsia="es-UY"/>
+        </w:rPr>
+      </w:pPr>
+      <w:r>
+        <w:rPr>
+          <w:rFonts w:eastAsia="Times New Roman" w:cstheme="minorHAnsi"/>
+          <w:color w:val="000000"/>
+          <w:sz w:val="24"/>
+          <w:szCs w:val="24"/>
+          <w:lang w:eastAsia="es-UY"/>
+        </w:rPr>
+        <w:t>Se hace un promedio del consumo eléctrico mensual de la empresa.</w:t>
+      </w:r>
+    </w:p>
+    <w:p>
+      <w:pPr>
+        <w:spacing w:after="0" w:line="360" w:lineRule="auto"/>
+        <w:ind w:left="-567"/>
+        <w:rPr>
+          <w:rFonts w:eastAsia="Times New Roman" w:cstheme="minorHAnsi"/>
+          <w:color w:val="000000"/>
+          <w:sz w:val="24"/>
+          <w:szCs w:val="24"/>
+          <w:lang w:eastAsia="es-UY"/>
+        </w:rPr>
+      </w:pPr>
+      <w:r>
+        <w:rPr>
+          <w:rFonts w:eastAsia="Times New Roman" w:cstheme="minorHAnsi"/>
+          <w:color w:val="000000"/>
+          <w:sz w:val="24"/>
+          <w:szCs w:val="24"/>
+          <w:lang w:eastAsia="es-UY"/>
+        </w:rPr>
+        <w:t>Lucas</w:t>
+      </w:r>
+    </w:p>
+    <w:p>
+      <w:pPr>
+        <w:spacing w:after="0" w:line="360" w:lineRule="auto"/>
+        <w:ind w:left="-567"/>
+        <w:rPr>
+          <w:rFonts w:eastAsia="Times New Roman" w:cstheme="minorHAnsi"/>
+          <w:b/>
+          <w:color w:val="000000"/>
+          <w:sz w:val="24"/>
+          <w:szCs w:val="24"/>
+          <w:lang w:eastAsia="es-UY"/>
+        </w:rPr>
+      </w:pPr>
+      <w:r>
+        <w:rPr>
+          <w:rFonts w:eastAsia="Times New Roman" w:cstheme="minorHAnsi"/>
+          <w:b/>
+          <w:color w:val="000000"/>
+          <w:sz w:val="24"/>
+          <w:szCs w:val="24"/>
+          <w:lang w:eastAsia="es-UY"/>
+        </w:rPr>
         <w:t>6/10</w:t>
       </w:r>
     </w:p>
@@ -11532,6 +11723,77 @@
           <w:szCs w:val="24"/>
           <w:lang w:eastAsia="es-UY"/>
         </w:rPr>
+        <w:t>7/10</w:t>
+      </w:r>
+    </w:p>
+    <w:p>
+      <w:pPr>
+        <w:spacing w:after="0" w:line="360" w:lineRule="auto"/>
+        <w:ind w:left="-567"/>
+        <w:rPr>
+          <w:rFonts w:eastAsia="Times New Roman" w:cstheme="minorHAnsi"/>
+          <w:color w:val="000000"/>
+          <w:sz w:val="24"/>
+          <w:szCs w:val="24"/>
+          <w:lang w:eastAsia="es-UY"/>
+        </w:rPr>
+      </w:pPr>
+      <w:r>
+        <w:rPr>
+          <w:rFonts w:eastAsia="Times New Roman" w:cstheme="minorHAnsi"/>
+          <w:color w:val="000000"/>
+          <w:sz w:val="24"/>
+          <w:szCs w:val="24"/>
+          <w:lang w:eastAsia="es-UY"/>
+        </w:rPr>
+        <w:t>Se corrige el MER, pasaje a tablas y base de datos.</w:t>
+      </w:r>
+    </w:p>
+    <w:p>
+      <w:pPr>
+        <w:spacing w:after="0" w:line="360" w:lineRule="auto"/>
+        <w:ind w:left="-567"/>
+        <w:rPr>
+          <w:rFonts w:eastAsia="Times New Roman" w:cstheme="minorHAnsi"/>
+          <w:color w:val="000000"/>
+          <w:sz w:val="24"/>
+          <w:szCs w:val="24"/>
+          <w:lang w:eastAsia="es-UY"/>
+        </w:rPr>
+      </w:pPr>
+      <w:r>
+        <w:rPr>
+          <w:rFonts w:eastAsia="Times New Roman" w:cstheme="minorHAnsi"/>
+          <w:color w:val="000000"/>
+          <w:sz w:val="24"/>
+          <w:szCs w:val="24"/>
+          <w:lang w:eastAsia="es-UY"/>
+        </w:rPr>
+        <w:t>Fernanda, Angela</w:t>
+      </w:r>
+    </w:p>
+    <w:p>
+      <w:pPr>
+        <w:spacing w:after="0" w:line="360" w:lineRule="auto"/>
+        <w:ind w:left="-567"/>
+        <w:rPr>
+          <w:rFonts w:eastAsia="Times New Roman" w:cstheme="minorHAnsi"/>
+          <w:b/>
+          <w:color w:val="000000"/>
+          <w:sz w:val="24"/>
+          <w:szCs w:val="24"/>
+          <w:lang w:eastAsia="es-UY"/>
+        </w:rPr>
+      </w:pPr>
+      <w:r>
+        <w:rPr>
+          <w:rFonts w:eastAsia="Times New Roman" w:cstheme="minorHAnsi"/>
+          <w:b/>
+          <w:color w:val="000000"/>
+          <w:sz w:val="24"/>
+          <w:szCs w:val="24"/>
+          <w:lang w:eastAsia="es-UY"/>
+        </w:rPr>
         <w:t>9</w:t>
       </w:r>
       <w:r>
@@ -11578,16 +11840,94 @@
           <w:color w:val="000000"/>
           <w:sz w:val="24"/>
           <w:szCs w:val="24"/>
-          <w:lang w:eastAsia="es-UY"/>
-        </w:rPr>
-      </w:pPr>
-      <w:r>
-        <w:rPr>
-          <w:rFonts w:eastAsia="Times New Roman" w:cstheme="minorHAnsi"/>
-          <w:color w:val="000000"/>
-          <w:sz w:val="24"/>
-          <w:szCs w:val="24"/>
-          <w:lang w:eastAsia="es-UY"/>
+          <w:lang w:val="pt-BR" w:eastAsia="es-UY"/>
+        </w:rPr>
+      </w:pPr>
+      <w:r>
+        <w:rPr>
+          <w:rFonts w:eastAsia="Times New Roman" w:cstheme="minorHAnsi"/>
+          <w:color w:val="000000"/>
+          <w:sz w:val="24"/>
+          <w:szCs w:val="24"/>
+          <w:lang w:val="pt-BR" w:eastAsia="es-UY"/>
+        </w:rPr>
+        <w:lastRenderedPageBreak/>
+        <w:t xml:space="preserve">Se realiza </w:t>
+      </w:r>
+      <w:proofErr w:type="spellStart"/>
+      <w:r>
+        <w:rPr>
+          <w:rFonts w:eastAsia="Times New Roman" w:cstheme="minorHAnsi"/>
+          <w:color w:val="000000"/>
+          <w:sz w:val="24"/>
+          <w:szCs w:val="24"/>
+          <w:lang w:val="pt-BR" w:eastAsia="es-UY"/>
+        </w:rPr>
+        <w:t>análisis</w:t>
+      </w:r>
+      <w:proofErr w:type="spellEnd"/>
+      <w:r>
+        <w:rPr>
+          <w:rFonts w:eastAsia="Times New Roman" w:cstheme="minorHAnsi"/>
+          <w:color w:val="000000"/>
+          <w:sz w:val="24"/>
+          <w:szCs w:val="24"/>
+          <w:lang w:val="pt-BR" w:eastAsia="es-UY"/>
+        </w:rPr>
+        <w:t xml:space="preserve"> de </w:t>
+      </w:r>
+      <w:proofErr w:type="spellStart"/>
+      <w:r>
+        <w:rPr>
+          <w:rFonts w:eastAsia="Times New Roman" w:cstheme="minorHAnsi"/>
+          <w:color w:val="000000"/>
+          <w:sz w:val="24"/>
+          <w:szCs w:val="24"/>
+          <w:lang w:val="pt-BR" w:eastAsia="es-UY"/>
+        </w:rPr>
+        <w:t>costos</w:t>
+      </w:r>
+      <w:proofErr w:type="spellEnd"/>
+      <w:r>
+        <w:rPr>
+          <w:rFonts w:eastAsia="Times New Roman" w:cstheme="minorHAnsi"/>
+          <w:color w:val="000000"/>
+          <w:sz w:val="24"/>
+          <w:szCs w:val="24"/>
+          <w:lang w:val="pt-BR" w:eastAsia="es-UY"/>
+        </w:rPr>
+        <w:t>.</w:t>
+      </w:r>
+    </w:p>
+    <w:p>
+      <w:pPr>
+        <w:spacing w:after="0" w:line="360" w:lineRule="auto"/>
+        <w:ind w:left="-567"/>
+        <w:rPr>
+          <w:rFonts w:eastAsia="Times New Roman" w:cstheme="minorHAnsi"/>
+          <w:color w:val="000000"/>
+          <w:sz w:val="24"/>
+          <w:szCs w:val="24"/>
+          <w:lang w:val="pt-BR" w:eastAsia="es-UY"/>
+        </w:rPr>
+      </w:pPr>
+      <w:r>
+        <w:rPr>
+          <w:rFonts w:eastAsia="Times New Roman" w:cstheme="minorHAnsi"/>
+          <w:color w:val="000000"/>
+          <w:sz w:val="24"/>
+          <w:szCs w:val="24"/>
+          <w:lang w:val="pt-BR" w:eastAsia="es-UY"/>
+        </w:rPr>
+        <w:t xml:space="preserve">Levi, </w:t>
+      </w:r>
+      <w:r>
+        <w:rPr>
+          <w:rFonts w:eastAsia="Times New Roman" w:cstheme="minorHAnsi"/>
+          <w:color w:val="000000"/>
+          <w:sz w:val="24"/>
+          <w:szCs w:val="24"/>
+          <w:lang w:val="pt-BR" w:eastAsia="es-UY"/>
         </w:rPr>
         <w:t>Fernanda, Angela</w:t>
       </w:r>
@@ -11602,7 +11942,7 @@
           <w:color w:val="000000"/>
           <w:sz w:val="24"/>
           <w:szCs w:val="24"/>
-          <w:lang w:eastAsia="es-UY"/>
+          <w:lang w:val="pt-BR" w:eastAsia="es-UY"/>
         </w:rPr>
       </w:pPr>
       <w:r>
@@ -11612,7 +11952,7 @@
           <w:color w:val="000000"/>
           <w:sz w:val="24"/>
           <w:szCs w:val="24"/>
-          <w:lang w:eastAsia="es-UY"/>
+          <w:lang w:val="pt-BR" w:eastAsia="es-UY"/>
         </w:rPr>
         <w:t>1</w:t>
       </w:r>
@@ -11623,7 +11963,7 @@
           <w:color w:val="000000"/>
           <w:sz w:val="24"/>
           <w:szCs w:val="24"/>
-          <w:lang w:eastAsia="es-UY"/>
+          <w:lang w:val="pt-BR" w:eastAsia="es-UY"/>
         </w:rPr>
         <w:t>1</w:t>
       </w:r>
@@ -11634,7 +11974,7 @@
           <w:color w:val="000000"/>
           <w:sz w:val="24"/>
           <w:szCs w:val="24"/>
-          <w:lang w:eastAsia="es-UY"/>
+          <w:lang w:val="pt-BR" w:eastAsia="es-UY"/>
         </w:rPr>
         <w:t>/10</w:t>
       </w:r>
@@ -11661,18 +12001,16 @@
         </w:rPr>
         <w:t xml:space="preserve">Se comienza a estudiar lo necesario para la </w:t>
       </w:r>
-      <w:proofErr w:type="gramStart"/>
-      <w:r>
-        <w:rPr>
-          <w:rFonts w:eastAsia="Times New Roman" w:cstheme="minorHAnsi"/>
-          <w:color w:val="000000"/>
-          <w:sz w:val="24"/>
-          <w:szCs w:val="24"/>
-          <w:lang w:eastAsia="es-UY"/>
-        </w:rPr>
-        <w:t>tercer</w:t>
-      </w:r>
-      <w:proofErr w:type="gramEnd"/>
+      <w:r>
+        <w:rPr>
+          <w:rFonts w:eastAsia="Times New Roman" w:cstheme="minorHAnsi"/>
+          <w:color w:val="000000"/>
+          <w:sz w:val="24"/>
+          <w:szCs w:val="24"/>
+          <w:lang w:eastAsia="es-UY"/>
+        </w:rPr>
+        <w:t>tercera</w:t>
+      </w:r>
       <w:r>
         <w:rPr>
           <w:rFonts w:eastAsia="Times New Roman" w:cstheme="minorHAnsi"/>
@@ -11729,6 +12067,660 @@
           <w:szCs w:val="24"/>
           <w:lang w:eastAsia="es-UY"/>
         </w:rPr>
+        <w:t>16/10</w:t>
+      </w:r>
+    </w:p>
+    <w:p>
+      <w:pPr>
+        <w:spacing w:after="0" w:line="360" w:lineRule="auto"/>
+        <w:ind w:left="-567"/>
+        <w:rPr>
+          <w:rFonts w:eastAsia="Times New Roman" w:cstheme="minorHAnsi"/>
+          <w:color w:val="000000"/>
+          <w:sz w:val="24"/>
+          <w:szCs w:val="24"/>
+          <w:lang w:eastAsia="es-UY"/>
+        </w:rPr>
+      </w:pPr>
+      <w:r>
+        <w:rPr>
+          <w:rFonts w:eastAsia="Times New Roman" w:cstheme="minorHAnsi"/>
+          <w:color w:val="000000"/>
+          <w:sz w:val="24"/>
+          <w:szCs w:val="24"/>
+          <w:lang w:eastAsia="es-UY"/>
+        </w:rPr>
+        <w:t>Se realiza la tabla con la información necesaria para los diagramas de ADA.</w:t>
+      </w:r>
+    </w:p>
+    <w:p>
+      <w:pPr>
+        <w:spacing w:after="0" w:line="360" w:lineRule="auto"/>
+        <w:ind w:left="-567"/>
+        <w:rPr>
+          <w:rFonts w:eastAsia="Times New Roman" w:cstheme="minorHAnsi"/>
+          <w:color w:val="000000"/>
+          <w:sz w:val="24"/>
+          <w:szCs w:val="24"/>
+          <w:lang w:eastAsia="es-UY"/>
+        </w:rPr>
+      </w:pPr>
+      <w:r>
+        <w:rPr>
+          <w:rFonts w:eastAsia="Times New Roman" w:cstheme="minorHAnsi"/>
+          <w:color w:val="000000"/>
+          <w:sz w:val="24"/>
+          <w:szCs w:val="24"/>
+          <w:lang w:eastAsia="es-UY"/>
+        </w:rPr>
+        <w:t>Se avanza en la corrección de la entrega 2 de Taller de Mantenimiento.</w:t>
+      </w:r>
+    </w:p>
+    <w:p>
+      <w:pPr>
+        <w:spacing w:after="0" w:line="360" w:lineRule="auto"/>
+        <w:ind w:left="-567"/>
+        <w:rPr>
+          <w:rFonts w:eastAsia="Times New Roman" w:cstheme="minorHAnsi"/>
+          <w:color w:val="000000"/>
+          <w:sz w:val="24"/>
+          <w:szCs w:val="24"/>
+          <w:lang w:eastAsia="es-UY"/>
+        </w:rPr>
+      </w:pPr>
+      <w:r>
+        <w:rPr>
+          <w:rFonts w:eastAsia="Times New Roman" w:cstheme="minorHAnsi"/>
+          <w:color w:val="000000"/>
+          <w:sz w:val="24"/>
+          <w:szCs w:val="24"/>
+          <w:lang w:eastAsia="es-UY"/>
+        </w:rPr>
+        <w:t xml:space="preserve">Se continúa evaluando el </w:t>
+      </w:r>
+      <w:r>
+        <w:rPr>
+          <w:rFonts w:eastAsia="Times New Roman" w:cstheme="minorHAnsi"/>
+          <w:color w:val="000000"/>
+          <w:sz w:val="24"/>
+          <w:szCs w:val="24"/>
+          <w:lang w:eastAsia="es-UY"/>
+        </w:rPr>
+        <w:t>promedio del consumo eléctrico mensual de la empresa.</w:t>
+      </w:r>
+    </w:p>
+    <w:p>
+      <w:pPr>
+        <w:spacing w:after="0" w:line="360" w:lineRule="auto"/>
+        <w:ind w:left="-567"/>
+        <w:rPr>
+          <w:rFonts w:eastAsia="Times New Roman" w:cstheme="minorHAnsi"/>
+          <w:color w:val="000000"/>
+          <w:sz w:val="24"/>
+          <w:szCs w:val="24"/>
+          <w:lang w:eastAsia="es-UY"/>
+        </w:rPr>
+      </w:pPr>
+      <w:r>
+        <w:rPr>
+          <w:rFonts w:eastAsia="Times New Roman" w:cstheme="minorHAnsi"/>
+          <w:color w:val="000000"/>
+          <w:sz w:val="24"/>
+          <w:szCs w:val="24"/>
+          <w:lang w:eastAsia="es-UY"/>
+        </w:rPr>
+        <w:t xml:space="preserve">Se realiza el diseño de prototipo para el Open </w:t>
+      </w:r>
+      <w:proofErr w:type="spellStart"/>
+      <w:r>
+        <w:rPr>
+          <w:rFonts w:eastAsia="Times New Roman" w:cstheme="minorHAnsi"/>
+          <w:color w:val="000000"/>
+          <w:sz w:val="24"/>
+          <w:szCs w:val="24"/>
+          <w:lang w:eastAsia="es-UY"/>
+        </w:rPr>
+        <w:t>House</w:t>
+      </w:r>
+      <w:proofErr w:type="spellEnd"/>
+      <w:r>
+        <w:rPr>
+          <w:rFonts w:eastAsia="Times New Roman" w:cstheme="minorHAnsi"/>
+          <w:color w:val="000000"/>
+          <w:sz w:val="24"/>
+          <w:szCs w:val="24"/>
+          <w:lang w:eastAsia="es-UY"/>
+        </w:rPr>
+        <w:t>.</w:t>
+      </w:r>
+    </w:p>
+    <w:p>
+      <w:pPr>
+        <w:spacing w:after="0" w:line="360" w:lineRule="auto"/>
+        <w:ind w:left="-567"/>
+        <w:rPr>
+          <w:rFonts w:eastAsia="Times New Roman" w:cstheme="minorHAnsi"/>
+          <w:color w:val="000000"/>
+          <w:sz w:val="24"/>
+          <w:szCs w:val="24"/>
+          <w:lang w:eastAsia="es-UY"/>
+        </w:rPr>
+      </w:pPr>
+      <w:r>
+        <w:rPr>
+          <w:rFonts w:eastAsia="Times New Roman" w:cstheme="minorHAnsi"/>
+          <w:color w:val="000000"/>
+          <w:sz w:val="24"/>
+          <w:szCs w:val="24"/>
+          <w:lang w:eastAsia="es-UY"/>
+        </w:rPr>
+        <w:t>Levi, Angela, Fernanda</w:t>
+      </w:r>
+    </w:p>
+    <w:p>
+      <w:pPr>
+        <w:spacing w:after="0" w:line="360" w:lineRule="auto"/>
+        <w:ind w:left="-567"/>
+        <w:rPr>
+          <w:rFonts w:eastAsia="Times New Roman" w:cstheme="minorHAnsi"/>
+          <w:b/>
+          <w:color w:val="000000"/>
+          <w:sz w:val="24"/>
+          <w:szCs w:val="24"/>
+          <w:lang w:eastAsia="es-UY"/>
+        </w:rPr>
+      </w:pPr>
+      <w:r>
+        <w:rPr>
+          <w:rFonts w:eastAsia="Times New Roman" w:cstheme="minorHAnsi"/>
+          <w:b/>
+          <w:color w:val="000000"/>
+          <w:sz w:val="24"/>
+          <w:szCs w:val="24"/>
+          <w:lang w:eastAsia="es-UY"/>
+        </w:rPr>
+        <w:t>19/10</w:t>
+      </w:r>
+    </w:p>
+    <w:p>
+      <w:pPr>
+        <w:spacing w:after="0" w:line="360" w:lineRule="auto"/>
+        <w:ind w:left="-567"/>
+        <w:rPr>
+          <w:rFonts w:eastAsia="Times New Roman" w:cstheme="minorHAnsi"/>
+          <w:color w:val="000000"/>
+          <w:sz w:val="24"/>
+          <w:szCs w:val="24"/>
+          <w:lang w:eastAsia="es-UY"/>
+        </w:rPr>
+      </w:pPr>
+      <w:r>
+        <w:rPr>
+          <w:rFonts w:eastAsia="Times New Roman" w:cstheme="minorHAnsi"/>
+          <w:color w:val="000000"/>
+          <w:sz w:val="24"/>
+          <w:szCs w:val="24"/>
+          <w:lang w:eastAsia="es-UY"/>
+        </w:rPr>
+        <w:t>Se comienza a trabajar en los diagramas de ADA.</w:t>
+      </w:r>
+    </w:p>
+    <w:p>
+      <w:pPr>
+        <w:spacing w:after="0" w:line="360" w:lineRule="auto"/>
+        <w:ind w:left="-567"/>
+        <w:rPr>
+          <w:rFonts w:eastAsia="Times New Roman" w:cstheme="minorHAnsi"/>
+          <w:color w:val="000000"/>
+          <w:sz w:val="24"/>
+          <w:szCs w:val="24"/>
+          <w:lang w:eastAsia="es-UY"/>
+        </w:rPr>
+      </w:pPr>
+      <w:r>
+        <w:rPr>
+          <w:rFonts w:eastAsia="Times New Roman" w:cstheme="minorHAnsi"/>
+          <w:color w:val="000000"/>
+          <w:sz w:val="24"/>
+          <w:szCs w:val="24"/>
+          <w:lang w:eastAsia="es-UY"/>
+        </w:rPr>
+        <w:t xml:space="preserve">Se comienza a escribir el </w:t>
+      </w:r>
+      <w:proofErr w:type="spellStart"/>
+      <w:r>
+        <w:rPr>
+          <w:rFonts w:eastAsia="Times New Roman" w:cstheme="minorHAnsi"/>
+          <w:color w:val="000000"/>
+          <w:sz w:val="24"/>
+          <w:szCs w:val="24"/>
+          <w:lang w:eastAsia="es-UY"/>
+        </w:rPr>
+        <w:t>Abstract</w:t>
+      </w:r>
+      <w:proofErr w:type="spellEnd"/>
+      <w:r>
+        <w:rPr>
+          <w:rFonts w:eastAsia="Times New Roman" w:cstheme="minorHAnsi"/>
+          <w:color w:val="000000"/>
+          <w:sz w:val="24"/>
+          <w:szCs w:val="24"/>
+          <w:lang w:eastAsia="es-UY"/>
+        </w:rPr>
+        <w:t xml:space="preserve"> del proyecto.</w:t>
+      </w:r>
+    </w:p>
+    <w:p>
+      <w:pPr>
+        <w:spacing w:after="0" w:line="360" w:lineRule="auto"/>
+        <w:ind w:left="-567"/>
+        <w:rPr>
+          <w:rFonts w:eastAsia="Times New Roman" w:cstheme="minorHAnsi"/>
+          <w:color w:val="000000"/>
+          <w:sz w:val="24"/>
+          <w:szCs w:val="24"/>
+          <w:lang w:eastAsia="es-UY"/>
+        </w:rPr>
+      </w:pPr>
+      <w:r>
+        <w:rPr>
+          <w:rFonts w:eastAsia="Times New Roman" w:cstheme="minorHAnsi"/>
+          <w:color w:val="000000"/>
+          <w:sz w:val="24"/>
+          <w:szCs w:val="24"/>
+          <w:lang w:eastAsia="es-UY"/>
+        </w:rPr>
+        <w:t>Levi, Fernanda, Angela</w:t>
+      </w:r>
+    </w:p>
+    <w:p>
+      <w:pPr>
+        <w:spacing w:after="0" w:line="360" w:lineRule="auto"/>
+        <w:ind w:left="-567"/>
+        <w:rPr>
+          <w:rFonts w:eastAsia="Times New Roman" w:cstheme="minorHAnsi"/>
+          <w:b/>
+          <w:color w:val="000000"/>
+          <w:sz w:val="24"/>
+          <w:szCs w:val="24"/>
+          <w:lang w:eastAsia="es-UY"/>
+        </w:rPr>
+      </w:pPr>
+      <w:r>
+        <w:rPr>
+          <w:rFonts w:eastAsia="Times New Roman" w:cstheme="minorHAnsi"/>
+          <w:b/>
+          <w:color w:val="000000"/>
+          <w:sz w:val="24"/>
+          <w:szCs w:val="24"/>
+          <w:lang w:eastAsia="es-UY"/>
+        </w:rPr>
+        <w:t>20</w:t>
+      </w:r>
+      <w:r>
+        <w:rPr>
+          <w:rFonts w:eastAsia="Times New Roman" w:cstheme="minorHAnsi"/>
+          <w:b/>
+          <w:color w:val="000000"/>
+          <w:sz w:val="24"/>
+          <w:szCs w:val="24"/>
+          <w:lang w:eastAsia="es-UY"/>
+        </w:rPr>
+        <w:t>/10</w:t>
+      </w:r>
+    </w:p>
+    <w:p>
+      <w:pPr>
+        <w:spacing w:after="0" w:line="360" w:lineRule="auto"/>
+        <w:ind w:left="-567"/>
+        <w:rPr>
+          <w:rFonts w:eastAsia="Times New Roman" w:cstheme="minorHAnsi"/>
+          <w:color w:val="000000"/>
+          <w:sz w:val="24"/>
+          <w:szCs w:val="24"/>
+          <w:lang w:eastAsia="es-UY"/>
+        </w:rPr>
+      </w:pPr>
+      <w:r>
+        <w:rPr>
+          <w:rFonts w:eastAsia="Times New Roman" w:cstheme="minorHAnsi"/>
+          <w:color w:val="000000"/>
+          <w:sz w:val="24"/>
+          <w:szCs w:val="24"/>
+          <w:lang w:eastAsia="es-UY"/>
+        </w:rPr>
+        <w:t>Se avanza en los diagramas de ADA.</w:t>
+      </w:r>
+    </w:p>
+    <w:p>
+      <w:pPr>
+        <w:spacing w:after="0" w:line="360" w:lineRule="auto"/>
+        <w:ind w:left="-567"/>
+        <w:rPr>
+          <w:rFonts w:eastAsia="Times New Roman" w:cstheme="minorHAnsi"/>
+          <w:color w:val="000000"/>
+          <w:sz w:val="24"/>
+          <w:szCs w:val="24"/>
+          <w:lang w:eastAsia="es-UY"/>
+        </w:rPr>
+      </w:pPr>
+      <w:r>
+        <w:rPr>
+          <w:rFonts w:eastAsia="Times New Roman" w:cstheme="minorHAnsi"/>
+          <w:color w:val="000000"/>
+          <w:sz w:val="24"/>
+          <w:szCs w:val="24"/>
+          <w:lang w:eastAsia="es-UY"/>
+        </w:rPr>
+        <w:t>Levi</w:t>
+      </w:r>
+    </w:p>
+    <w:p>
+      <w:pPr>
+        <w:spacing w:after="0" w:line="360" w:lineRule="auto"/>
+        <w:ind w:left="-567"/>
+        <w:rPr>
+          <w:rFonts w:eastAsia="Times New Roman" w:cstheme="minorHAnsi"/>
+          <w:b/>
+          <w:color w:val="000000"/>
+          <w:sz w:val="24"/>
+          <w:szCs w:val="24"/>
+          <w:lang w:eastAsia="es-UY"/>
+        </w:rPr>
+      </w:pPr>
+      <w:r>
+        <w:rPr>
+          <w:rFonts w:eastAsia="Times New Roman" w:cstheme="minorHAnsi"/>
+          <w:b/>
+          <w:color w:val="000000"/>
+          <w:sz w:val="24"/>
+          <w:szCs w:val="24"/>
+          <w:lang w:eastAsia="es-UY"/>
+        </w:rPr>
+        <w:t>21/10</w:t>
+      </w:r>
+    </w:p>
+    <w:p>
+      <w:pPr>
+        <w:spacing w:after="0" w:line="360" w:lineRule="auto"/>
+        <w:ind w:left="-567"/>
+        <w:rPr>
+          <w:rFonts w:eastAsia="Times New Roman" w:cstheme="minorHAnsi"/>
+          <w:color w:val="000000"/>
+          <w:sz w:val="24"/>
+          <w:szCs w:val="24"/>
+          <w:lang w:eastAsia="es-UY"/>
+        </w:rPr>
+      </w:pPr>
+      <w:r>
+        <w:rPr>
+          <w:rFonts w:eastAsia="Times New Roman" w:cstheme="minorHAnsi"/>
+          <w:color w:val="000000"/>
+          <w:sz w:val="24"/>
+          <w:szCs w:val="24"/>
+          <w:lang w:eastAsia="es-UY"/>
+        </w:rPr>
+        <w:t>Se avanza en los diagramas de ADA.</w:t>
+      </w:r>
+    </w:p>
+    <w:p>
+      <w:pPr>
+        <w:spacing w:after="0" w:line="360" w:lineRule="auto"/>
+        <w:ind w:left="-567"/>
+        <w:rPr>
+          <w:rFonts w:eastAsia="Times New Roman" w:cstheme="minorHAnsi"/>
+          <w:color w:val="000000"/>
+          <w:sz w:val="24"/>
+          <w:szCs w:val="24"/>
+          <w:lang w:eastAsia="es-UY"/>
+        </w:rPr>
+      </w:pPr>
+      <w:r>
+        <w:rPr>
+          <w:rFonts w:eastAsia="Times New Roman" w:cstheme="minorHAnsi"/>
+          <w:color w:val="000000"/>
+          <w:sz w:val="24"/>
+          <w:szCs w:val="24"/>
+          <w:lang w:eastAsia="es-UY"/>
+        </w:rPr>
+        <w:t>Levi</w:t>
+      </w:r>
+    </w:p>
+    <w:p>
+      <w:pPr>
+        <w:spacing w:after="0" w:line="360" w:lineRule="auto"/>
+        <w:ind w:left="-567"/>
+        <w:rPr>
+          <w:rFonts w:eastAsia="Times New Roman" w:cstheme="minorHAnsi"/>
+          <w:b/>
+          <w:color w:val="000000"/>
+          <w:sz w:val="24"/>
+          <w:szCs w:val="24"/>
+          <w:lang w:eastAsia="es-UY"/>
+        </w:rPr>
+      </w:pPr>
+      <w:r>
+        <w:rPr>
+          <w:rFonts w:eastAsia="Times New Roman" w:cstheme="minorHAnsi"/>
+          <w:b/>
+          <w:color w:val="000000"/>
+          <w:sz w:val="24"/>
+          <w:szCs w:val="24"/>
+          <w:lang w:eastAsia="es-UY"/>
+        </w:rPr>
+        <w:t>22/10</w:t>
+      </w:r>
+    </w:p>
+    <w:p>
+      <w:pPr>
+        <w:spacing w:after="0" w:line="360" w:lineRule="auto"/>
+        <w:ind w:left="-567"/>
+        <w:rPr>
+          <w:rFonts w:eastAsia="Times New Roman" w:cstheme="minorHAnsi"/>
+          <w:color w:val="000000"/>
+          <w:sz w:val="24"/>
+          <w:szCs w:val="24"/>
+          <w:lang w:eastAsia="es-UY"/>
+        </w:rPr>
+      </w:pPr>
+      <w:r>
+        <w:rPr>
+          <w:rFonts w:eastAsia="Times New Roman" w:cstheme="minorHAnsi"/>
+          <w:color w:val="000000"/>
+          <w:sz w:val="24"/>
+          <w:szCs w:val="24"/>
+          <w:lang w:eastAsia="es-UY"/>
+        </w:rPr>
+        <w:t>Se avanza en los diagramas de ADA.</w:t>
+      </w:r>
+    </w:p>
+    <w:p>
+      <w:pPr>
+        <w:spacing w:after="0" w:line="360" w:lineRule="auto"/>
+        <w:ind w:left="-567"/>
+        <w:rPr>
+          <w:rFonts w:eastAsia="Times New Roman" w:cstheme="minorHAnsi"/>
+          <w:color w:val="000000"/>
+          <w:sz w:val="24"/>
+          <w:szCs w:val="24"/>
+          <w:lang w:eastAsia="es-UY"/>
+        </w:rPr>
+      </w:pPr>
+      <w:r>
+        <w:rPr>
+          <w:rFonts w:eastAsia="Times New Roman" w:cstheme="minorHAnsi"/>
+          <w:color w:val="000000"/>
+          <w:sz w:val="24"/>
+          <w:szCs w:val="24"/>
+          <w:lang w:eastAsia="es-UY"/>
+        </w:rPr>
+        <w:t>Levi</w:t>
+      </w:r>
+    </w:p>
+    <w:p>
+      <w:pPr>
+        <w:spacing w:after="0" w:line="360" w:lineRule="auto"/>
+        <w:ind w:left="-567"/>
+        <w:rPr>
+          <w:rFonts w:eastAsia="Times New Roman" w:cstheme="minorHAnsi"/>
+          <w:b/>
+          <w:color w:val="000000"/>
+          <w:sz w:val="24"/>
+          <w:szCs w:val="24"/>
+          <w:lang w:eastAsia="es-UY"/>
+        </w:rPr>
+      </w:pPr>
+      <w:r>
+        <w:rPr>
+          <w:rFonts w:eastAsia="Times New Roman" w:cstheme="minorHAnsi"/>
+          <w:b/>
+          <w:color w:val="000000"/>
+          <w:sz w:val="24"/>
+          <w:szCs w:val="24"/>
+          <w:lang w:eastAsia="es-UY"/>
+        </w:rPr>
+        <w:t>23/10</w:t>
+      </w:r>
+    </w:p>
+    <w:p>
+      <w:pPr>
+        <w:spacing w:after="0" w:line="360" w:lineRule="auto"/>
+        <w:ind w:left="-567"/>
+        <w:rPr>
+          <w:rFonts w:eastAsia="Times New Roman" w:cstheme="minorHAnsi"/>
+          <w:color w:val="000000"/>
+          <w:sz w:val="24"/>
+          <w:szCs w:val="24"/>
+          <w:lang w:eastAsia="es-UY"/>
+        </w:rPr>
+      </w:pPr>
+      <w:r>
+        <w:rPr>
+          <w:rFonts w:eastAsia="Times New Roman" w:cstheme="minorHAnsi"/>
+          <w:color w:val="000000"/>
+          <w:sz w:val="24"/>
+          <w:szCs w:val="24"/>
+          <w:lang w:eastAsia="es-UY"/>
+        </w:rPr>
+        <w:t>Se avanza en los diagramas de ADA.</w:t>
+      </w:r>
+    </w:p>
+    <w:p>
+      <w:pPr>
+        <w:spacing w:after="0" w:line="360" w:lineRule="auto"/>
+        <w:ind w:left="-567"/>
+        <w:rPr>
+          <w:rFonts w:eastAsia="Times New Roman" w:cstheme="minorHAnsi"/>
+          <w:color w:val="000000"/>
+          <w:sz w:val="24"/>
+          <w:szCs w:val="24"/>
+          <w:lang w:eastAsia="es-UY"/>
+        </w:rPr>
+      </w:pPr>
+      <w:r>
+        <w:rPr>
+          <w:rFonts w:eastAsia="Times New Roman" w:cstheme="minorHAnsi"/>
+          <w:color w:val="000000"/>
+          <w:sz w:val="24"/>
+          <w:szCs w:val="24"/>
+          <w:lang w:eastAsia="es-UY"/>
+        </w:rPr>
+        <w:t>Levi</w:t>
+      </w:r>
+    </w:p>
+    <w:p>
+      <w:pPr>
+        <w:spacing w:after="0" w:line="360" w:lineRule="auto"/>
+        <w:ind w:left="-567"/>
+        <w:rPr>
+          <w:rFonts w:eastAsia="Times New Roman" w:cstheme="minorHAnsi"/>
+          <w:b/>
+          <w:color w:val="000000"/>
+          <w:sz w:val="24"/>
+          <w:szCs w:val="24"/>
+          <w:lang w:eastAsia="es-UY"/>
+        </w:rPr>
+      </w:pPr>
+      <w:r>
+        <w:rPr>
+          <w:rFonts w:eastAsia="Times New Roman" w:cstheme="minorHAnsi"/>
+          <w:b/>
+          <w:color w:val="000000"/>
+          <w:sz w:val="24"/>
+          <w:szCs w:val="24"/>
+          <w:lang w:eastAsia="es-UY"/>
+        </w:rPr>
+        <w:t>24/10</w:t>
+      </w:r>
+    </w:p>
+    <w:p>
+      <w:pPr>
+        <w:spacing w:after="0" w:line="360" w:lineRule="auto"/>
+        <w:ind w:left="-567"/>
+        <w:rPr>
+          <w:rFonts w:eastAsia="Times New Roman" w:cstheme="minorHAnsi"/>
+          <w:color w:val="000000"/>
+          <w:sz w:val="24"/>
+          <w:szCs w:val="24"/>
+          <w:lang w:eastAsia="es-UY"/>
+        </w:rPr>
+      </w:pPr>
+      <w:r>
+        <w:rPr>
+          <w:rFonts w:eastAsia="Times New Roman" w:cstheme="minorHAnsi"/>
+          <w:color w:val="000000"/>
+          <w:sz w:val="24"/>
+          <w:szCs w:val="24"/>
+          <w:lang w:eastAsia="es-UY"/>
+        </w:rPr>
+        <w:t>Se avanza en los diagramas de ADA.</w:t>
+      </w:r>
+    </w:p>
+    <w:p>
+      <w:pPr>
+        <w:spacing w:after="0" w:line="360" w:lineRule="auto"/>
+        <w:ind w:left="-567"/>
+        <w:rPr>
+          <w:rFonts w:eastAsia="Times New Roman" w:cstheme="minorHAnsi"/>
+          <w:color w:val="000000"/>
+          <w:sz w:val="24"/>
+          <w:szCs w:val="24"/>
+          <w:lang w:eastAsia="es-UY"/>
+        </w:rPr>
+      </w:pPr>
+      <w:r>
+        <w:rPr>
+          <w:rFonts w:eastAsia="Times New Roman" w:cstheme="minorHAnsi"/>
+          <w:color w:val="000000"/>
+          <w:sz w:val="24"/>
+          <w:szCs w:val="24"/>
+          <w:lang w:eastAsia="es-UY"/>
+        </w:rPr>
+        <w:t>Levi</w:t>
+      </w:r>
+    </w:p>
+    <w:p>
+      <w:pPr>
+        <w:spacing w:after="0" w:line="360" w:lineRule="auto"/>
+        <w:ind w:left="-567"/>
+        <w:rPr>
+          <w:rFonts w:eastAsia="Times New Roman" w:cstheme="minorHAnsi"/>
+          <w:b/>
+          <w:color w:val="000000"/>
+          <w:sz w:val="24"/>
+          <w:szCs w:val="24"/>
+          <w:lang w:eastAsia="es-UY"/>
+        </w:rPr>
+      </w:pPr>
+      <w:r>
+        <w:rPr>
+          <w:rFonts w:eastAsia="Times New Roman" w:cstheme="minorHAnsi"/>
+          <w:b/>
+          <w:color w:val="000000"/>
+          <w:sz w:val="24"/>
+          <w:szCs w:val="24"/>
+          <w:lang w:eastAsia="es-UY"/>
+        </w:rPr>
         <w:t>25/10</w:t>
       </w:r>
     </w:p>
@@ -11752,6 +12744,30 @@
           <w:szCs w:val="24"/>
           <w:lang w:eastAsia="es-UY"/>
         </w:rPr>
+        <w:t>Se avanza en los diagramas de ADA.</w:t>
+      </w:r>
+    </w:p>
+    <w:p>
+      <w:pPr>
+        <w:spacing w:after="0" w:line="360" w:lineRule="auto"/>
+        <w:ind w:left="-567"/>
+        <w:rPr>
+          <w:rFonts w:eastAsia="Times New Roman" w:cstheme="minorHAnsi"/>
+          <w:color w:val="000000"/>
+          <w:sz w:val="24"/>
+          <w:szCs w:val="24"/>
+          <w:lang w:eastAsia="es-UY"/>
+        </w:rPr>
+      </w:pPr>
+      <w:r>
+        <w:rPr>
+          <w:rFonts w:eastAsia="Times New Roman" w:cstheme="minorHAnsi"/>
+          <w:color w:val="000000"/>
+          <w:sz w:val="24"/>
+          <w:szCs w:val="24"/>
+          <w:lang w:eastAsia="es-UY"/>
+        </w:rPr>
+        <w:lastRenderedPageBreak/>
         <w:t>Se agregan m</w:t>
       </w:r>
       <w:r>
@@ -11764,19 +12780,39 @@
         </w:rPr>
         <w:t>ás páginas a la web</w:t>
       </w:r>
-    </w:p>
-    <w:p>
-      <w:pPr>
-        <w:spacing w:after="0" w:line="360" w:lineRule="auto"/>
-        <w:ind w:left="-567"/>
-        <w:rPr>
-          <w:rFonts w:eastAsia="Times New Roman" w:cstheme="minorHAnsi"/>
-          <w:color w:val="000000"/>
-          <w:sz w:val="24"/>
-          <w:szCs w:val="24"/>
-          <w:lang w:eastAsia="es-UY"/>
-        </w:rPr>
-      </w:pPr>
+      <w:r>
+        <w:rPr>
+          <w:rFonts w:eastAsia="Times New Roman" w:cstheme="minorHAnsi"/>
+          <w:color w:val="000000"/>
+          <w:sz w:val="24"/>
+          <w:szCs w:val="24"/>
+          <w:lang w:eastAsia="es-UY"/>
+        </w:rPr>
+        <w:t>.</w:t>
+      </w:r>
+    </w:p>
+    <w:p>
+      <w:pPr>
+        <w:spacing w:after="0" w:line="360" w:lineRule="auto"/>
+        <w:ind w:left="-567"/>
+        <w:rPr>
+          <w:rFonts w:eastAsia="Times New Roman" w:cstheme="minorHAnsi"/>
+          <w:color w:val="000000"/>
+          <w:sz w:val="24"/>
+          <w:szCs w:val="24"/>
+          <w:lang w:eastAsia="es-UY"/>
+        </w:rPr>
+      </w:pPr>
+      <w:r>
+        <w:rPr>
+          <w:rFonts w:eastAsia="Times New Roman" w:cstheme="minorHAnsi"/>
+          <w:color w:val="000000"/>
+          <w:sz w:val="24"/>
+          <w:szCs w:val="24"/>
+          <w:lang w:eastAsia="es-UY"/>
+        </w:rPr>
+        <w:t xml:space="preserve">Levi, </w:t>
+      </w:r>
       <w:r>
         <w:rPr>
           <w:rFonts w:eastAsia="Times New Roman" w:cstheme="minorHAnsi"/>
@@ -11786,6 +12822,449 @@
           <w:lang w:eastAsia="es-UY"/>
         </w:rPr>
         <w:t xml:space="preserve">Fernanda </w:t>
+      </w:r>
+    </w:p>
+    <w:p>
+      <w:pPr>
+        <w:spacing w:after="0" w:line="360" w:lineRule="auto"/>
+        <w:ind w:left="-567"/>
+        <w:rPr>
+          <w:rFonts w:eastAsia="Times New Roman" w:cstheme="minorHAnsi"/>
+          <w:b/>
+          <w:color w:val="000000"/>
+          <w:sz w:val="24"/>
+          <w:szCs w:val="24"/>
+          <w:lang w:eastAsia="es-UY"/>
+        </w:rPr>
+      </w:pPr>
+      <w:r>
+        <w:rPr>
+          <w:rFonts w:eastAsia="Times New Roman" w:cstheme="minorHAnsi"/>
+          <w:b/>
+          <w:color w:val="000000"/>
+          <w:sz w:val="24"/>
+          <w:szCs w:val="24"/>
+          <w:lang w:eastAsia="es-UY"/>
+        </w:rPr>
+        <w:t>27/10</w:t>
+      </w:r>
+    </w:p>
+    <w:p>
+      <w:pPr>
+        <w:spacing w:after="0" w:line="360" w:lineRule="auto"/>
+        <w:ind w:left="-567"/>
+        <w:rPr>
+          <w:rFonts w:eastAsia="Times New Roman" w:cstheme="minorHAnsi"/>
+          <w:color w:val="000000"/>
+          <w:sz w:val="24"/>
+          <w:szCs w:val="24"/>
+          <w:lang w:eastAsia="es-UY"/>
+        </w:rPr>
+      </w:pPr>
+      <w:r>
+        <w:rPr>
+          <w:rFonts w:eastAsia="Times New Roman" w:cstheme="minorHAnsi"/>
+          <w:color w:val="000000"/>
+          <w:sz w:val="24"/>
+          <w:szCs w:val="24"/>
+          <w:lang w:eastAsia="es-UY"/>
+        </w:rPr>
+        <w:t>Se avanza en los diagramas de ADA.</w:t>
+      </w:r>
+    </w:p>
+    <w:p>
+      <w:pPr>
+        <w:spacing w:after="0" w:line="360" w:lineRule="auto"/>
+        <w:ind w:left="-567"/>
+        <w:rPr>
+          <w:rFonts w:eastAsia="Times New Roman" w:cstheme="minorHAnsi"/>
+          <w:color w:val="000000"/>
+          <w:sz w:val="24"/>
+          <w:szCs w:val="24"/>
+          <w:lang w:eastAsia="es-UY"/>
+        </w:rPr>
+      </w:pPr>
+      <w:r>
+        <w:rPr>
+          <w:rFonts w:eastAsia="Times New Roman" w:cstheme="minorHAnsi"/>
+          <w:color w:val="000000"/>
+          <w:sz w:val="24"/>
+          <w:szCs w:val="24"/>
+          <w:lang w:eastAsia="es-UY"/>
+        </w:rPr>
+        <w:t>Se calcula la inversión inicial y capital de giro.</w:t>
+      </w:r>
+      <w:r>
+        <w:rPr>
+          <w:rFonts w:eastAsia="Times New Roman" w:cstheme="minorHAnsi"/>
+          <w:color w:val="000000"/>
+          <w:sz w:val="24"/>
+          <w:szCs w:val="24"/>
+          <w:lang w:eastAsia="es-UY"/>
+        </w:rPr>
+        <w:t>1</w:t>
+      </w:r>
+      <w:bookmarkStart w:id="32" w:name="_GoBack"/>
+      <w:bookmarkEnd w:id="32"/>
+    </w:p>
+    <w:p>
+      <w:pPr>
+        <w:spacing w:after="0" w:line="360" w:lineRule="auto"/>
+        <w:ind w:left="-567"/>
+        <w:rPr>
+          <w:rFonts w:eastAsia="Times New Roman" w:cstheme="minorHAnsi"/>
+          <w:color w:val="000000"/>
+          <w:sz w:val="24"/>
+          <w:szCs w:val="24"/>
+          <w:lang w:eastAsia="es-UY"/>
+        </w:rPr>
+      </w:pPr>
+      <w:r>
+        <w:rPr>
+          <w:rFonts w:eastAsia="Times New Roman" w:cstheme="minorHAnsi"/>
+          <w:color w:val="000000"/>
+          <w:sz w:val="24"/>
+          <w:szCs w:val="24"/>
+          <w:lang w:eastAsia="es-UY"/>
+        </w:rPr>
+        <w:t xml:space="preserve">Levi, </w:t>
+      </w:r>
+      <w:r>
+        <w:rPr>
+          <w:rFonts w:eastAsia="Times New Roman" w:cstheme="minorHAnsi"/>
+          <w:color w:val="000000"/>
+          <w:sz w:val="24"/>
+          <w:szCs w:val="24"/>
+          <w:lang w:eastAsia="es-UY"/>
+        </w:rPr>
+        <w:t>Lucas</w:t>
+      </w:r>
+    </w:p>
+    <w:p>
+      <w:pPr>
+        <w:spacing w:after="0" w:line="360" w:lineRule="auto"/>
+        <w:ind w:left="-567"/>
+        <w:rPr>
+          <w:rFonts w:eastAsia="Times New Roman" w:cstheme="minorHAnsi"/>
+          <w:b/>
+          <w:color w:val="000000"/>
+          <w:sz w:val="24"/>
+          <w:szCs w:val="24"/>
+          <w:lang w:eastAsia="es-UY"/>
+        </w:rPr>
+      </w:pPr>
+      <w:r>
+        <w:rPr>
+          <w:rFonts w:eastAsia="Times New Roman" w:cstheme="minorHAnsi"/>
+          <w:b/>
+          <w:color w:val="000000"/>
+          <w:sz w:val="24"/>
+          <w:szCs w:val="24"/>
+          <w:lang w:eastAsia="es-UY"/>
+        </w:rPr>
+        <w:t>28/10</w:t>
+      </w:r>
+    </w:p>
+    <w:p>
+      <w:pPr>
+        <w:spacing w:after="0" w:line="360" w:lineRule="auto"/>
+        <w:ind w:left="-567"/>
+        <w:rPr>
+          <w:rFonts w:eastAsia="Times New Roman" w:cstheme="minorHAnsi"/>
+          <w:color w:val="000000"/>
+          <w:sz w:val="24"/>
+          <w:szCs w:val="24"/>
+          <w:lang w:eastAsia="es-UY"/>
+        </w:rPr>
+      </w:pPr>
+      <w:r>
+        <w:rPr>
+          <w:rFonts w:eastAsia="Times New Roman" w:cstheme="minorHAnsi"/>
+          <w:color w:val="000000"/>
+          <w:sz w:val="24"/>
+          <w:szCs w:val="24"/>
+          <w:lang w:eastAsia="es-UY"/>
+        </w:rPr>
+        <w:t>Se avanza en los diagramas de ADA.</w:t>
+      </w:r>
+    </w:p>
+    <w:p>
+      <w:pPr>
+        <w:spacing w:after="0" w:line="360" w:lineRule="auto"/>
+        <w:ind w:left="-567"/>
+        <w:rPr>
+          <w:rFonts w:eastAsia="Times New Roman" w:cstheme="minorHAnsi"/>
+          <w:color w:val="000000"/>
+          <w:sz w:val="24"/>
+          <w:szCs w:val="24"/>
+          <w:lang w:eastAsia="es-UY"/>
+        </w:rPr>
+      </w:pPr>
+      <w:r>
+        <w:rPr>
+          <w:rFonts w:eastAsia="Times New Roman" w:cstheme="minorHAnsi"/>
+          <w:color w:val="000000"/>
+          <w:sz w:val="24"/>
+          <w:szCs w:val="24"/>
+          <w:lang w:eastAsia="es-UY"/>
+        </w:rPr>
+        <w:t>Se calcula el flujo de fondos proyectado, costos variables, ventas por unidad de negocio,  precio del producto, ventas mensuales y costos fijos.</w:t>
+      </w:r>
+    </w:p>
+    <w:p>
+      <w:pPr>
+        <w:spacing w:after="0" w:line="360" w:lineRule="auto"/>
+        <w:ind w:left="-567"/>
+        <w:rPr>
+          <w:rFonts w:eastAsia="Times New Roman" w:cstheme="minorHAnsi"/>
+          <w:color w:val="000000"/>
+          <w:sz w:val="24"/>
+          <w:szCs w:val="24"/>
+          <w:lang w:eastAsia="es-UY"/>
+        </w:rPr>
+      </w:pPr>
+      <w:r>
+        <w:rPr>
+          <w:rFonts w:eastAsia="Times New Roman" w:cstheme="minorHAnsi"/>
+          <w:color w:val="000000"/>
+          <w:sz w:val="24"/>
+          <w:szCs w:val="24"/>
+          <w:lang w:eastAsia="es-UY"/>
+        </w:rPr>
+        <w:t>Levi, Lucas, Angela</w:t>
+      </w:r>
+    </w:p>
+    <w:p>
+      <w:pPr>
+        <w:spacing w:after="0" w:line="360" w:lineRule="auto"/>
+        <w:ind w:left="-567"/>
+        <w:rPr>
+          <w:rFonts w:eastAsia="Times New Roman" w:cstheme="minorHAnsi"/>
+          <w:b/>
+          <w:color w:val="000000"/>
+          <w:sz w:val="24"/>
+          <w:szCs w:val="24"/>
+          <w:lang w:eastAsia="es-UY"/>
+        </w:rPr>
+      </w:pPr>
+      <w:r>
+        <w:rPr>
+          <w:rFonts w:eastAsia="Times New Roman" w:cstheme="minorHAnsi"/>
+          <w:b/>
+          <w:color w:val="000000"/>
+          <w:sz w:val="24"/>
+          <w:szCs w:val="24"/>
+          <w:lang w:eastAsia="es-UY"/>
+        </w:rPr>
+        <w:t>29/10</w:t>
+      </w:r>
+    </w:p>
+    <w:p>
+      <w:pPr>
+        <w:spacing w:after="0" w:line="360" w:lineRule="auto"/>
+        <w:ind w:left="-567"/>
+        <w:rPr>
+          <w:rFonts w:eastAsia="Times New Roman" w:cstheme="minorHAnsi"/>
+          <w:color w:val="000000"/>
+          <w:sz w:val="24"/>
+          <w:szCs w:val="24"/>
+          <w:lang w:eastAsia="es-UY"/>
+        </w:rPr>
+      </w:pPr>
+      <w:r>
+        <w:rPr>
+          <w:rFonts w:eastAsia="Times New Roman" w:cstheme="minorHAnsi"/>
+          <w:color w:val="000000"/>
+          <w:sz w:val="24"/>
+          <w:szCs w:val="24"/>
+          <w:lang w:eastAsia="es-UY"/>
+        </w:rPr>
+        <w:t>Se avanza en los diagramas de ADA.</w:t>
+      </w:r>
+    </w:p>
+    <w:p>
+      <w:pPr>
+        <w:spacing w:after="0" w:line="360" w:lineRule="auto"/>
+        <w:ind w:left="-567"/>
+        <w:rPr>
+          <w:rFonts w:eastAsia="Times New Roman" w:cstheme="minorHAnsi"/>
+          <w:color w:val="000000"/>
+          <w:sz w:val="24"/>
+          <w:szCs w:val="24"/>
+          <w:lang w:eastAsia="es-UY"/>
+        </w:rPr>
+      </w:pPr>
+      <w:r>
+        <w:rPr>
+          <w:rFonts w:eastAsia="Times New Roman" w:cstheme="minorHAnsi"/>
+          <w:color w:val="000000"/>
+          <w:sz w:val="24"/>
+          <w:szCs w:val="24"/>
+          <w:lang w:eastAsia="es-UY"/>
+        </w:rPr>
+        <w:t xml:space="preserve">Se crea nuevamente la base de datos con todas las correcciones y los </w:t>
+      </w:r>
+      <w:proofErr w:type="spellStart"/>
+      <w:r>
+        <w:rPr>
+          <w:rFonts w:eastAsia="Times New Roman" w:cstheme="minorHAnsi"/>
+          <w:color w:val="000000"/>
+          <w:sz w:val="24"/>
+          <w:szCs w:val="24"/>
+          <w:lang w:eastAsia="es-UY"/>
+        </w:rPr>
+        <w:t>inserts</w:t>
+      </w:r>
+      <w:proofErr w:type="spellEnd"/>
+      <w:r>
+        <w:rPr>
+          <w:rFonts w:eastAsia="Times New Roman" w:cstheme="minorHAnsi"/>
+          <w:color w:val="000000"/>
+          <w:sz w:val="24"/>
+          <w:szCs w:val="24"/>
+          <w:lang w:eastAsia="es-UY"/>
+        </w:rPr>
+        <w:t xml:space="preserve"> de la misma.</w:t>
+      </w:r>
+    </w:p>
+    <w:p>
+      <w:pPr>
+        <w:spacing w:after="0" w:line="360" w:lineRule="auto"/>
+        <w:ind w:left="-567"/>
+        <w:rPr>
+          <w:rFonts w:eastAsia="Times New Roman" w:cstheme="minorHAnsi"/>
+          <w:color w:val="000000"/>
+          <w:sz w:val="24"/>
+          <w:szCs w:val="24"/>
+          <w:lang w:eastAsia="es-UY"/>
+        </w:rPr>
+      </w:pPr>
+      <w:r>
+        <w:rPr>
+          <w:rFonts w:eastAsia="Times New Roman" w:cstheme="minorHAnsi"/>
+          <w:color w:val="000000"/>
+          <w:sz w:val="24"/>
+          <w:szCs w:val="24"/>
+          <w:lang w:eastAsia="es-UY"/>
+        </w:rPr>
+        <w:t>Levi, Angela</w:t>
+      </w:r>
+    </w:p>
+    <w:p>
+      <w:pPr>
+        <w:spacing w:after="0" w:line="360" w:lineRule="auto"/>
+        <w:ind w:left="-567"/>
+        <w:rPr>
+          <w:rFonts w:eastAsia="Times New Roman" w:cstheme="minorHAnsi"/>
+          <w:b/>
+          <w:color w:val="000000"/>
+          <w:sz w:val="24"/>
+          <w:szCs w:val="24"/>
+          <w:lang w:eastAsia="es-UY"/>
+        </w:rPr>
+      </w:pPr>
+      <w:r>
+        <w:rPr>
+          <w:rFonts w:eastAsia="Times New Roman" w:cstheme="minorHAnsi"/>
+          <w:b/>
+          <w:color w:val="000000"/>
+          <w:sz w:val="24"/>
+          <w:szCs w:val="24"/>
+          <w:lang w:eastAsia="es-UY"/>
+        </w:rPr>
+        <w:t>30/10</w:t>
+      </w:r>
+    </w:p>
+    <w:p>
+      <w:pPr>
+        <w:spacing w:after="0" w:line="360" w:lineRule="auto"/>
+        <w:ind w:left="-567"/>
+        <w:rPr>
+          <w:rFonts w:eastAsia="Times New Roman" w:cstheme="minorHAnsi"/>
+          <w:color w:val="000000"/>
+          <w:sz w:val="24"/>
+          <w:szCs w:val="24"/>
+          <w:lang w:eastAsia="es-UY"/>
+        </w:rPr>
+      </w:pPr>
+      <w:r>
+        <w:rPr>
+          <w:rFonts w:eastAsia="Times New Roman" w:cstheme="minorHAnsi"/>
+          <w:color w:val="000000"/>
+          <w:sz w:val="24"/>
+          <w:szCs w:val="24"/>
+          <w:lang w:eastAsia="es-UY"/>
+        </w:rPr>
+        <w:t>Se corrige el Plan de Negocios</w:t>
+      </w:r>
+    </w:p>
+    <w:p>
+      <w:pPr>
+        <w:spacing w:after="0" w:line="360" w:lineRule="auto"/>
+        <w:ind w:left="-567"/>
+        <w:rPr>
+          <w:rFonts w:eastAsia="Times New Roman" w:cstheme="minorHAnsi"/>
+          <w:color w:val="000000"/>
+          <w:sz w:val="24"/>
+          <w:szCs w:val="24"/>
+          <w:lang w:eastAsia="es-UY"/>
+        </w:rPr>
+      </w:pPr>
+      <w:r>
+        <w:rPr>
+          <w:rFonts w:eastAsia="Times New Roman" w:cstheme="minorHAnsi"/>
+          <w:color w:val="000000"/>
+          <w:sz w:val="24"/>
+          <w:szCs w:val="24"/>
+          <w:lang w:eastAsia="es-UY"/>
+        </w:rPr>
+        <w:t>Se calcula el Valor Actual Neto del producto.</w:t>
+      </w:r>
+    </w:p>
+    <w:p>
+      <w:pPr>
+        <w:spacing w:after="0" w:line="360" w:lineRule="auto"/>
+        <w:ind w:left="-567"/>
+        <w:rPr>
+          <w:rFonts w:eastAsia="Times New Roman" w:cstheme="minorHAnsi"/>
+          <w:color w:val="000000"/>
+          <w:sz w:val="24"/>
+          <w:szCs w:val="24"/>
+          <w:lang w:eastAsia="es-UY"/>
+        </w:rPr>
+      </w:pPr>
+      <w:r>
+        <w:rPr>
+          <w:rFonts w:eastAsia="Times New Roman" w:cstheme="minorHAnsi"/>
+          <w:color w:val="000000"/>
+          <w:sz w:val="24"/>
+          <w:szCs w:val="24"/>
+          <w:lang w:eastAsia="es-UY"/>
+        </w:rPr>
+        <w:t>Se avanza en los diagramas de ADA.</w:t>
+      </w:r>
+    </w:p>
+    <w:p>
+      <w:pPr>
+        <w:spacing w:after="0" w:line="360" w:lineRule="auto"/>
+        <w:ind w:left="-567"/>
+        <w:rPr>
+          <w:rFonts w:eastAsia="Times New Roman" w:cstheme="minorHAnsi"/>
+          <w:color w:val="000000"/>
+          <w:sz w:val="24"/>
+          <w:szCs w:val="24"/>
+          <w:lang w:eastAsia="es-UY"/>
+        </w:rPr>
+      </w:pPr>
+      <w:r>
+        <w:rPr>
+          <w:rFonts w:eastAsia="Times New Roman" w:cstheme="minorHAnsi"/>
+          <w:color w:val="000000"/>
+          <w:sz w:val="24"/>
+          <w:szCs w:val="24"/>
+          <w:lang w:eastAsia="es-UY"/>
+        </w:rPr>
+        <w:t>Levi, Angela</w:t>
       </w:r>
     </w:p>
     <w:sectPr>
@@ -14245,7 +15724,7 @@
 </file>
 
 <file path=customXml/itemProps1.xml><?xml version="1.0" encoding="utf-8"?>
-<ds:datastoreItem xmlns:ds="http://schemas.openxmlformats.org/officeDocument/2006/customXml" ds:itemID="{D2B9C44B-0FCD-400C-8520-493E7FA087DB}">
+<ds:datastoreItem xmlns:ds="http://schemas.openxmlformats.org/officeDocument/2006/customXml" ds:itemID="{A4CDC45B-A208-400F-9A39-D1D02A3E5779}">
   <ds:schemaRefs>
     <ds:schemaRef ds:uri="http://schemas.openxmlformats.org/officeDocument/2006/bibliography"/>
   </ds:schemaRefs>

</xml_diff>